<commit_message>
working on cash budget in report
</commit_message>
<xml_diff>
--- a/Report for JPMorgan Chase MLCOE internship - Q1 part 1.docx
+++ b/Report for JPMorgan Chase MLCOE internship - Q1 part 1.docx
@@ -28,10 +28,68 @@
       </w:r>
     </w:p>
     <w:p/>
+    <w:p>
+      <w:r>
+        <w:t>The existence of plugs in a balance sheet and why they are not ideal.</w:t>
+      </w:r>
+    </w:p>
+    <w:p>
+      <w:pPr>
+        <w:pStyle w:val="ListParagraph"/>
+        <w:numPr>
+          <w:ilvl w:val="0"/>
+          <w:numId w:val="3"/>
+        </w:numPr>
+      </w:pPr>
+      <w:r>
+        <w:t>People do it because it is convenient?</w:t>
+      </w:r>
+    </w:p>
+    <w:p>
+      <w:pPr>
+        <w:pStyle w:val="ListParagraph"/>
+        <w:numPr>
+          <w:ilvl w:val="0"/>
+          <w:numId w:val="3"/>
+        </w:numPr>
+      </w:pPr>
+      <w:r>
+        <w:t>Cannot ring the alarm when there is a mistake in the balance sheet</w:t>
+      </w:r>
+    </w:p>
+    <w:p>
+      <w:pPr>
+        <w:pStyle w:val="ListParagraph"/>
+        <w:numPr>
+          <w:ilvl w:val="0"/>
+          <w:numId w:val="3"/>
+        </w:numPr>
+      </w:pPr>
+      <w:r>
+        <w:t>And?</w:t>
+      </w:r>
+    </w:p>
+    <w:p/>
     <w:p/>
     <w:p>
       <w:r>
         <w:t>Mathematical equations governing the evolution of the fields of a balance sheet</w:t>
+      </w:r>
+    </w:p>
+    <w:p/>
+    <w:p>
+      <w:pPr>
+        <w:rPr>
+          <w:b/>
+          <w:bCs/>
+        </w:rPr>
+      </w:pPr>
+      <w:r>
+        <w:rPr>
+          <w:b/>
+          <w:bCs/>
+        </w:rPr>
+        <w:t>The Balance Sheet Elements</w:t>
       </w:r>
     </w:p>
     <w:p/>
@@ -104,6 +162,12 @@
     <w:p>
       <w:r>
         <w:tab/>
+        <w:t>Inventory (Inventory)</w:t>
+      </w:r>
+    </w:p>
+    <w:p>
+      <w:r>
+        <w:tab/>
       </w:r>
       <w:r>
         <w:t>Short-term investments</w:t>
@@ -122,18 +186,6 @@
       <w:r>
         <w:tab/>
         <w:t>Cash equivalent (Cash)</w:t>
-      </w:r>
-    </w:p>
-    <w:p>
-      <w:r>
-        <w:tab/>
-        <w:t>Inventory (Inv</w:t>
-      </w:r>
-      <w:r>
-        <w:t>entory</w:t>
-      </w:r>
-      <w:r>
-        <w:t>)</w:t>
       </w:r>
     </w:p>
     <w:p/>
@@ -283,6 +335,7 @@
         </w:numPr>
       </w:pPr>
       <w:r>
+        <w:lastRenderedPageBreak/>
         <w:t>A</w:t>
       </w:r>
       <w:r>
@@ -388,7 +441,6 @@
         </w:numPr>
       </w:pPr>
       <w:r>
-        <w:lastRenderedPageBreak/>
         <w:t>We also combine cash equivalents with investments in market securities to for “total liquidity” because companies do not just hold onto a pile of cash, but rather invest a significant portion of cash in securities to earn interest, which is different from Pareja09’s logic of only investing in excess cash after meeting a minimum cash balance.</w:t>
       </w:r>
     </w:p>
@@ -524,7 +576,13 @@
         <w:t>which includes</w:t>
       </w:r>
       <w:r>
-        <w:t xml:space="preserve"> principal payment from ST debt and </w:t>
+        <w:t xml:space="preserve"> principal payment from </w:t>
+      </w:r>
+      <w:r>
+        <w:t>short-term</w:t>
+      </w:r>
+      <w:r>
+        <w:t xml:space="preserve"> debt and </w:t>
       </w:r>
       <w:r>
         <w:t xml:space="preserve">ALSO INCLUDES </w:t>
@@ -766,13 +824,31 @@
         <w:t>Non-current assets</w:t>
       </w:r>
       <w:r>
-        <w:t xml:space="preserve"> (N</w:t>
-      </w:r>
-      <w:r>
+        <w:t xml:space="preserve"> (</w:t>
+      </w:r>
+      <w:r>
+        <w:rPr>
+          <w:b/>
+          <w:bCs/>
+        </w:rPr>
+        <w:t>N</w:t>
+      </w:r>
+      <w:r>
+        <w:rPr>
+          <w:b/>
+          <w:bCs/>
+        </w:rPr>
         <w:t>C</w:t>
       </w:r>
       <w:r>
-        <w:t>A)</w:t>
+        <w:rPr>
+          <w:b/>
+          <w:bCs/>
+        </w:rPr>
+        <w:t>A</w:t>
+      </w:r>
+      <w:r>
+        <w:t>)</w:t>
       </w:r>
     </w:p>
     <w:p>
@@ -794,6 +870,10 @@
       </w:r>
       <w:proofErr w:type="spellStart"/>
       <w:r>
+        <w:rPr>
+          <w:b/>
+          <w:bCs/>
+        </w:rPr>
         <w:t>AdvPP</w:t>
       </w:r>
       <w:proofErr w:type="spellEnd"/>
@@ -804,13 +884,52 @@
     <w:p>
       <w:r>
         <w:tab/>
-        <w:t>Account receivables (AR)</w:t>
+        <w:t>Account receivables (</w:t>
+      </w:r>
+      <w:r>
+        <w:rPr>
+          <w:b/>
+          <w:bCs/>
+        </w:rPr>
+        <w:t>AR</w:t>
+      </w:r>
+      <w:r>
+        <w:t>)</w:t>
       </w:r>
     </w:p>
     <w:p>
       <w:r>
         <w:tab/>
-        <w:t>Total liquidity (TL)</w:t>
+        <w:t>Inventory (</w:t>
+      </w:r>
+      <w:r>
+        <w:rPr>
+          <w:b/>
+          <w:bCs/>
+        </w:rPr>
+        <w:t>Inv</w:t>
+      </w:r>
+      <w:r>
+        <w:t>)</w:t>
+      </w:r>
+    </w:p>
+    <w:p>
+      <w:pPr>
+        <w:ind w:firstLine="720"/>
+      </w:pPr>
+      <w:r>
+        <w:lastRenderedPageBreak/>
+        <w:t>Total liquidity (</w:t>
+      </w:r>
+      <w:r>
+        <w:rPr>
+          <w:b/>
+          <w:bCs/>
+        </w:rPr>
+        <w:t>TL</w:t>
+      </w:r>
+      <w:r>
+        <w:t>)</w:t>
       </w:r>
     </w:p>
     <w:p>
@@ -828,6 +947,10 @@
         <w:t xml:space="preserve"> (</w:t>
       </w:r>
       <w:r>
+        <w:rPr>
+          <w:b/>
+          <w:bCs/>
+        </w:rPr>
         <w:t>IMS</w:t>
       </w:r>
       <w:r>
@@ -855,35 +978,52 @@
         </w:numPr>
       </w:pPr>
       <w:r>
-        <w:t>Cash equivalent (Cash)</w:t>
+        <w:t>Cash equivalent (</w:t>
+      </w:r>
+      <w:r>
+        <w:rPr>
+          <w:b/>
+          <w:bCs/>
+        </w:rPr>
+        <w:t>Cash</w:t>
+      </w:r>
+      <w:r>
+        <w:t>)</w:t>
+      </w:r>
+    </w:p>
+    <w:p/>
+    <w:p>
+      <w:r>
+        <w:t>Liabilities</w:t>
       </w:r>
     </w:p>
     <w:p>
       <w:r>
         <w:tab/>
-        <w:t>Inventory (Inventory)</w:t>
-      </w:r>
-    </w:p>
-    <w:p/>
-    <w:p>
-      <w:r>
-        <w:t>Liabilities</w:t>
-      </w:r>
-    </w:p>
-    <w:p>
-      <w:r>
-        <w:tab/>
-        <w:t>Account payables (AP)</w:t>
-      </w:r>
-    </w:p>
-    <w:p>
-      <w:r>
-        <w:lastRenderedPageBreak/>
+        <w:t>Account payables (</w:t>
+      </w:r>
+      <w:r>
+        <w:rPr>
+          <w:b/>
+          <w:bCs/>
+        </w:rPr>
+        <w:t>AP</w:t>
+      </w:r>
+      <w:r>
+        <w:t>)</w:t>
+      </w:r>
+    </w:p>
+    <w:p>
+      <w:r>
         <w:tab/>
         <w:t>Advance payments from customers for sales (</w:t>
       </w:r>
       <w:proofErr w:type="spellStart"/>
       <w:r>
+        <w:rPr>
+          <w:b/>
+          <w:bCs/>
+        </w:rPr>
         <w:t>AdvPS</w:t>
       </w:r>
       <w:proofErr w:type="spellEnd"/>
@@ -903,6 +1043,10 @@
       </w:r>
       <w:proofErr w:type="spellStart"/>
       <w:r>
+        <w:rPr>
+          <w:b/>
+          <w:bCs/>
+        </w:rPr>
         <w:t>CLiab</w:t>
       </w:r>
       <w:proofErr w:type="spellEnd"/>
@@ -937,6 +1081,10 @@
       </w:r>
       <w:proofErr w:type="spellStart"/>
       <w:r>
+        <w:rPr>
+          <w:b/>
+          <w:bCs/>
+        </w:rPr>
         <w:t>NLiab</w:t>
       </w:r>
       <w:proofErr w:type="spellEnd"/>
@@ -970,7 +1118,17 @@
         <w:tab/>
       </w:r>
       <w:r>
-        <w:t>Stockholder equity (SE)</w:t>
+        <w:t>Stockholder equity (</w:t>
+      </w:r>
+      <w:r>
+        <w:rPr>
+          <w:b/>
+          <w:bCs/>
+        </w:rPr>
+        <w:t>SE</w:t>
+      </w:r>
+      <w:r>
+        <w:t>)</w:t>
       </w:r>
     </w:p>
     <w:p>
@@ -983,20 +1141,35 @@
       </w:pPr>
       <w:proofErr w:type="spellStart"/>
       <w:r>
+        <w:rPr>
+          <w:b/>
+          <w:bCs/>
+        </w:rPr>
         <w:t>SE</w:t>
       </w:r>
       <w:r>
         <w:rPr>
-          <w:vertAlign w:val="subscript"/>
-        </w:rPr>
-        <w:t>t</w:t>
-      </w:r>
-      <w:proofErr w:type="spellEnd"/>
-      <w:r>
-        <w:t xml:space="preserve"> = SE</w:t>
-      </w:r>
-      <w:r>
-        <w:rPr>
+          <w:b/>
+          <w:bCs/>
+          <w:vertAlign w:val="subscript"/>
+        </w:rPr>
+        <w:t>t</w:t>
+      </w:r>
+      <w:proofErr w:type="spellEnd"/>
+      <w:r>
+        <w:t xml:space="preserve"> = </w:t>
+      </w:r>
+      <w:r>
+        <w:rPr>
+          <w:b/>
+          <w:bCs/>
+        </w:rPr>
+        <w:t>SE</w:t>
+      </w:r>
+      <w:r>
+        <w:rPr>
+          <w:b/>
+          <w:bCs/>
           <w:vertAlign w:val="subscript"/>
         </w:rPr>
         <w:t>t-1</w:t>
@@ -1006,10 +1179,16 @@
       </w:r>
       <w:proofErr w:type="spellStart"/>
       <w:r>
+        <w:rPr>
+          <w:b/>
+          <w:bCs/>
+        </w:rPr>
         <w:t>NI</w:t>
       </w:r>
       <w:r>
         <w:rPr>
+          <w:b/>
+          <w:bCs/>
           <w:vertAlign w:val="subscript"/>
         </w:rPr>
         <w:t>t</w:t>
@@ -1020,26 +1199,1350 @@
       </w:r>
       <w:proofErr w:type="spellStart"/>
       <w:r>
+        <w:rPr>
+          <w:b/>
+          <w:bCs/>
+        </w:rPr>
         <w:t>BB</w:t>
       </w:r>
       <w:r>
         <w:rPr>
-          <w:vertAlign w:val="subscript"/>
-        </w:rPr>
-        <w:t>t</w:t>
-      </w:r>
-      <w:proofErr w:type="spellEnd"/>
-      <w:r>
-        <w:t xml:space="preserve"> + RE</w:t>
-      </w:r>
-      <w:r>
-        <w:rPr>
-          <w:vertAlign w:val="subscript"/>
-        </w:rPr>
-        <w:t xml:space="preserve">t-1 </w:t>
-      </w:r>
-    </w:p>
-    <w:p/>
+          <w:b/>
+          <w:bCs/>
+          <w:vertAlign w:val="subscript"/>
+        </w:rPr>
+        <w:t>t</w:t>
+      </w:r>
+      <w:proofErr w:type="spellEnd"/>
+      <w:r>
+        <w:t xml:space="preserve"> + </w:t>
+      </w:r>
+      <w:r>
+        <w:rPr>
+          <w:b/>
+          <w:bCs/>
+        </w:rPr>
+        <w:t>RE</w:t>
+      </w:r>
+      <w:r>
+        <w:rPr>
+          <w:b/>
+          <w:bCs/>
+          <w:vertAlign w:val="subscript"/>
+        </w:rPr>
+        <w:t>t-1</w:t>
+      </w:r>
+      <w:r>
+        <w:rPr>
+          <w:vertAlign w:val="subscript"/>
+        </w:rPr>
+        <w:t xml:space="preserve"> </w:t>
+      </w:r>
+    </w:p>
+    <w:p/>
+    <w:p>
+      <w:pPr>
+        <w:rPr>
+          <w:b/>
+          <w:bCs/>
+        </w:rPr>
+      </w:pPr>
+      <w:r>
+        <w:rPr>
+          <w:b/>
+          <w:bCs/>
+        </w:rPr>
+        <w:t>Mathematical Equations Governing the Balance Sheet Elements</w:t>
+      </w:r>
+    </w:p>
+    <w:p/>
+    <w:p>
+      <w:r>
+        <w:t>We refer to Pareja09 for constructing the mathematical equations that link all the elements on the balance sheet without circularity or plugs. First, we define two drivers that will predict the evolution of the balance sheet’s elements. They are:</w:t>
+      </w:r>
+    </w:p>
+    <w:p>
+      <w:pPr>
+        <w:pStyle w:val="ListParagraph"/>
+        <w:numPr>
+          <w:ilvl w:val="0"/>
+          <w:numId w:val="2"/>
+        </w:numPr>
+      </w:pPr>
+      <w:proofErr w:type="spellStart"/>
+      <w:proofErr w:type="gramStart"/>
+      <w:r>
+        <w:t>Sales</w:t>
+      </w:r>
+      <w:r>
+        <w:rPr>
+          <w:vertAlign w:val="subscript"/>
+        </w:rPr>
+        <w:t>t</w:t>
+      </w:r>
+      <w:proofErr w:type="spellEnd"/>
+      <w:r>
+        <w:t xml:space="preserve"> :</w:t>
+      </w:r>
+      <w:proofErr w:type="gramEnd"/>
+      <w:r>
+        <w:t xml:space="preserve"> the total revenue generated by the company in year t</w:t>
+      </w:r>
+    </w:p>
+    <w:p>
+      <w:pPr>
+        <w:pStyle w:val="ListParagraph"/>
+        <w:numPr>
+          <w:ilvl w:val="0"/>
+          <w:numId w:val="2"/>
+        </w:numPr>
+      </w:pPr>
+      <w:proofErr w:type="spellStart"/>
+      <w:proofErr w:type="gramStart"/>
+      <w:r>
+        <w:t>Purchases</w:t>
+      </w:r>
+      <w:r>
+        <w:rPr>
+          <w:vertAlign w:val="subscript"/>
+        </w:rPr>
+        <w:t>t</w:t>
+      </w:r>
+      <w:proofErr w:type="spellEnd"/>
+      <w:r>
+        <w:t xml:space="preserve"> :</w:t>
+      </w:r>
+      <w:proofErr w:type="gramEnd"/>
+      <w:r>
+        <w:t xml:space="preserve"> the total purchases made by the company in year t</w:t>
+      </w:r>
+    </w:p>
+    <w:p>
+      <w:pPr>
+        <w:ind w:left="360"/>
+      </w:pPr>
+    </w:p>
+    <w:p>
+      <w:r>
+        <w:t>This is a different approach from Pareja09 where they modeled the unit price, the unit cost, and the volume sold based on market research data on volume’s price sensitivity.</w:t>
+      </w:r>
+      <w:r>
+        <w:t xml:space="preserve"> For the scope of this problem set, we lump these variables into sales and purchases whose evolutions are modeled independently based on historical data. </w:t>
+      </w:r>
+    </w:p>
+    <w:p/>
+    <w:p>
+      <w:r>
+        <w:t xml:space="preserve">We begin </w:t>
+      </w:r>
+      <w:r>
+        <w:t xml:space="preserve">by </w:t>
+      </w:r>
+      <w:r>
+        <w:t>modeling the asset elements.</w:t>
+      </w:r>
+    </w:p>
+    <w:p/>
+    <w:p/>
+    <w:p>
+      <w:pPr>
+        <w:rPr>
+          <w:u w:val="single"/>
+        </w:rPr>
+      </w:pPr>
+      <w:r>
+        <w:rPr>
+          <w:u w:val="single"/>
+        </w:rPr>
+        <w:t>Assets</w:t>
+      </w:r>
+    </w:p>
+    <w:p/>
+    <w:p>
+      <w:r>
+        <w:t>Fixed assets undergo depreciation over their lifecycle. For a well-established company with a stable growth, we can assume a percentage of the fixed assets depreciate, and capital expenditures are made to make up for the depreciation and grow the assets by an amount proportional to its revenue from sales. If we take into account that we are using non-current assets (</w:t>
+      </w:r>
+      <w:r>
+        <w:rPr>
+          <w:b/>
+          <w:bCs/>
+        </w:rPr>
+        <w:t>NCA</w:t>
+      </w:r>
+      <w:r>
+        <w:t>) in our model, the effective depreciation rate we calculate will be lower than the actual depreciation.</w:t>
+      </w:r>
+    </w:p>
+    <w:p/>
+    <w:p>
+      <w:pPr>
+        <w:jc w:val="center"/>
+        <w:rPr>
+          <w:vertAlign w:val="subscript"/>
+        </w:rPr>
+      </w:pPr>
+      <w:proofErr w:type="spellStart"/>
+      <w:r>
+        <w:t>NCA</w:t>
+      </w:r>
+      <w:r>
+        <w:rPr>
+          <w:vertAlign w:val="subscript"/>
+        </w:rPr>
+        <w:t>t</w:t>
+      </w:r>
+      <w:proofErr w:type="spellEnd"/>
+      <w:r>
+        <w:t xml:space="preserve"> = NCA</w:t>
+      </w:r>
+      <w:r>
+        <w:rPr>
+          <w:vertAlign w:val="subscript"/>
+        </w:rPr>
+        <w:t>t-1</w:t>
+      </w:r>
+      <w:r>
+        <w:t xml:space="preserve"> – </w:t>
+      </w:r>
+      <w:proofErr w:type="spellStart"/>
+      <w:r>
+        <w:t>D</w:t>
+      </w:r>
+      <w:r>
+        <w:t>epreciation</w:t>
+      </w:r>
+      <w:r>
+        <w:rPr>
+          <w:vertAlign w:val="subscript"/>
+        </w:rPr>
+        <w:t>t</w:t>
+      </w:r>
+      <w:proofErr w:type="spellEnd"/>
+      <w:r>
+        <w:t xml:space="preserve"> + </w:t>
+      </w:r>
+      <w:proofErr w:type="spellStart"/>
+      <w:r>
+        <w:t>C</w:t>
+      </w:r>
+      <w:r>
+        <w:t>ap</w:t>
+      </w:r>
+      <w:r>
+        <w:t>E</w:t>
+      </w:r>
+      <w:r>
+        <w:t>x</w:t>
+      </w:r>
+      <w:r>
+        <w:rPr>
+          <w:vertAlign w:val="subscript"/>
+        </w:rPr>
+        <w:t>t</w:t>
+      </w:r>
+      <w:proofErr w:type="spellEnd"/>
+      <w:r>
+        <w:t xml:space="preserve">  </w:t>
+      </w:r>
+      <w:proofErr w:type="gramStart"/>
+      <w:r>
+        <w:t xml:space="preserve">   (</w:t>
+      </w:r>
+      <w:proofErr w:type="gramEnd"/>
+      <w:r>
+        <w:t>1)</w:t>
+      </w:r>
+    </w:p>
+    <w:p/>
+    <w:p>
+      <w:proofErr w:type="gramStart"/>
+      <w:r>
+        <w:t>where</w:t>
+      </w:r>
+      <w:proofErr w:type="gramEnd"/>
+    </w:p>
+    <w:p>
+      <w:pPr>
+        <w:jc w:val="center"/>
+      </w:pPr>
+    </w:p>
+    <w:p>
+      <w:pPr>
+        <w:jc w:val="center"/>
+      </w:pPr>
+      <w:proofErr w:type="spellStart"/>
+      <w:r>
+        <w:t>D</w:t>
+      </w:r>
+      <w:r>
+        <w:t>epreciation</w:t>
+      </w:r>
+      <w:r>
+        <w:rPr>
+          <w:vertAlign w:val="subscript"/>
+        </w:rPr>
+        <w:t>t</w:t>
+      </w:r>
+      <w:proofErr w:type="spellEnd"/>
+      <w:r>
+        <w:t xml:space="preserve"> = N</w:t>
+      </w:r>
+      <w:r>
+        <w:t>CA</w:t>
+      </w:r>
+      <w:r>
+        <w:rPr>
+          <w:vertAlign w:val="subscript"/>
+        </w:rPr>
+        <w:t>t-1</w:t>
+      </w:r>
+      <w:r>
+        <w:t xml:space="preserve"> * %Depreciation</w:t>
+      </w:r>
+      <w:r>
+        <w:t xml:space="preserve"> </w:t>
+      </w:r>
+      <w:r>
+        <w:t xml:space="preserve"> </w:t>
+      </w:r>
+      <w:proofErr w:type="gramStart"/>
+      <w:r>
+        <w:t xml:space="preserve">   </w:t>
+      </w:r>
+      <w:r>
+        <w:t>(</w:t>
+      </w:r>
+      <w:proofErr w:type="gramEnd"/>
+      <w:r>
+        <w:t>2</w:t>
+      </w:r>
+      <w:r>
+        <w:t>)</w:t>
+      </w:r>
+    </w:p>
+    <w:p>
+      <w:pPr>
+        <w:jc w:val="center"/>
+      </w:pPr>
+    </w:p>
+    <w:p>
+      <w:pPr>
+        <w:jc w:val="center"/>
+      </w:pPr>
+      <w:proofErr w:type="spellStart"/>
+      <w:r>
+        <w:t>CapEx</w:t>
+      </w:r>
+      <w:r>
+        <w:rPr>
+          <w:vertAlign w:val="subscript"/>
+        </w:rPr>
+        <w:t>t</w:t>
+      </w:r>
+      <w:proofErr w:type="spellEnd"/>
+      <w:r>
+        <w:t xml:space="preserve"> = </w:t>
+      </w:r>
+      <w:proofErr w:type="spellStart"/>
+      <w:r>
+        <w:t>Depreciation</w:t>
+      </w:r>
+      <w:r>
+        <w:rPr>
+          <w:vertAlign w:val="subscript"/>
+        </w:rPr>
+        <w:t>t</w:t>
+      </w:r>
+      <w:proofErr w:type="spellEnd"/>
+      <w:r>
+        <w:t xml:space="preserve"> + </w:t>
+      </w:r>
+      <w:proofErr w:type="spellStart"/>
+      <w:r>
+        <w:t>Sales</w:t>
+      </w:r>
+      <w:r>
+        <w:rPr>
+          <w:vertAlign w:val="subscript"/>
+        </w:rPr>
+        <w:t>t</w:t>
+      </w:r>
+      <w:proofErr w:type="spellEnd"/>
+      <w:r>
+        <w:t xml:space="preserve"> * %Asset growth</w:t>
+      </w:r>
+      <w:r>
+        <w:t xml:space="preserve"> </w:t>
+      </w:r>
+      <w:r>
+        <w:t xml:space="preserve"> </w:t>
+      </w:r>
+      <w:proofErr w:type="gramStart"/>
+      <w:r>
+        <w:t xml:space="preserve">   </w:t>
+      </w:r>
+      <w:r>
+        <w:t>(</w:t>
+      </w:r>
+      <w:proofErr w:type="gramEnd"/>
+      <w:r>
+        <w:t>3</w:t>
+      </w:r>
+      <w:r>
+        <w:t>)</w:t>
+      </w:r>
+    </w:p>
+    <w:p/>
+    <w:p>
+      <w:r>
+        <w:t>We keep track of %Depreciation (</w:t>
+      </w:r>
+      <w:r>
+        <w:rPr>
+          <w:color w:val="FF0000"/>
+        </w:rPr>
+        <w:t>%</w:t>
+      </w:r>
+      <w:proofErr w:type="spellStart"/>
+      <w:r>
+        <w:rPr>
+          <w:color w:val="FF0000"/>
+        </w:rPr>
+        <w:t>Depr</w:t>
+      </w:r>
+      <w:proofErr w:type="spellEnd"/>
+      <w:r>
+        <w:t>) and %Asset growth (</w:t>
+      </w:r>
+      <w:r>
+        <w:rPr>
+          <w:color w:val="FF0000"/>
+        </w:rPr>
+        <w:t>%AG</w:t>
+      </w:r>
+      <w:r>
+        <w:t>) as the variables to learn when we train our model.</w:t>
+      </w:r>
+    </w:p>
+    <w:p/>
+    <w:p>
+      <w:r>
+        <w:t>Advance payments to suppliers for purchases (</w:t>
+      </w:r>
+      <w:proofErr w:type="spellStart"/>
+      <w:r>
+        <w:t>AdvPP</w:t>
+      </w:r>
+      <w:proofErr w:type="spellEnd"/>
+      <w:r>
+        <w:t>) can be modeled as being a fraction of the total purchases being made next year</w:t>
+      </w:r>
+      <w:r>
+        <w:t>:</w:t>
+      </w:r>
+    </w:p>
+    <w:p/>
+    <w:p>
+      <w:pPr>
+        <w:jc w:val="center"/>
+        <w:rPr>
+          <w:vertAlign w:val="subscript"/>
+        </w:rPr>
+      </w:pPr>
+      <w:proofErr w:type="spellStart"/>
+      <w:r>
+        <w:t>AdvPP</w:t>
+      </w:r>
+      <w:r>
+        <w:rPr>
+          <w:vertAlign w:val="subscript"/>
+        </w:rPr>
+        <w:t>t</w:t>
+      </w:r>
+      <w:proofErr w:type="spellEnd"/>
+      <w:r>
+        <w:t xml:space="preserve"> = %</w:t>
+      </w:r>
+      <w:proofErr w:type="spellStart"/>
+      <w:r>
+        <w:t>AdvPP</w:t>
+      </w:r>
+      <w:proofErr w:type="spellEnd"/>
+      <w:r>
+        <w:t xml:space="preserve"> * Purchases</w:t>
+      </w:r>
+      <w:r>
+        <w:rPr>
+          <w:vertAlign w:val="subscript"/>
+        </w:rPr>
+        <w:t>t+1</w:t>
+      </w:r>
+      <w:r>
+        <w:t xml:space="preserve">  </w:t>
+      </w:r>
+      <w:proofErr w:type="gramStart"/>
+      <w:r>
+        <w:t xml:space="preserve">   </w:t>
+      </w:r>
+      <w:r>
+        <w:t>(</w:t>
+      </w:r>
+      <w:proofErr w:type="gramEnd"/>
+      <w:r>
+        <w:t>4</w:t>
+      </w:r>
+      <w:r>
+        <w:t>)</w:t>
+      </w:r>
+    </w:p>
+    <w:p/>
+    <w:p>
+      <w:r>
+        <w:t>We add %Advance payments to suppliers (</w:t>
+      </w:r>
+      <w:r>
+        <w:rPr>
+          <w:color w:val="FF0000"/>
+        </w:rPr>
+        <w:t>%</w:t>
+      </w:r>
+      <w:proofErr w:type="spellStart"/>
+      <w:r>
+        <w:rPr>
+          <w:color w:val="FF0000"/>
+        </w:rPr>
+        <w:t>AdvPP</w:t>
+      </w:r>
+      <w:proofErr w:type="spellEnd"/>
+      <w:r>
+        <w:t>) to the variables to learn in our training.</w:t>
+      </w:r>
+    </w:p>
+    <w:p/>
+    <w:p>
+      <w:r>
+        <w:t>Next, we have account receivables. A fraction of this year’s sales to customers are on credit</w:t>
+      </w:r>
+      <w:r>
+        <w:t xml:space="preserve"> and is receivable next year</w:t>
+      </w:r>
+      <w:r>
+        <w:t>:</w:t>
+      </w:r>
+    </w:p>
+    <w:p/>
+    <w:p>
+      <w:pPr>
+        <w:jc w:val="center"/>
+        <w:rPr>
+          <w:vertAlign w:val="subscript"/>
+        </w:rPr>
+      </w:pPr>
+      <w:proofErr w:type="spellStart"/>
+      <w:r>
+        <w:t>AR</w:t>
+      </w:r>
+      <w:r>
+        <w:rPr>
+          <w:vertAlign w:val="subscript"/>
+        </w:rPr>
+        <w:t>t</w:t>
+      </w:r>
+      <w:proofErr w:type="spellEnd"/>
+      <w:r>
+        <w:t xml:space="preserve"> = %AR * </w:t>
+      </w:r>
+      <w:proofErr w:type="spellStart"/>
+      <w:r>
+        <w:t>Sales</w:t>
+      </w:r>
+      <w:r>
+        <w:rPr>
+          <w:vertAlign w:val="subscript"/>
+        </w:rPr>
+        <w:t>t</w:t>
+      </w:r>
+      <w:proofErr w:type="spellEnd"/>
+      <w:r>
+        <w:t xml:space="preserve">  </w:t>
+      </w:r>
+      <w:proofErr w:type="gramStart"/>
+      <w:r>
+        <w:t xml:space="preserve">   </w:t>
+      </w:r>
+      <w:r>
+        <w:t>(</w:t>
+      </w:r>
+      <w:proofErr w:type="gramEnd"/>
+      <w:r>
+        <w:t>5</w:t>
+      </w:r>
+      <w:r>
+        <w:t>)</w:t>
+      </w:r>
+    </w:p>
+    <w:p/>
+    <w:p>
+      <w:r>
+        <w:t>We add %Account receivables (</w:t>
+      </w:r>
+      <w:r>
+        <w:rPr>
+          <w:color w:val="FF0000"/>
+        </w:rPr>
+        <w:t>%AR</w:t>
+      </w:r>
+      <w:r>
+        <w:t>) to the variables to learn in our training.</w:t>
+      </w:r>
+    </w:p>
+    <w:p/>
+    <w:p>
+      <w:r>
+        <w:t>Inventory can be modeled as a function of last year’s inventory, this year’s purchases, and this year’s total cost of goods sold (COGS):</w:t>
+      </w:r>
+    </w:p>
+    <w:p/>
+    <w:p>
+      <w:pPr>
+        <w:jc w:val="center"/>
+        <w:rPr>
+          <w:vertAlign w:val="subscript"/>
+        </w:rPr>
+      </w:pPr>
+      <w:proofErr w:type="spellStart"/>
+      <w:r>
+        <w:t>Inv</w:t>
+      </w:r>
+      <w:r>
+        <w:rPr>
+          <w:vertAlign w:val="subscript"/>
+        </w:rPr>
+        <w:t>t</w:t>
+      </w:r>
+      <w:proofErr w:type="spellEnd"/>
+      <w:r>
+        <w:t xml:space="preserve"> = Inv</w:t>
+      </w:r>
+      <w:r>
+        <w:rPr>
+          <w:vertAlign w:val="subscript"/>
+        </w:rPr>
+        <w:t>t-1</w:t>
+      </w:r>
+      <w:r>
+        <w:t xml:space="preserve"> + </w:t>
+      </w:r>
+      <w:proofErr w:type="spellStart"/>
+      <w:r>
+        <w:t>purchases</w:t>
+      </w:r>
+      <w:r>
+        <w:rPr>
+          <w:vertAlign w:val="subscript"/>
+        </w:rPr>
+        <w:t>t</w:t>
+      </w:r>
+      <w:proofErr w:type="spellEnd"/>
+      <w:r>
+        <w:t xml:space="preserve"> – </w:t>
+      </w:r>
+      <w:proofErr w:type="spellStart"/>
+      <w:r>
+        <w:t>COGS</w:t>
+      </w:r>
+      <w:r>
+        <w:rPr>
+          <w:vertAlign w:val="subscript"/>
+        </w:rPr>
+        <w:t>t</w:t>
+      </w:r>
+      <w:proofErr w:type="spellEnd"/>
+      <w:r>
+        <w:t xml:space="preserve"> </w:t>
+      </w:r>
+      <w:r>
+        <w:t xml:space="preserve"> </w:t>
+      </w:r>
+      <w:proofErr w:type="gramStart"/>
+      <w:r>
+        <w:t xml:space="preserve"> </w:t>
+      </w:r>
+      <w:r>
+        <w:t xml:space="preserve"> </w:t>
+      </w:r>
+      <w:r>
+        <w:t xml:space="preserve"> </w:t>
+      </w:r>
+      <w:r>
+        <w:t>(</w:t>
+      </w:r>
+      <w:proofErr w:type="gramEnd"/>
+      <w:r>
+        <w:t>6</w:t>
+      </w:r>
+      <w:r>
+        <w:t>)</w:t>
+      </w:r>
+    </w:p>
+    <w:p/>
+    <w:p/>
+    <w:p>
+      <w:r>
+        <w:t>As done in Pareja09, we set the inventory target as a percentage of sales:</w:t>
+      </w:r>
+    </w:p>
+    <w:p/>
+    <w:p>
+      <w:pPr>
+        <w:jc w:val="center"/>
+      </w:pPr>
+      <w:proofErr w:type="spellStart"/>
+      <w:r>
+        <w:t>Inv</w:t>
+      </w:r>
+      <w:r>
+        <w:rPr>
+          <w:vertAlign w:val="subscript"/>
+        </w:rPr>
+        <w:t>t</w:t>
+      </w:r>
+      <w:proofErr w:type="spellEnd"/>
+      <w:r>
+        <w:t xml:space="preserve"> = %Inv * </w:t>
+      </w:r>
+      <w:proofErr w:type="spellStart"/>
+      <w:r>
+        <w:t>sales</w:t>
+      </w:r>
+      <w:r>
+        <w:rPr>
+          <w:vertAlign w:val="subscript"/>
+        </w:rPr>
+        <w:t>t</w:t>
+      </w:r>
+      <w:proofErr w:type="spellEnd"/>
+      <w:r>
+        <w:t xml:space="preserve">  </w:t>
+      </w:r>
+      <w:proofErr w:type="gramStart"/>
+      <w:r>
+        <w:t xml:space="preserve">   </w:t>
+      </w:r>
+      <w:r>
+        <w:t>(</w:t>
+      </w:r>
+      <w:proofErr w:type="gramEnd"/>
+      <w:r>
+        <w:t>7</w:t>
+      </w:r>
+      <w:r>
+        <w:t>)</w:t>
+      </w:r>
+    </w:p>
+    <w:p/>
+    <w:p>
+      <w:r>
+        <w:t xml:space="preserve">such that we can rewrite (6) to represent </w:t>
+      </w:r>
+      <w:proofErr w:type="spellStart"/>
+      <w:proofErr w:type="gramStart"/>
+      <w:r>
+        <w:t>COGS</w:t>
+      </w:r>
+      <w:r>
+        <w:rPr>
+          <w:vertAlign w:val="subscript"/>
+        </w:rPr>
+        <w:t>t</w:t>
+      </w:r>
+      <w:proofErr w:type="spellEnd"/>
+      <w:r>
+        <w:t xml:space="preserve"> :</w:t>
+      </w:r>
+      <w:proofErr w:type="gramEnd"/>
+    </w:p>
+    <w:p/>
+    <w:p>
+      <w:pPr>
+        <w:jc w:val="center"/>
+        <w:rPr>
+          <w:vertAlign w:val="subscript"/>
+        </w:rPr>
+      </w:pPr>
+      <w:proofErr w:type="spellStart"/>
+      <w:r>
+        <w:t>COGS</w:t>
+      </w:r>
+      <w:r>
+        <w:rPr>
+          <w:vertAlign w:val="subscript"/>
+        </w:rPr>
+        <w:t>t</w:t>
+      </w:r>
+      <w:proofErr w:type="spellEnd"/>
+      <w:r>
+        <w:t xml:space="preserve"> = %Inv * (sales</w:t>
+      </w:r>
+      <w:r>
+        <w:rPr>
+          <w:vertAlign w:val="subscript"/>
+        </w:rPr>
+        <w:t>t-1</w:t>
+      </w:r>
+      <w:r>
+        <w:t xml:space="preserve"> – </w:t>
+      </w:r>
+      <w:proofErr w:type="spellStart"/>
+      <w:r>
+        <w:t>sales</w:t>
+      </w:r>
+      <w:r>
+        <w:rPr>
+          <w:vertAlign w:val="subscript"/>
+        </w:rPr>
+        <w:t>t</w:t>
+      </w:r>
+      <w:proofErr w:type="spellEnd"/>
+      <w:r>
+        <w:t xml:space="preserve">) + </w:t>
+      </w:r>
+      <w:proofErr w:type="spellStart"/>
+      <w:r>
+        <w:t>purchases</w:t>
+      </w:r>
+      <w:r>
+        <w:rPr>
+          <w:vertAlign w:val="subscript"/>
+        </w:rPr>
+        <w:t>t</w:t>
+      </w:r>
+      <w:proofErr w:type="spellEnd"/>
+      <w:r>
+        <w:t xml:space="preserve"> </w:t>
+      </w:r>
+      <w:r>
+        <w:t xml:space="preserve"> </w:t>
+      </w:r>
+      <w:proofErr w:type="gramStart"/>
+      <w:r>
+        <w:t xml:space="preserve">   </w:t>
+      </w:r>
+      <w:r>
+        <w:t>(</w:t>
+      </w:r>
+      <w:proofErr w:type="gramEnd"/>
+      <w:r>
+        <w:t>8</w:t>
+      </w:r>
+      <w:r>
+        <w:t>)</w:t>
+      </w:r>
+    </w:p>
+    <w:p/>
+    <w:p>
+      <w:r>
+        <w:t>This follows the first-in-first-out (FIFO) principle, as the existing inventory is exhausted</w:t>
+      </w:r>
+      <w:r>
+        <w:t xml:space="preserve"> first when calculating the cost of goods sold. </w:t>
+      </w:r>
+      <w:r>
+        <w:t>We add %Inventory (</w:t>
+      </w:r>
+      <w:r>
+        <w:rPr>
+          <w:color w:val="FF0000"/>
+        </w:rPr>
+        <w:t>%Inv</w:t>
+      </w:r>
+      <w:r>
+        <w:t>) to the variables to be trained.</w:t>
+      </w:r>
+    </w:p>
+    <w:p/>
+    <w:p>
+      <w:r>
+        <w:lastRenderedPageBreak/>
+        <w:t>Finally, the last element in our assets is total liquidity (TL). Following Pareja09, we model the total liquidity available as a percentage of sales. Within the liquidity, we assume that a portion of it is invested in market securities (IMS):</w:t>
+      </w:r>
+    </w:p>
+    <w:p/>
+    <w:p>
+      <w:pPr>
+        <w:jc w:val="center"/>
+      </w:pPr>
+      <w:proofErr w:type="spellStart"/>
+      <w:r>
+        <w:t>TL</w:t>
+      </w:r>
+      <w:r>
+        <w:rPr>
+          <w:vertAlign w:val="subscript"/>
+        </w:rPr>
+        <w:t>t</w:t>
+      </w:r>
+      <w:proofErr w:type="spellEnd"/>
+      <w:r>
+        <w:t xml:space="preserve"> = %TL * </w:t>
+      </w:r>
+      <w:proofErr w:type="spellStart"/>
+      <w:r>
+        <w:t>sales</w:t>
+      </w:r>
+      <w:r>
+        <w:rPr>
+          <w:vertAlign w:val="subscript"/>
+        </w:rPr>
+        <w:t>t</w:t>
+      </w:r>
+      <w:proofErr w:type="spellEnd"/>
+      <w:r>
+        <w:t xml:space="preserve">  </w:t>
+      </w:r>
+      <w:proofErr w:type="gramStart"/>
+      <w:r>
+        <w:t xml:space="preserve">   (</w:t>
+      </w:r>
+      <w:proofErr w:type="gramEnd"/>
+      <w:r>
+        <w:t>9</w:t>
+      </w:r>
+      <w:r>
+        <w:t>)</w:t>
+      </w:r>
+    </w:p>
+    <w:p>
+      <w:pPr>
+        <w:jc w:val="center"/>
+      </w:pPr>
+    </w:p>
+    <w:p>
+      <w:pPr>
+        <w:jc w:val="center"/>
+      </w:pPr>
+      <w:proofErr w:type="spellStart"/>
+      <w:r>
+        <w:t>Cash</w:t>
+      </w:r>
+      <w:r>
+        <w:rPr>
+          <w:vertAlign w:val="subscript"/>
+        </w:rPr>
+        <w:t>t</w:t>
+      </w:r>
+      <w:proofErr w:type="spellEnd"/>
+      <w:r>
+        <w:t xml:space="preserve"> = %Cash * </w:t>
+      </w:r>
+      <w:proofErr w:type="spellStart"/>
+      <w:r>
+        <w:t>TL</w:t>
+      </w:r>
+      <w:r>
+        <w:rPr>
+          <w:vertAlign w:val="subscript"/>
+        </w:rPr>
+        <w:t>t</w:t>
+      </w:r>
+      <w:proofErr w:type="spellEnd"/>
+      <w:r>
+        <w:t xml:space="preserve">  </w:t>
+      </w:r>
+      <w:proofErr w:type="gramStart"/>
+      <w:r>
+        <w:t xml:space="preserve">   (</w:t>
+      </w:r>
+      <w:proofErr w:type="gramEnd"/>
+      <w:r>
+        <w:t>10</w:t>
+      </w:r>
+      <w:r>
+        <w:t>)</w:t>
+      </w:r>
+    </w:p>
+    <w:p>
+      <w:pPr>
+        <w:jc w:val="center"/>
+      </w:pPr>
+    </w:p>
+    <w:p>
+      <w:pPr>
+        <w:jc w:val="center"/>
+      </w:pPr>
+      <w:proofErr w:type="spellStart"/>
+      <w:r>
+        <w:t>IMS</w:t>
+      </w:r>
+      <w:r>
+        <w:rPr>
+          <w:vertAlign w:val="subscript"/>
+        </w:rPr>
+        <w:t>t</w:t>
+      </w:r>
+      <w:proofErr w:type="spellEnd"/>
+      <w:r>
+        <w:t xml:space="preserve"> = (1 - %Cash) * </w:t>
+      </w:r>
+      <w:proofErr w:type="spellStart"/>
+      <w:r>
+        <w:t>TL</w:t>
+      </w:r>
+      <w:r>
+        <w:rPr>
+          <w:vertAlign w:val="subscript"/>
+        </w:rPr>
+        <w:t>t</w:t>
+      </w:r>
+      <w:proofErr w:type="spellEnd"/>
+      <w:r>
+        <w:t xml:space="preserve">  </w:t>
+      </w:r>
+      <w:proofErr w:type="gramStart"/>
+      <w:r>
+        <w:t xml:space="preserve">   (</w:t>
+      </w:r>
+      <w:proofErr w:type="gramEnd"/>
+      <w:r>
+        <w:t>11</w:t>
+      </w:r>
+      <w:r>
+        <w:t>)</w:t>
+      </w:r>
+    </w:p>
+    <w:p/>
+    <w:p>
+      <w:r>
+        <w:t xml:space="preserve">We add </w:t>
+      </w:r>
+      <w:r>
+        <w:rPr>
+          <w:color w:val="FF0000"/>
+        </w:rPr>
+        <w:t xml:space="preserve">%TL </w:t>
+      </w:r>
+      <w:r>
+        <w:t xml:space="preserve">and </w:t>
+      </w:r>
+      <w:r>
+        <w:rPr>
+          <w:color w:val="FF0000"/>
+        </w:rPr>
+        <w:t xml:space="preserve">%Cash </w:t>
+      </w:r>
+      <w:r>
+        <w:t xml:space="preserve">to </w:t>
+      </w:r>
+      <w:r>
+        <w:t>our</w:t>
+      </w:r>
+      <w:r>
+        <w:t xml:space="preserve"> variables to be trained.</w:t>
+      </w:r>
+    </w:p>
+    <w:p/>
+    <w:p/>
+    <w:p>
+      <w:r>
+        <w:t>We calculate the risk-free rate based on inflation and real rate</w:t>
+      </w:r>
+      <w:r>
+        <w:t>, which will be added to the real rate of ST debt and the real rate of LT debt, which are assumed to be constant, and we need to learn.</w:t>
+      </w:r>
+    </w:p>
+    <w:p/>
+    <w:p>
+      <w:r>
+        <w:t>We form a cash budget</w:t>
+      </w:r>
+    </w:p>
+    <w:p/>
+    <w:p/>
+    <w:p>
+      <w:pPr>
+        <w:rPr>
+          <w:u w:val="single"/>
+        </w:rPr>
+      </w:pPr>
+      <w:r>
+        <w:rPr>
+          <w:u w:val="single"/>
+        </w:rPr>
+        <w:t>Liabilities</w:t>
+      </w:r>
+    </w:p>
+    <w:p/>
+    <w:p>
+      <w:r>
+        <w:t>Account payables are modeled as a percentage of total purchases made this year, payable next year to the suppliers:</w:t>
+      </w:r>
+    </w:p>
+    <w:p/>
+    <w:p>
+      <w:pPr>
+        <w:jc w:val="center"/>
+      </w:pPr>
+      <w:proofErr w:type="spellStart"/>
+      <w:r>
+        <w:t>AP</w:t>
+      </w:r>
+      <w:r>
+        <w:rPr>
+          <w:vertAlign w:val="subscript"/>
+        </w:rPr>
+        <w:t>t</w:t>
+      </w:r>
+      <w:proofErr w:type="spellEnd"/>
+      <w:r>
+        <w:t xml:space="preserve"> = %AP * </w:t>
+      </w:r>
+      <w:proofErr w:type="spellStart"/>
+      <w:r>
+        <w:t>purchases</w:t>
+      </w:r>
+      <w:r>
+        <w:rPr>
+          <w:vertAlign w:val="subscript"/>
+        </w:rPr>
+        <w:t>t</w:t>
+      </w:r>
+      <w:proofErr w:type="spellEnd"/>
+      <w:r>
+        <w:t xml:space="preserve">  </w:t>
+      </w:r>
+      <w:proofErr w:type="gramStart"/>
+      <w:r>
+        <w:t xml:space="preserve">  </w:t>
+      </w:r>
+      <w:r>
+        <w:t xml:space="preserve"> (</w:t>
+      </w:r>
+      <w:proofErr w:type="gramEnd"/>
+      <w:r>
+        <w:t>1</w:t>
+      </w:r>
+      <w:r>
+        <w:t>2</w:t>
+      </w:r>
+      <w:r>
+        <w:t>)</w:t>
+      </w:r>
+    </w:p>
+    <w:p/>
+    <w:p>
+      <w:r>
+        <w:t xml:space="preserve">We add </w:t>
+      </w:r>
+      <w:r>
+        <w:rPr>
+          <w:color w:val="FF0000"/>
+        </w:rPr>
+        <w:t xml:space="preserve">%AP </w:t>
+      </w:r>
+      <w:r>
+        <w:t>to our variables to be trained.</w:t>
+      </w:r>
+    </w:p>
+    <w:p/>
+    <w:p>
+      <w:r>
+        <w:t>Advance payments from customers for sales</w:t>
+      </w:r>
+      <w:r>
+        <w:t xml:space="preserve"> are modeled as a fraction of next year’s sales:</w:t>
+      </w:r>
+    </w:p>
+    <w:p/>
+    <w:p>
+      <w:pPr>
+        <w:jc w:val="center"/>
+      </w:pPr>
+      <w:proofErr w:type="spellStart"/>
+      <w:r>
+        <w:t>AdvPS</w:t>
+      </w:r>
+      <w:r>
+        <w:rPr>
+          <w:vertAlign w:val="subscript"/>
+        </w:rPr>
+        <w:t>t</w:t>
+      </w:r>
+      <w:proofErr w:type="spellEnd"/>
+      <w:r>
+        <w:t xml:space="preserve"> = %</w:t>
+      </w:r>
+      <w:proofErr w:type="spellStart"/>
+      <w:r>
+        <w:t>AdvPS</w:t>
+      </w:r>
+      <w:proofErr w:type="spellEnd"/>
+      <w:r>
+        <w:t xml:space="preserve"> * sales</w:t>
+      </w:r>
+      <w:r>
+        <w:rPr>
+          <w:vertAlign w:val="subscript"/>
+        </w:rPr>
+        <w:t>t+1</w:t>
+      </w:r>
+      <w:r>
+        <w:t xml:space="preserve">  </w:t>
+      </w:r>
+      <w:proofErr w:type="gramStart"/>
+      <w:r>
+        <w:t xml:space="preserve">   (</w:t>
+      </w:r>
+      <w:proofErr w:type="gramEnd"/>
+      <w:r>
+        <w:t>1</w:t>
+      </w:r>
+      <w:r>
+        <w:t>3</w:t>
+      </w:r>
+      <w:r>
+        <w:t>)</w:t>
+      </w:r>
+    </w:p>
+    <w:p/>
+    <w:p>
+      <w:r>
+        <w:t>We add %</w:t>
+      </w:r>
+      <w:proofErr w:type="spellStart"/>
+      <w:r>
+        <w:t>AdvPS</w:t>
+      </w:r>
+      <w:proofErr w:type="spellEnd"/>
+      <w:r>
+        <w:t xml:space="preserve"> to our variables to be trained.</w:t>
+      </w:r>
+    </w:p>
+    <w:p/>
+    <w:p>
+      <w:r>
+        <w:t>To model the current liabilities, we first model the short-term debt issued this year</w:t>
+      </w:r>
+      <w:r>
+        <w:t>. Short-term debt covers any excess cash needed to cover operational expenses and last year’s short-term debt obligation (principal + interest) due this year and bring the total liquidity to this year’s liquidity target:</w:t>
+      </w:r>
+    </w:p>
+    <w:p/>
+    <w:p>
+      <w:pPr>
+        <w:jc w:val="center"/>
+      </w:pPr>
+      <w:r>
+        <w:t xml:space="preserve">ST </w:t>
+      </w:r>
+      <w:proofErr w:type="spellStart"/>
+      <w:r>
+        <w:t>debt</w:t>
+      </w:r>
+      <w:r>
+        <w:rPr>
+          <w:vertAlign w:val="subscript"/>
+        </w:rPr>
+        <w:t>t</w:t>
+      </w:r>
+      <w:proofErr w:type="spellEnd"/>
+      <w:r>
+        <w:t xml:space="preserve"> = </w:t>
+      </w:r>
+      <w:proofErr w:type="gramStart"/>
+      <w:r>
+        <w:t>max(</w:t>
+      </w:r>
+      <w:proofErr w:type="gramEnd"/>
+      <w:r>
+        <w:t xml:space="preserve">0, </w:t>
+      </w:r>
+      <w:proofErr w:type="spellStart"/>
+      <w:r>
+        <w:t>LT</w:t>
+      </w:r>
+      <w:r>
+        <w:rPr>
+          <w:vertAlign w:val="subscript"/>
+        </w:rPr>
+        <w:t>t</w:t>
+      </w:r>
+      <w:proofErr w:type="spellEnd"/>
+      <w:r>
+        <w:t xml:space="preserve"> – LT</w:t>
+      </w:r>
+      <w:r>
+        <w:rPr>
+          <w:vertAlign w:val="subscript"/>
+        </w:rPr>
+        <w:t>t-1</w:t>
+      </w:r>
+      <w:r>
+        <w:t xml:space="preserve"> – operating </w:t>
+      </w:r>
+      <w:proofErr w:type="spellStart"/>
+      <w:r>
+        <w:t>NCB</w:t>
+      </w:r>
+      <w:r>
+        <w:rPr>
+          <w:vertAlign w:val="subscript"/>
+        </w:rPr>
+        <w:t>t</w:t>
+      </w:r>
+      <w:proofErr w:type="spellEnd"/>
+      <w:r>
+        <w:t xml:space="preserve"> + ST debt</w:t>
+      </w:r>
+      <w:r>
+        <w:rPr>
+          <w:vertAlign w:val="subscript"/>
+        </w:rPr>
+        <w:t>t-1</w:t>
+      </w:r>
+      <w:r>
+        <w:t xml:space="preserve"> * (1 + %</w:t>
+      </w:r>
+      <w:proofErr w:type="spellStart"/>
+      <w:r>
+        <w:t>ST</w:t>
+      </w:r>
+      <w:r>
+        <w:t>Int</w:t>
+      </w:r>
+      <w:proofErr w:type="spellEnd"/>
+      <w:r>
+        <w:t xml:space="preserve">))     </w:t>
+      </w:r>
+      <w:r>
+        <w:t>(1</w:t>
+      </w:r>
+      <w:r>
+        <w:t>4</w:t>
+      </w:r>
+      <w:r>
+        <w:t>)</w:t>
+      </w:r>
+    </w:p>
+    <w:p/>
+    <w:p>
+      <w:r>
+        <w:t xml:space="preserve"> </w:t>
+      </w:r>
+    </w:p>
+    <w:p/>
+    <w:p/>
+    <w:p/>
+    <w:p/>
+    <w:p/>
+    <w:p/>
+    <w:p/>
+    <w:p/>
+    <w:p/>
+    <w:p>
+      <w:r>
+        <w:t>We can represent elements in terms of time series.</w:t>
+      </w:r>
+    </w:p>
     <w:sectPr>
       <w:pgSz w:w="12240" w:h="15840"/>
       <w:pgMar w:top="1440" w:right="1440" w:bottom="1440" w:left="1440" w:header="720" w:footer="720" w:gutter="0"/>
@@ -1276,11 +2779,126 @@
       </w:rPr>
     </w:lvl>
   </w:abstractNum>
+  <w:abstractNum w:abstractNumId="2" w15:restartNumberingAfterBreak="0">
+    <w:nsid w:val="7F3A1906"/>
+    <w:multiLevelType w:val="hybridMultilevel"/>
+    <w:tmpl w:val="896EC934"/>
+    <w:lvl w:ilvl="0" w:tplc="7F96FAC8">
+      <w:numFmt w:val="bullet"/>
+      <w:lvlText w:val="-"/>
+      <w:lvlJc w:val="left"/>
+      <w:pPr>
+        <w:ind w:left="720" w:hanging="360"/>
+      </w:pPr>
+      <w:rPr>
+        <w:rFonts w:ascii="Calibri" w:eastAsiaTheme="minorEastAsia" w:hAnsi="Calibri" w:cs="Calibri" w:hint="default"/>
+      </w:rPr>
+    </w:lvl>
+    <w:lvl w:ilvl="1" w:tplc="04090003" w:tentative="1">
+      <w:start w:val="1"/>
+      <w:numFmt w:val="bullet"/>
+      <w:lvlText w:val="o"/>
+      <w:lvlJc w:val="left"/>
+      <w:pPr>
+        <w:ind w:left="1440" w:hanging="360"/>
+      </w:pPr>
+      <w:rPr>
+        <w:rFonts w:ascii="Courier New" w:hAnsi="Courier New" w:cs="Courier New" w:hint="default"/>
+      </w:rPr>
+    </w:lvl>
+    <w:lvl w:ilvl="2" w:tplc="04090005" w:tentative="1">
+      <w:start w:val="1"/>
+      <w:numFmt w:val="bullet"/>
+      <w:lvlText w:val=""/>
+      <w:lvlJc w:val="left"/>
+      <w:pPr>
+        <w:ind w:left="2160" w:hanging="360"/>
+      </w:pPr>
+      <w:rPr>
+        <w:rFonts w:ascii="Wingdings" w:hAnsi="Wingdings" w:hint="default"/>
+      </w:rPr>
+    </w:lvl>
+    <w:lvl w:ilvl="3" w:tplc="04090001" w:tentative="1">
+      <w:start w:val="1"/>
+      <w:numFmt w:val="bullet"/>
+      <w:lvlText w:val=""/>
+      <w:lvlJc w:val="left"/>
+      <w:pPr>
+        <w:ind w:left="2880" w:hanging="360"/>
+      </w:pPr>
+      <w:rPr>
+        <w:rFonts w:ascii="Symbol" w:hAnsi="Symbol" w:hint="default"/>
+      </w:rPr>
+    </w:lvl>
+    <w:lvl w:ilvl="4" w:tplc="04090003" w:tentative="1">
+      <w:start w:val="1"/>
+      <w:numFmt w:val="bullet"/>
+      <w:lvlText w:val="o"/>
+      <w:lvlJc w:val="left"/>
+      <w:pPr>
+        <w:ind w:left="3600" w:hanging="360"/>
+      </w:pPr>
+      <w:rPr>
+        <w:rFonts w:ascii="Courier New" w:hAnsi="Courier New" w:cs="Courier New" w:hint="default"/>
+      </w:rPr>
+    </w:lvl>
+    <w:lvl w:ilvl="5" w:tplc="04090005" w:tentative="1">
+      <w:start w:val="1"/>
+      <w:numFmt w:val="bullet"/>
+      <w:lvlText w:val=""/>
+      <w:lvlJc w:val="left"/>
+      <w:pPr>
+        <w:ind w:left="4320" w:hanging="360"/>
+      </w:pPr>
+      <w:rPr>
+        <w:rFonts w:ascii="Wingdings" w:hAnsi="Wingdings" w:hint="default"/>
+      </w:rPr>
+    </w:lvl>
+    <w:lvl w:ilvl="6" w:tplc="04090001" w:tentative="1">
+      <w:start w:val="1"/>
+      <w:numFmt w:val="bullet"/>
+      <w:lvlText w:val=""/>
+      <w:lvlJc w:val="left"/>
+      <w:pPr>
+        <w:ind w:left="5040" w:hanging="360"/>
+      </w:pPr>
+      <w:rPr>
+        <w:rFonts w:ascii="Symbol" w:hAnsi="Symbol" w:hint="default"/>
+      </w:rPr>
+    </w:lvl>
+    <w:lvl w:ilvl="7" w:tplc="04090003" w:tentative="1">
+      <w:start w:val="1"/>
+      <w:numFmt w:val="bullet"/>
+      <w:lvlText w:val="o"/>
+      <w:lvlJc w:val="left"/>
+      <w:pPr>
+        <w:ind w:left="5760" w:hanging="360"/>
+      </w:pPr>
+      <w:rPr>
+        <w:rFonts w:ascii="Courier New" w:hAnsi="Courier New" w:cs="Courier New" w:hint="default"/>
+      </w:rPr>
+    </w:lvl>
+    <w:lvl w:ilvl="8" w:tplc="04090005" w:tentative="1">
+      <w:start w:val="1"/>
+      <w:numFmt w:val="bullet"/>
+      <w:lvlText w:val=""/>
+      <w:lvlJc w:val="left"/>
+      <w:pPr>
+        <w:ind w:left="6480" w:hanging="360"/>
+      </w:pPr>
+      <w:rPr>
+        <w:rFonts w:ascii="Wingdings" w:hAnsi="Wingdings" w:hint="default"/>
+      </w:rPr>
+    </w:lvl>
+  </w:abstractNum>
   <w:num w:numId="1" w16cid:durableId="375814598">
     <w:abstractNumId w:val="1"/>
   </w:num>
   <w:num w:numId="2" w16cid:durableId="561990017">
     <w:abstractNumId w:val="0"/>
+  </w:num>
+  <w:num w:numId="3" w16cid:durableId="1268656398">
+    <w:abstractNumId w:val="2"/>
   </w:num>
 </w:numbering>
 </file>

</xml_diff>

<commit_message>
working on liquidity budget in report
</commit_message>
<xml_diff>
--- a/Report for JPMorgan Chase MLCOE internship - Q1 part 1.docx
+++ b/Report for JPMorgan Chase MLCOE internship - Q1 part 1.docx
@@ -1649,7 +1649,6 @@
           <w:vertAlign w:val="subscript"/>
         </w:rPr>
       </w:pPr>
-      <w:proofErr w:type="spellStart"/>
       <w:r>
         <w:t>AdvPP</w:t>
       </w:r>
@@ -1659,7 +1658,6 @@
         </w:rPr>
         <w:t>t</w:t>
       </w:r>
-      <w:proofErr w:type="spellEnd"/>
       <w:r>
         <w:t xml:space="preserve"> = %</w:t>
       </w:r>
@@ -1835,7 +1833,10 @@
       </w:r>
       <w:proofErr w:type="spellStart"/>
       <w:r>
-        <w:t>purchases</w:t>
+        <w:t>P</w:t>
+      </w:r>
+      <w:r>
+        <w:t>urchases</w:t>
       </w:r>
       <w:r>
         <w:rPr>
@@ -1913,7 +1914,10 @@
       </w:r>
       <w:proofErr w:type="spellStart"/>
       <w:r>
-        <w:t>sales</w:t>
+        <w:t>S</w:t>
+      </w:r>
+      <w:r>
+        <w:t>ales</w:t>
       </w:r>
       <w:r>
         <w:rPr>
@@ -1982,7 +1986,13 @@
       </w:r>
       <w:proofErr w:type="spellEnd"/>
       <w:r>
-        <w:t xml:space="preserve"> = %Inv * (sales</w:t>
+        <w:t xml:space="preserve"> = %Inv * (</w:t>
+      </w:r>
+      <w:r>
+        <w:t>S</w:t>
+      </w:r>
+      <w:r>
+        <w:t>ales</w:t>
       </w:r>
       <w:r>
         <w:rPr>
@@ -1995,7 +2005,10 @@
       </w:r>
       <w:proofErr w:type="spellStart"/>
       <w:r>
-        <w:t>sales</w:t>
+        <w:t>S</w:t>
+      </w:r>
+      <w:r>
+        <w:t>ales</w:t>
       </w:r>
       <w:r>
         <w:rPr>
@@ -2009,7 +2022,10 @@
       </w:r>
       <w:proofErr w:type="spellStart"/>
       <w:r>
-        <w:t>purchases</w:t>
+        <w:t>P</w:t>
+      </w:r>
+      <w:r>
+        <w:t>urchases</w:t>
       </w:r>
       <w:r>
         <w:rPr>
@@ -2088,7 +2104,10 @@
       </w:r>
       <w:proofErr w:type="spellStart"/>
       <w:r>
-        <w:t>sales</w:t>
+        <w:t>S</w:t>
+      </w:r>
+      <w:r>
+        <w:t>ales</w:t>
       </w:r>
       <w:r>
         <w:rPr>
@@ -2241,6 +2260,532 @@
       </w:r>
     </w:p>
     <w:p/>
+    <w:p>
+      <w:r>
+        <w:t xml:space="preserve">Before we move onto liabilities, it is helpful to generate a </w:t>
+      </w:r>
+      <w:r>
+        <w:t>Liquidity</w:t>
+      </w:r>
+      <w:r>
+        <w:t xml:space="preserve"> Budget</w:t>
+      </w:r>
+      <w:r>
+        <w:t xml:space="preserve"> </w:t>
+      </w:r>
+      <w:r>
+        <w:t>to model the flow of cash in and out of cash balance</w:t>
+      </w:r>
+      <w:r>
+        <w:t xml:space="preserve"> and short-term investment into market securities</w:t>
+      </w:r>
+      <w:r>
+        <w:t>.</w:t>
+      </w:r>
+      <w:r>
+        <w:t xml:space="preserve"> We have updated the name from Cash Budget to Liquidity Budget to reflect our use of total liquidity to represent both cash and market securities investment. </w:t>
+      </w:r>
+    </w:p>
+    <w:p/>
+    <w:p/>
+    <w:p>
+      <w:pPr>
+        <w:rPr>
+          <w:u w:val="single"/>
+        </w:rPr>
+      </w:pPr>
+      <w:r>
+        <w:rPr>
+          <w:u w:val="single"/>
+        </w:rPr>
+        <w:t>Liquidity</w:t>
+      </w:r>
+      <w:r>
+        <w:rPr>
+          <w:u w:val="single"/>
+        </w:rPr>
+        <w:t xml:space="preserve"> Budget</w:t>
+      </w:r>
+    </w:p>
+    <w:p/>
+    <w:p>
+      <w:r>
+        <w:t xml:space="preserve">We can break down flows into/out of </w:t>
+      </w:r>
+      <w:r>
+        <w:t>liquidity</w:t>
+      </w:r>
+      <w:r>
+        <w:t xml:space="preserve"> balance into </w:t>
+      </w:r>
+      <w:r>
+        <w:t xml:space="preserve">net liquidity balances (NLB) pertaining to the following activities: </w:t>
+      </w:r>
+      <w:r>
+        <w:t>operating</w:t>
+      </w:r>
+      <w:r>
+        <w:t>,</w:t>
+      </w:r>
+      <w:r>
+        <w:t xml:space="preserve"> </w:t>
+      </w:r>
+      <w:r>
+        <w:t>capital expense, financing, external investment, and transaction with owners. The final liquidity is the sum of all NLBs</w:t>
+      </w:r>
+      <w:r>
+        <w:t>.</w:t>
+      </w:r>
+    </w:p>
+    <w:p/>
+    <w:p>
+      <w:pPr>
+        <w:rPr>
+          <w:i/>
+          <w:iCs/>
+        </w:rPr>
+      </w:pPr>
+      <w:r>
+        <w:rPr>
+          <w:i/>
+          <w:iCs/>
+        </w:rPr>
+        <w:t>Operatin</w:t>
+      </w:r>
+      <w:r>
+        <w:rPr>
+          <w:i/>
+          <w:iCs/>
+        </w:rPr>
+        <w:t xml:space="preserve">g </w:t>
+      </w:r>
+      <w:r>
+        <w:rPr>
+          <w:i/>
+          <w:iCs/>
+        </w:rPr>
+        <w:t>NLB</w:t>
+      </w:r>
+    </w:p>
+    <w:p/>
+    <w:p>
+      <w:r>
+        <w:t>Operating activity captures all inflows from sales (current year sales revenue, account receivables from last year, advance payments from customers for next year) and all outflows (current year purchases, account payables from last year, advance payments to suppliers for next year, operating expenses, income tax):</w:t>
+      </w:r>
+    </w:p>
+    <w:p/>
+    <w:p>
+      <w:pPr>
+        <w:jc w:val="center"/>
+      </w:pPr>
+      <w:proofErr w:type="spellStart"/>
+      <w:r>
+        <w:t>Inflows</w:t>
+      </w:r>
+      <w:r>
+        <w:rPr>
+          <w:vertAlign w:val="subscript"/>
+        </w:rPr>
+        <w:t>t</w:t>
+      </w:r>
+      <w:proofErr w:type="spellEnd"/>
+      <w:r>
+        <w:t xml:space="preserve"> = </w:t>
+      </w:r>
+      <w:r>
+        <w:t>AR</w:t>
+      </w:r>
+      <w:r>
+        <w:rPr>
+          <w:vertAlign w:val="subscript"/>
+        </w:rPr>
+        <w:t>t-1</w:t>
+      </w:r>
+      <w:r>
+        <w:t xml:space="preserve"> + </w:t>
+      </w:r>
+      <w:proofErr w:type="spellStart"/>
+      <w:r>
+        <w:t>AdvPS</w:t>
+      </w:r>
+      <w:r>
+        <w:rPr>
+          <w:vertAlign w:val="subscript"/>
+        </w:rPr>
+        <w:t>t</w:t>
+      </w:r>
+      <w:proofErr w:type="spellEnd"/>
+      <w:r>
+        <w:t xml:space="preserve"> + </w:t>
+      </w:r>
+      <w:proofErr w:type="spellStart"/>
+      <w:r>
+        <w:t>S</w:t>
+      </w:r>
+      <w:r>
+        <w:t>ales</w:t>
+      </w:r>
+      <w:r>
+        <w:rPr>
+          <w:vertAlign w:val="subscript"/>
+        </w:rPr>
+        <w:t>t</w:t>
+      </w:r>
+      <w:proofErr w:type="spellEnd"/>
+      <w:r>
+        <w:t xml:space="preserve"> * (1 - %AR - %</w:t>
+      </w:r>
+      <w:proofErr w:type="spellStart"/>
+      <w:proofErr w:type="gramStart"/>
+      <w:r>
+        <w:t>AdvPS</w:t>
+      </w:r>
+      <w:proofErr w:type="spellEnd"/>
+      <w:r>
+        <w:t>)</w:t>
+      </w:r>
+      <w:r>
+        <w:t xml:space="preserve"> </w:t>
+      </w:r>
+      <w:r>
+        <w:t xml:space="preserve">  </w:t>
+      </w:r>
+      <w:proofErr w:type="gramEnd"/>
+      <w:r>
+        <w:t xml:space="preserve">  </w:t>
+      </w:r>
+      <w:r>
+        <w:t>(</w:t>
+      </w:r>
+      <w:r>
+        <w:t>12</w:t>
+      </w:r>
+      <w:r>
+        <w:t>)</w:t>
+      </w:r>
+    </w:p>
+    <w:p>
+      <w:pPr>
+        <w:jc w:val="center"/>
+      </w:pPr>
+    </w:p>
+    <w:p>
+      <w:pPr>
+        <w:jc w:val="center"/>
+      </w:pPr>
+      <w:proofErr w:type="spellStart"/>
+      <w:r>
+        <w:t>Outflows</w:t>
+      </w:r>
+      <w:r>
+        <w:rPr>
+          <w:vertAlign w:val="subscript"/>
+        </w:rPr>
+        <w:t>t</w:t>
+      </w:r>
+      <w:proofErr w:type="spellEnd"/>
+      <w:r>
+        <w:t xml:space="preserve"> = AP</w:t>
+      </w:r>
+      <w:r>
+        <w:rPr>
+          <w:vertAlign w:val="subscript"/>
+        </w:rPr>
+        <w:t>t-1</w:t>
+      </w:r>
+      <w:r>
+        <w:t xml:space="preserve"> + </w:t>
+      </w:r>
+      <w:proofErr w:type="spellStart"/>
+      <w:r>
+        <w:t>AdvPP</w:t>
+      </w:r>
+      <w:r>
+        <w:rPr>
+          <w:vertAlign w:val="subscript"/>
+        </w:rPr>
+        <w:t>t</w:t>
+      </w:r>
+      <w:proofErr w:type="spellEnd"/>
+      <w:r>
+        <w:t xml:space="preserve"> + </w:t>
+      </w:r>
+      <w:proofErr w:type="spellStart"/>
+      <w:r>
+        <w:t>P</w:t>
+      </w:r>
+      <w:r>
+        <w:t>urchases</w:t>
+      </w:r>
+      <w:r>
+        <w:rPr>
+          <w:vertAlign w:val="subscript"/>
+        </w:rPr>
+        <w:t>t</w:t>
+      </w:r>
+      <w:proofErr w:type="spellEnd"/>
+      <w:r>
+        <w:t xml:space="preserve"> * (1 - %AP - %</w:t>
+      </w:r>
+      <w:proofErr w:type="spellStart"/>
+      <w:r>
+        <w:t>AdvPP</w:t>
+      </w:r>
+      <w:proofErr w:type="spellEnd"/>
+      <w:r>
+        <w:t>)</w:t>
+      </w:r>
+      <w:r>
+        <w:t xml:space="preserve"> </w:t>
+      </w:r>
+      <w:r>
+        <w:t xml:space="preserve">+ </w:t>
+      </w:r>
+      <w:proofErr w:type="spellStart"/>
+      <w:r>
+        <w:t>OpEx</w:t>
+      </w:r>
+      <w:r>
+        <w:rPr>
+          <w:vertAlign w:val="subscript"/>
+        </w:rPr>
+        <w:t>t</w:t>
+      </w:r>
+      <w:proofErr w:type="spellEnd"/>
+      <w:r>
+        <w:t xml:space="preserve"> + </w:t>
+      </w:r>
+      <w:proofErr w:type="spellStart"/>
+      <w:r>
+        <w:t>IT</w:t>
+      </w:r>
+      <w:r>
+        <w:rPr>
+          <w:vertAlign w:val="subscript"/>
+        </w:rPr>
+        <w:t>t</w:t>
+      </w:r>
+      <w:proofErr w:type="spellEnd"/>
+      <w:r>
+        <w:t xml:space="preserve"> </w:t>
+      </w:r>
+      <w:proofErr w:type="gramStart"/>
+      <w:r>
+        <w:t xml:space="preserve">   (</w:t>
+      </w:r>
+      <w:proofErr w:type="gramEnd"/>
+      <w:r>
+        <w:t>13</w:t>
+      </w:r>
+      <w:r>
+        <w:t>)</w:t>
+      </w:r>
+    </w:p>
+    <w:p>
+      <w:pPr>
+        <w:jc w:val="center"/>
+      </w:pPr>
+    </w:p>
+    <w:p>
+      <w:pPr>
+        <w:jc w:val="center"/>
+      </w:pPr>
+      <w:r>
+        <w:t xml:space="preserve">Operating </w:t>
+      </w:r>
+      <w:proofErr w:type="spellStart"/>
+      <w:r>
+        <w:t>NCB</w:t>
+      </w:r>
+      <w:r>
+        <w:rPr>
+          <w:vertAlign w:val="subscript"/>
+        </w:rPr>
+        <w:t>t</w:t>
+      </w:r>
+      <w:proofErr w:type="spellEnd"/>
+      <w:r>
+        <w:t xml:space="preserve"> = </w:t>
+      </w:r>
+      <w:proofErr w:type="spellStart"/>
+      <w:r>
+        <w:t>I</w:t>
+      </w:r>
+      <w:r>
+        <w:t>nflows</w:t>
+      </w:r>
+      <w:r>
+        <w:rPr>
+          <w:vertAlign w:val="subscript"/>
+        </w:rPr>
+        <w:t>t</w:t>
+      </w:r>
+      <w:proofErr w:type="spellEnd"/>
+      <w:r>
+        <w:t xml:space="preserve"> </w:t>
+      </w:r>
+      <w:r>
+        <w:t>–</w:t>
+      </w:r>
+      <w:r>
+        <w:t xml:space="preserve"> </w:t>
+      </w:r>
+      <w:proofErr w:type="spellStart"/>
+      <w:r>
+        <w:t>Outflows</w:t>
+      </w:r>
+      <w:r>
+        <w:rPr>
+          <w:vertAlign w:val="subscript"/>
+        </w:rPr>
+        <w:t>t</w:t>
+      </w:r>
+      <w:proofErr w:type="spellEnd"/>
+      <w:r>
+        <w:t xml:space="preserve">  </w:t>
+      </w:r>
+      <w:proofErr w:type="gramStart"/>
+      <w:r>
+        <w:t xml:space="preserve">   (</w:t>
+      </w:r>
+      <w:proofErr w:type="gramEnd"/>
+      <w:r>
+        <w:t>14</w:t>
+      </w:r>
+      <w:r>
+        <w:t>)</w:t>
+      </w:r>
+    </w:p>
+    <w:p>
+      <w:pPr>
+        <w:jc w:val="center"/>
+      </w:pPr>
+    </w:p>
+    <w:p>
+      <w:r>
+        <w:t xml:space="preserve">where </w:t>
+      </w:r>
+      <w:proofErr w:type="spellStart"/>
+      <w:r>
+        <w:t>OpEx</w:t>
+      </w:r>
+      <w:r>
+        <w:rPr>
+          <w:vertAlign w:val="subscript"/>
+        </w:rPr>
+        <w:t>t</w:t>
+      </w:r>
+      <w:proofErr w:type="spellEnd"/>
+      <w:r>
+        <w:t xml:space="preserve"> is the operating expense, and IT is income tax. W</w:t>
+      </w:r>
+      <w:r>
+        <w:t xml:space="preserve">e can model </w:t>
+      </w:r>
+      <w:proofErr w:type="spellStart"/>
+      <w:r>
+        <w:t>OpEx</w:t>
+      </w:r>
+      <w:r>
+        <w:rPr>
+          <w:vertAlign w:val="subscript"/>
+        </w:rPr>
+        <w:t>t</w:t>
+      </w:r>
+      <w:proofErr w:type="spellEnd"/>
+      <w:r>
+        <w:t xml:space="preserve"> as a function of sales and inflation</w:t>
+      </w:r>
+      <w:r>
+        <w:t>:</w:t>
+      </w:r>
+    </w:p>
+    <w:p/>
+    <w:p>
+      <w:pPr>
+        <w:jc w:val="center"/>
+      </w:pPr>
+      <w:proofErr w:type="spellStart"/>
+      <w:r>
+        <w:t>OpEx</w:t>
+      </w:r>
+      <w:r>
+        <w:rPr>
+          <w:vertAlign w:val="subscript"/>
+        </w:rPr>
+        <w:t>t</w:t>
+      </w:r>
+      <w:proofErr w:type="spellEnd"/>
+      <w:r>
+        <w:t xml:space="preserve"> = %OR * </w:t>
+      </w:r>
+      <w:proofErr w:type="spellStart"/>
+      <w:r>
+        <w:t>Sales</w:t>
+      </w:r>
+      <w:r>
+        <w:rPr>
+          <w:vertAlign w:val="subscript"/>
+        </w:rPr>
+        <w:t>t</w:t>
+      </w:r>
+      <w:proofErr w:type="spellEnd"/>
+      <w:r>
+        <w:t xml:space="preserve"> + OB</w:t>
+      </w:r>
+      <w:r>
+        <w:rPr>
+          <w:vertAlign w:val="subscript"/>
+        </w:rPr>
+        <w:t>t-1</w:t>
+      </w:r>
+      <w:r>
+        <w:t xml:space="preserve"> * (1 + </w:t>
+      </w:r>
+      <w:proofErr w:type="spellStart"/>
+      <w:proofErr w:type="gramStart"/>
+      <w:r>
+        <w:t>Inflation</w:t>
+      </w:r>
+      <w:r>
+        <w:rPr>
+          <w:vertAlign w:val="subscript"/>
+        </w:rPr>
+        <w:t>t</w:t>
+      </w:r>
+      <w:proofErr w:type="spellEnd"/>
+      <w:r>
+        <w:t>)</w:t>
+      </w:r>
+      <w:r>
+        <w:t xml:space="preserve">  </w:t>
+      </w:r>
+      <w:r>
+        <w:t xml:space="preserve"> </w:t>
+      </w:r>
+      <w:proofErr w:type="gramEnd"/>
+      <w:r>
+        <w:t xml:space="preserve">  (14)</w:t>
+      </w:r>
+    </w:p>
+    <w:p/>
+    <w:p>
+      <w:r>
+        <w:lastRenderedPageBreak/>
+        <w:t>w</w:t>
+      </w:r>
+      <w:r>
+        <w:t>here OB is the base operational expense that increases with inflation each year (rent, insurance), and %OR is the rate of increase proportional to this year’s sales revenue that impacts the variable portion of the operating expense.</w:t>
+      </w:r>
+    </w:p>
+    <w:p/>
+    <w:p>
+      <w:pPr>
+        <w:rPr>
+          <w:vertAlign w:val="subscript"/>
+        </w:rPr>
+      </w:pPr>
+    </w:p>
     <w:p/>
     <w:p>
       <w:r>
@@ -2319,10 +2864,7 @@
       </w:r>
       <w:proofErr w:type="gramEnd"/>
       <w:r>
-        <w:t>1</w:t>
-      </w:r>
-      <w:r>
-        <w:t>2</w:t>
+        <w:t xml:space="preserve"> </w:t>
       </w:r>
       <w:r>
         <w:t>)</w:t>
@@ -2394,10 +2936,7 @@
       </w:r>
       <w:proofErr w:type="gramEnd"/>
       <w:r>
-        <w:t>1</w:t>
-      </w:r>
-      <w:r>
-        <w:t>3</w:t>
+        <w:t xml:space="preserve"> </w:t>
       </w:r>
       <w:r>
         <w:t>)</w:t>
@@ -2514,10 +3053,10 @@
         <w:t xml:space="preserve">))     </w:t>
       </w:r>
       <w:r>
-        <w:t>(1</w:t>
-      </w:r>
-      <w:r>
-        <w:t>4</w:t>
+        <w:t>(</w:t>
+      </w:r>
+      <w:r>
+        <w:t xml:space="preserve"> </w:t>
       </w:r>
       <w:r>
         <w:t>)</w:t>

</xml_diff>

<commit_message>
need to substitute equations to write time series, which can then be translated to code! Report only for now
</commit_message>
<xml_diff>
--- a/Report for JPMorgan Chase MLCOE internship - Q1 part 1.docx
+++ b/Report for JPMorgan Chase MLCOE internship - Q1 part 1.docx
@@ -888,7 +888,30 @@
         <w:t>t-1</w:t>
       </w:r>
       <w:r>
-        <w:t xml:space="preserve"> + </w:t>
+        <w:t xml:space="preserve"> +</w:t>
+      </w:r>
+      <w:r>
+        <w:t xml:space="preserve"> </w:t>
+      </w:r>
+      <w:proofErr w:type="spellStart"/>
+      <w:r>
+        <w:t>E</w:t>
+      </w:r>
+      <w:r>
+        <w:t>F</w:t>
+      </w:r>
+      <w:r>
+        <w:rPr>
+          <w:vertAlign w:val="subscript"/>
+        </w:rPr>
+        <w:t>t</w:t>
+      </w:r>
+      <w:proofErr w:type="spellEnd"/>
+      <w:r>
+        <w:t xml:space="preserve"> +</w:t>
+      </w:r>
+      <w:r>
+        <w:t xml:space="preserve"> </w:t>
       </w:r>
       <w:proofErr w:type="spellStart"/>
       <w:r>
@@ -902,6 +925,36 @@
       </w:r>
       <w:proofErr w:type="spellEnd"/>
       <w:r>
+        <w:t xml:space="preserve"> </w:t>
+      </w:r>
+      <w:r>
+        <w:t>– NI</w:t>
+      </w:r>
+      <w:r>
+        <w:rPr>
+          <w:vertAlign w:val="subscript"/>
+        </w:rPr>
+        <w:t>t-1</w:t>
+      </w:r>
+      <w:r>
+        <w:t xml:space="preserve"> </w:t>
+      </w:r>
+      <w:r>
+        <w:t>+</w:t>
+      </w:r>
+      <w:r>
+        <w:t xml:space="preserve"> </w:t>
+      </w:r>
+      <w:r>
+        <w:t>RE</w:t>
+      </w:r>
+      <w:r>
+        <w:rPr>
+          <w:vertAlign w:val="subscript"/>
+        </w:rPr>
+        <w:t>t-1</w:t>
+      </w:r>
+      <w:r>
         <w:t xml:space="preserve"> – </w:t>
       </w:r>
       <w:proofErr w:type="spellStart"/>
@@ -916,13 +969,13 @@
       </w:r>
       <w:proofErr w:type="spellEnd"/>
       <w:r>
-        <w:t xml:space="preserve"> + RE</w:t>
-      </w:r>
-      <w:r>
-        <w:rPr>
-          <w:vertAlign w:val="subscript"/>
-        </w:rPr>
-        <w:t xml:space="preserve">t-1 </w:t>
+        <w:rPr>
+          <w:vertAlign w:val="subscript"/>
+        </w:rPr>
+        <w:t xml:space="preserve"> </w:t>
+      </w:r>
+      <w:r>
+        <w:t xml:space="preserve"> </w:t>
       </w:r>
     </w:p>
     <w:p>
@@ -957,17 +1010,28 @@
       <w:proofErr w:type="spellStart"/>
       <w:r>
         <w:lastRenderedPageBreak/>
-        <w:t>NI</w:t>
-      </w:r>
-      <w:r>
-        <w:rPr>
-          <w:vertAlign w:val="subscript"/>
-        </w:rPr>
-        <w:t>t</w:t>
-      </w:r>
-      <w:proofErr w:type="spellEnd"/>
-      <w:r>
-        <w:t xml:space="preserve"> = net income this year</w:t>
+        <w:t>EF</w:t>
+      </w:r>
+      <w:r>
+        <w:rPr>
+          <w:vertAlign w:val="subscript"/>
+        </w:rPr>
+        <w:t>t</w:t>
+      </w:r>
+      <w:proofErr w:type="spellEnd"/>
+      <w:r>
+        <w:t xml:space="preserve"> </w:t>
+      </w:r>
+      <w:r>
+        <w:t xml:space="preserve">= equity financing to cover portion of </w:t>
+      </w:r>
+      <w:proofErr w:type="spellStart"/>
+      <w:r>
+        <w:t>CapEx</w:t>
+      </w:r>
+      <w:proofErr w:type="spellEnd"/>
+      <w:r>
+        <w:t xml:space="preserve"> spending</w:t>
       </w:r>
     </w:p>
     <w:p>
@@ -980,17 +1044,17 @@
       </w:pPr>
       <w:proofErr w:type="spellStart"/>
       <w:r>
-        <w:t>BB</w:t>
-      </w:r>
-      <w:r>
-        <w:rPr>
-          <w:vertAlign w:val="subscript"/>
-        </w:rPr>
-        <w:t>t</w:t>
-      </w:r>
-      <w:proofErr w:type="spellEnd"/>
-      <w:r>
-        <w:t xml:space="preserve"> = stock buyback this year</w:t>
+        <w:t>NI</w:t>
+      </w:r>
+      <w:r>
+        <w:rPr>
+          <w:vertAlign w:val="subscript"/>
+        </w:rPr>
+        <w:t>t</w:t>
+      </w:r>
+      <w:proofErr w:type="spellEnd"/>
+      <w:r>
+        <w:t xml:space="preserve"> = net income this year</w:t>
       </w:r>
     </w:p>
     <w:p>
@@ -1002,6 +1066,42 @@
         </w:numPr>
       </w:pPr>
       <w:r>
+        <w:t>NI</w:t>
+      </w:r>
+      <w:r>
+        <w:rPr>
+          <w:vertAlign w:val="subscript"/>
+        </w:rPr>
+        <w:t>t</w:t>
+      </w:r>
+      <w:r>
+        <w:rPr>
+          <w:vertAlign w:val="subscript"/>
+        </w:rPr>
+        <w:t>-1</w:t>
+      </w:r>
+      <w:r>
+        <w:t xml:space="preserve"> = net income </w:t>
+      </w:r>
+      <w:r>
+        <w:t>last</w:t>
+      </w:r>
+      <w:r>
+        <w:t xml:space="preserve"> year</w:t>
+      </w:r>
+      <w:r>
+        <w:t>. This amount is subtracted because only the retained earnings from last year remain</w:t>
+      </w:r>
+    </w:p>
+    <w:p>
+      <w:pPr>
+        <w:pStyle w:val="ListParagraph"/>
+        <w:numPr>
+          <w:ilvl w:val="3"/>
+          <w:numId w:val="2"/>
+        </w:numPr>
+      </w:pPr>
+      <w:r>
         <w:t>RE</w:t>
       </w:r>
       <w:r>
@@ -1011,7 +1111,63 @@
         <w:t>t-1</w:t>
       </w:r>
       <w:r>
-        <w:t xml:space="preserve"> = retained earnings (net income – dividend) from last year</w:t>
+        <w:t xml:space="preserve"> = retained earnings (</w:t>
+      </w:r>
+      <w:r>
+        <w:t>N</w:t>
+      </w:r>
+      <w:r>
+        <w:t>et income</w:t>
+      </w:r>
+      <w:r>
+        <w:rPr>
+          <w:vertAlign w:val="subscript"/>
+        </w:rPr>
+        <w:t>t-1</w:t>
+      </w:r>
+      <w:r>
+        <w:t xml:space="preserve"> – </w:t>
+      </w:r>
+      <w:r>
+        <w:t>D</w:t>
+      </w:r>
+      <w:r>
+        <w:t>ividen</w:t>
+      </w:r>
+      <w:r>
+        <w:t>ds</w:t>
+      </w:r>
+      <w:r>
+        <w:rPr>
+          <w:vertAlign w:val="subscript"/>
+        </w:rPr>
+        <w:t>t-1</w:t>
+      </w:r>
+      <w:r>
+        <w:t>) from last year</w:t>
+      </w:r>
+    </w:p>
+    <w:p>
+      <w:pPr>
+        <w:pStyle w:val="ListParagraph"/>
+        <w:numPr>
+          <w:ilvl w:val="3"/>
+          <w:numId w:val="2"/>
+        </w:numPr>
+      </w:pPr>
+      <w:proofErr w:type="spellStart"/>
+      <w:r>
+        <w:t>BB</w:t>
+      </w:r>
+      <w:r>
+        <w:rPr>
+          <w:vertAlign w:val="subscript"/>
+        </w:rPr>
+        <w:t>t</w:t>
+      </w:r>
+      <w:proofErr w:type="spellEnd"/>
+      <w:r>
+        <w:t xml:space="preserve"> = stock buyback this year</w:t>
       </w:r>
     </w:p>
     <w:p/>
@@ -1867,6 +2023,7 @@
       <w:proofErr w:type="spellStart"/>
       <w:proofErr w:type="gramStart"/>
       <w:r>
+        <w:lastRenderedPageBreak/>
         <w:t>Sales</w:t>
       </w:r>
       <w:r>
@@ -1919,7 +2076,6 @@
     </w:p>
     <w:p>
       <w:r>
-        <w:lastRenderedPageBreak/>
         <w:t>This is a different approach from Pareja09 where they modeled the unit price, the unit cost, and the volume sold based on market research data on volume’s price sensitivity.</w:t>
       </w:r>
       <w:r>
@@ -2379,13 +2535,13 @@
           <w:i/>
           <w:iCs/>
         </w:rPr>
+        <w:lastRenderedPageBreak/>
         <w:t>Account Receivables</w:t>
       </w:r>
     </w:p>
     <w:p/>
     <w:p>
       <w:r>
-        <w:lastRenderedPageBreak/>
         <w:t>Next, we have account receivables. A fraction of this year’s sales to customers are on credit</w:t>
       </w:r>
       <w:r>
@@ -2971,6 +3127,7 @@
     <w:p/>
     <w:p>
       <w:r>
+        <w:lastRenderedPageBreak/>
         <w:t xml:space="preserve">Before we move onto liabilities, it is helpful to generate a </w:t>
       </w:r>
       <w:r>
@@ -2992,11 +3149,7 @@
         <w:t>.</w:t>
       </w:r>
       <w:r>
-        <w:t xml:space="preserve"> We have </w:t>
-      </w:r>
-      <w:r>
-        <w:lastRenderedPageBreak/>
-        <w:t xml:space="preserve">updated the name from Cash Budget to Liquidity Budget to reflect our use of total liquidity to represent both cash and market securities investment. </w:t>
+        <w:t xml:space="preserve"> We have updated the name from Cash Budget to Liquidity Budget to reflect our use of total liquidity to represent both cash and market securities investment. </w:t>
       </w:r>
     </w:p>
     <w:p/>
@@ -3663,13 +3816,13 @@
           <w:i/>
           <w:iCs/>
         </w:rPr>
+        <w:lastRenderedPageBreak/>
         <w:t>Capital Expense NLB</w:t>
       </w:r>
     </w:p>
     <w:p/>
     <w:p>
       <w:r>
-        <w:lastRenderedPageBreak/>
         <w:t>Investment is made into the non-current assets to:</w:t>
       </w:r>
     </w:p>
@@ -4735,6 +4888,7 @@
     <w:p/>
     <w:p>
       <w:r>
+        <w:lastRenderedPageBreak/>
         <w:t xml:space="preserve">Instead of </w:t>
       </w:r>
       <w:r>
@@ -4756,7 +4910,6 @@
         <w:jc w:val="center"/>
       </w:pPr>
       <w:r>
-        <w:lastRenderedPageBreak/>
         <w:t xml:space="preserve">External investment </w:t>
       </w:r>
       <w:proofErr w:type="spellStart"/>
@@ -5493,13 +5646,13 @@
           <w:i/>
           <w:iCs/>
         </w:rPr>
+        <w:lastRenderedPageBreak/>
         <w:t>Account Payables</w:t>
       </w:r>
     </w:p>
     <w:p/>
     <w:p>
       <w:r>
-        <w:lastRenderedPageBreak/>
         <w:t>Account payables are modeled as a percentage of total purchases made this year, payable next year to the suppliers:</w:t>
       </w:r>
     </w:p>
@@ -6175,7 +6328,6 @@
     <w:p/>
     <w:p>
       <w:r>
-        <w:lastRenderedPageBreak/>
         <w:t xml:space="preserve">Non-current liabilities </w:t>
       </w:r>
       <w:r>
@@ -6312,12 +6464,6 @@
       <w:proofErr w:type="gramEnd"/>
       <w:r>
         <w:t>33)</w:t>
-      </w:r>
-    </w:p>
-    <w:p/>
-    <w:p>
-      <w:r>
-        <w:t>We have most of what we need to learn the training variables except dividends and income tax, which will come from modeling the net income in the income statement.</w:t>
       </w:r>
     </w:p>
     <w:p/>
@@ -6337,26 +6483,728 @@
         <w:rPr>
           <w:u w:val="single"/>
         </w:rPr>
+        <w:t>Equity</w:t>
+      </w:r>
+    </w:p>
+    <w:p/>
+    <w:p>
+      <w:r>
+        <w:t xml:space="preserve">This year’s equity accounts for </w:t>
+      </w:r>
+      <w:r>
+        <w:t>the additional equity financing this year, net income from this year, retained earnings from last year, and stock buyback this year:</w:t>
+      </w:r>
+    </w:p>
+    <w:p/>
+    <w:p>
+      <w:pPr>
+        <w:jc w:val="center"/>
+      </w:pPr>
+      <w:proofErr w:type="spellStart"/>
+      <w:r>
+        <w:t>SE</w:t>
+      </w:r>
+      <w:r>
+        <w:rPr>
+          <w:vertAlign w:val="subscript"/>
+        </w:rPr>
+        <w:t>t</w:t>
+      </w:r>
+      <w:proofErr w:type="spellEnd"/>
+      <w:r>
+        <w:t xml:space="preserve"> = SE</w:t>
+      </w:r>
+      <w:r>
+        <w:rPr>
+          <w:vertAlign w:val="subscript"/>
+        </w:rPr>
+        <w:t>t-1</w:t>
+      </w:r>
+      <w:r>
+        <w:t xml:space="preserve"> + </w:t>
+      </w:r>
+      <w:proofErr w:type="spellStart"/>
+      <w:r>
+        <w:t>EF</w:t>
+      </w:r>
+      <w:r>
+        <w:rPr>
+          <w:vertAlign w:val="subscript"/>
+        </w:rPr>
+        <w:t>t</w:t>
+      </w:r>
+      <w:proofErr w:type="spellEnd"/>
+      <w:r>
+        <w:t xml:space="preserve"> + </w:t>
+      </w:r>
+      <w:proofErr w:type="spellStart"/>
+      <w:r>
+        <w:t>NI</w:t>
+      </w:r>
+      <w:r>
+        <w:rPr>
+          <w:vertAlign w:val="subscript"/>
+        </w:rPr>
+        <w:t>t</w:t>
+      </w:r>
+      <w:proofErr w:type="spellEnd"/>
+      <w:r>
+        <w:t xml:space="preserve"> – NI</w:t>
+      </w:r>
+      <w:r>
+        <w:rPr>
+          <w:vertAlign w:val="subscript"/>
+        </w:rPr>
+        <w:t>t-1</w:t>
+      </w:r>
+      <w:r>
+        <w:t xml:space="preserve"> + RE</w:t>
+      </w:r>
+      <w:r>
+        <w:rPr>
+          <w:vertAlign w:val="subscript"/>
+        </w:rPr>
+        <w:t>t-1</w:t>
+      </w:r>
+      <w:r>
+        <w:t xml:space="preserve"> – </w:t>
+      </w:r>
+      <w:proofErr w:type="spellStart"/>
+      <w:r>
+        <w:t>BB</w:t>
+      </w:r>
+      <w:r>
+        <w:rPr>
+          <w:vertAlign w:val="subscript"/>
+        </w:rPr>
+        <w:t>t</w:t>
+      </w:r>
+      <w:proofErr w:type="spellEnd"/>
+      <w:r>
+        <w:t xml:space="preserve">  </w:t>
+      </w:r>
+      <w:proofErr w:type="gramStart"/>
+      <w:r>
+        <w:t xml:space="preserve">   (</w:t>
+      </w:r>
+      <w:proofErr w:type="gramEnd"/>
+      <w:r>
+        <w:t>34)</w:t>
+      </w:r>
+    </w:p>
+    <w:p>
+      <w:pPr>
+        <w:jc w:val="center"/>
+      </w:pPr>
+    </w:p>
+    <w:p>
+      <w:proofErr w:type="gramStart"/>
+      <w:r>
+        <w:t>where</w:t>
+      </w:r>
+      <w:proofErr w:type="gramEnd"/>
+    </w:p>
+    <w:p>
+      <w:pPr>
+        <w:jc w:val="center"/>
+      </w:pPr>
+      <w:r>
+        <w:t>SE</w:t>
+      </w:r>
+      <w:r>
+        <w:rPr>
+          <w:vertAlign w:val="subscript"/>
+        </w:rPr>
+        <w:t>t-</w:t>
+      </w:r>
+      <w:proofErr w:type="gramStart"/>
+      <w:r>
+        <w:rPr>
+          <w:vertAlign w:val="subscript"/>
+        </w:rPr>
+        <w:t>1</w:t>
+      </w:r>
+      <w:r>
+        <w:t xml:space="preserve"> </w:t>
+      </w:r>
+      <w:r>
+        <w:t>:</w:t>
+      </w:r>
+      <w:proofErr w:type="gramEnd"/>
+      <w:r>
+        <w:t xml:space="preserve"> </w:t>
+      </w:r>
+      <w:r>
+        <w:t xml:space="preserve">total </w:t>
+      </w:r>
+      <w:r>
+        <w:t>stockholder equity last year</w:t>
+      </w:r>
+    </w:p>
+    <w:p>
+      <w:pPr>
+        <w:jc w:val="center"/>
+      </w:pPr>
+      <w:proofErr w:type="spellStart"/>
+      <w:proofErr w:type="gramStart"/>
+      <w:r>
+        <w:t>EF</w:t>
+      </w:r>
+      <w:r>
+        <w:rPr>
+          <w:vertAlign w:val="subscript"/>
+        </w:rPr>
+        <w:t>t</w:t>
+      </w:r>
+      <w:proofErr w:type="spellEnd"/>
+      <w:r>
+        <w:t xml:space="preserve"> </w:t>
+      </w:r>
+      <w:r>
+        <w:t>:</w:t>
+      </w:r>
+      <w:proofErr w:type="gramEnd"/>
+      <w:r>
+        <w:t xml:space="preserve"> </w:t>
+      </w:r>
+      <w:r>
+        <w:t xml:space="preserve">equity financing to cover portion of </w:t>
+      </w:r>
+      <w:proofErr w:type="spellStart"/>
+      <w:r>
+        <w:t>CapEx</w:t>
+      </w:r>
+      <w:proofErr w:type="spellEnd"/>
+      <w:r>
+        <w:t xml:space="preserve"> spending</w:t>
+      </w:r>
+    </w:p>
+    <w:p>
+      <w:pPr>
+        <w:jc w:val="center"/>
+      </w:pPr>
+      <w:proofErr w:type="spellStart"/>
+      <w:proofErr w:type="gramStart"/>
+      <w:r>
+        <w:t>NI</w:t>
+      </w:r>
+      <w:r>
+        <w:rPr>
+          <w:vertAlign w:val="subscript"/>
+        </w:rPr>
+        <w:t>t</w:t>
+      </w:r>
+      <w:proofErr w:type="spellEnd"/>
+      <w:r>
+        <w:t xml:space="preserve"> </w:t>
+      </w:r>
+      <w:r>
+        <w:t>:</w:t>
+      </w:r>
+      <w:proofErr w:type="gramEnd"/>
+      <w:r>
+        <w:t xml:space="preserve"> net income this year</w:t>
+      </w:r>
+    </w:p>
+    <w:p>
+      <w:pPr>
+        <w:jc w:val="center"/>
+      </w:pPr>
+      <w:r>
+        <w:t>NI</w:t>
+      </w:r>
+      <w:r>
+        <w:rPr>
+          <w:vertAlign w:val="subscript"/>
+        </w:rPr>
+        <w:t>t-</w:t>
+      </w:r>
+      <w:proofErr w:type="gramStart"/>
+      <w:r>
+        <w:rPr>
+          <w:vertAlign w:val="subscript"/>
+        </w:rPr>
+        <w:t>1</w:t>
+      </w:r>
+      <w:r>
+        <w:t xml:space="preserve"> </w:t>
+      </w:r>
+      <w:r>
+        <w:t>:</w:t>
+      </w:r>
+      <w:proofErr w:type="gramEnd"/>
+      <w:r>
+        <w:t xml:space="preserve"> net income last year</w:t>
+      </w:r>
+    </w:p>
+    <w:p>
+      <w:pPr>
+        <w:jc w:val="center"/>
+      </w:pPr>
+      <w:r>
+        <w:t>RE</w:t>
+      </w:r>
+      <w:r>
+        <w:rPr>
+          <w:vertAlign w:val="subscript"/>
+        </w:rPr>
+        <w:t>t-</w:t>
+      </w:r>
+      <w:proofErr w:type="gramStart"/>
+      <w:r>
+        <w:rPr>
+          <w:vertAlign w:val="subscript"/>
+        </w:rPr>
+        <w:t>1</w:t>
+      </w:r>
+      <w:r>
+        <w:t xml:space="preserve"> </w:t>
+      </w:r>
+      <w:r>
+        <w:t>:</w:t>
+      </w:r>
+      <w:proofErr w:type="gramEnd"/>
+      <w:r>
+        <w:t xml:space="preserve"> retained earnings (</w:t>
+      </w:r>
+      <w:r>
+        <w:t>N</w:t>
+      </w:r>
+      <w:r>
+        <w:t>et income</w:t>
+      </w:r>
+      <w:r>
+        <w:rPr>
+          <w:vertAlign w:val="subscript"/>
+        </w:rPr>
+        <w:t>t-1</w:t>
+      </w:r>
+      <w:r>
+        <w:t xml:space="preserve"> – </w:t>
+      </w:r>
+      <w:r>
+        <w:t>D</w:t>
+      </w:r>
+      <w:r>
+        <w:t>ividend</w:t>
+      </w:r>
+      <w:r>
+        <w:t>s</w:t>
+      </w:r>
+      <w:r>
+        <w:rPr>
+          <w:vertAlign w:val="subscript"/>
+        </w:rPr>
+        <w:t>t-1</w:t>
+      </w:r>
+      <w:r>
+        <w:t>) from last year</w:t>
+      </w:r>
+    </w:p>
+    <w:p>
+      <w:pPr>
+        <w:jc w:val="center"/>
+      </w:pPr>
+      <w:proofErr w:type="spellStart"/>
+      <w:proofErr w:type="gramStart"/>
+      <w:r>
+        <w:t>BB</w:t>
+      </w:r>
+      <w:r>
+        <w:rPr>
+          <w:vertAlign w:val="subscript"/>
+        </w:rPr>
+        <w:t>t</w:t>
+      </w:r>
+      <w:proofErr w:type="spellEnd"/>
+      <w:r>
+        <w:t xml:space="preserve"> </w:t>
+      </w:r>
+      <w:r>
+        <w:t>:</w:t>
+      </w:r>
+      <w:proofErr w:type="gramEnd"/>
+      <w:r>
+        <w:t xml:space="preserve"> stock buyback this year</w:t>
+      </w:r>
+    </w:p>
+    <w:p/>
+    <w:p>
+      <w:r>
+        <w:t>We have most of what we need to learn the training variables except dividends and income tax, which will come from modeling the net income in the income statement.</w:t>
+      </w:r>
+    </w:p>
+    <w:p/>
+    <w:p/>
+    <w:p>
+      <w:pPr>
+        <w:pStyle w:val="ListParagraph"/>
+        <w:numPr>
+          <w:ilvl w:val="1"/>
+          <w:numId w:val="5"/>
+        </w:numPr>
+        <w:rPr>
+          <w:u w:val="single"/>
+        </w:rPr>
+      </w:pPr>
+      <w:r>
+        <w:rPr>
+          <w:u w:val="single"/>
+        </w:rPr>
         <w:t>Income Statement</w:t>
       </w:r>
     </w:p>
     <w:p/>
-    <w:p/>
-    <w:p/>
-    <w:p/>
-    <w:p/>
-    <w:p/>
-    <w:p/>
-    <w:p/>
-    <w:p/>
-    <w:p/>
-    <w:p/>
-    <w:p/>
-    <w:p>
-      <w:r>
-        <w:t>We can represent elements in terms of time series.</w:t>
-      </w:r>
-    </w:p>
+    <w:p>
+      <w:r>
+        <w:t>We have all the components needed from the previous sections to construct the elements related to net income.</w:t>
+      </w:r>
+    </w:p>
+    <w:p/>
+    <w:p>
+      <w:proofErr w:type="spellStart"/>
+      <w:r>
+        <w:t>EBITDA</w:t>
+      </w:r>
+      <w:r>
+        <w:rPr>
+          <w:vertAlign w:val="subscript"/>
+        </w:rPr>
+        <w:t>t</w:t>
+      </w:r>
+      <w:proofErr w:type="spellEnd"/>
+      <w:r>
+        <w:t xml:space="preserve"> (earnings before interest, taxes, depreciation, and amortization) can be calculated by:</w:t>
+      </w:r>
+    </w:p>
+    <w:p/>
+    <w:p>
+      <w:pPr>
+        <w:jc w:val="center"/>
+      </w:pPr>
+      <w:proofErr w:type="spellStart"/>
+      <w:r>
+        <w:t>EBITDA</w:t>
+      </w:r>
+      <w:r>
+        <w:rPr>
+          <w:vertAlign w:val="subscript"/>
+        </w:rPr>
+        <w:t>t</w:t>
+      </w:r>
+      <w:proofErr w:type="spellEnd"/>
+      <w:r>
+        <w:t xml:space="preserve"> = </w:t>
+      </w:r>
+      <w:proofErr w:type="spellStart"/>
+      <w:r>
+        <w:t>sales</w:t>
+      </w:r>
+      <w:r>
+        <w:rPr>
+          <w:vertAlign w:val="subscript"/>
+        </w:rPr>
+        <w:t>t</w:t>
+      </w:r>
+      <w:proofErr w:type="spellEnd"/>
+      <w:r>
+        <w:t xml:space="preserve"> – </w:t>
+      </w:r>
+      <w:proofErr w:type="spellStart"/>
+      <w:r>
+        <w:t>COGS</w:t>
+      </w:r>
+      <w:r>
+        <w:rPr>
+          <w:vertAlign w:val="subscript"/>
+        </w:rPr>
+        <w:t>t</w:t>
+      </w:r>
+      <w:proofErr w:type="spellEnd"/>
+      <w:r>
+        <w:t xml:space="preserve"> – </w:t>
+      </w:r>
+      <w:proofErr w:type="spellStart"/>
+      <w:r>
+        <w:t>OpEx</w:t>
+      </w:r>
+      <w:r>
+        <w:rPr>
+          <w:vertAlign w:val="subscript"/>
+        </w:rPr>
+        <w:t>t</w:t>
+      </w:r>
+      <w:proofErr w:type="spellEnd"/>
+      <w:r>
+        <w:t xml:space="preserve">  </w:t>
+      </w:r>
+      <w:proofErr w:type="gramStart"/>
+      <w:r>
+        <w:t xml:space="preserve">   (</w:t>
+      </w:r>
+      <w:proofErr w:type="gramEnd"/>
+      <w:r>
+        <w:t>3</w:t>
+      </w:r>
+      <w:r>
+        <w:t>5</w:t>
+      </w:r>
+      <w:r>
+        <w:t>)</w:t>
+      </w:r>
+    </w:p>
+    <w:p/>
+    <w:p>
+      <w:r>
+        <w:t>Earnings before tax is calculated by subtracting interest payments, depreciation (and amortization):</w:t>
+      </w:r>
+    </w:p>
+    <w:p/>
+    <w:p>
+      <w:pPr>
+        <w:jc w:val="center"/>
+      </w:pPr>
+      <w:proofErr w:type="spellStart"/>
+      <w:r>
+        <w:t>EBT</w:t>
+      </w:r>
+      <w:r>
+        <w:rPr>
+          <w:vertAlign w:val="subscript"/>
+        </w:rPr>
+        <w:t>t</w:t>
+      </w:r>
+      <w:proofErr w:type="spellEnd"/>
+      <w:r>
+        <w:t xml:space="preserve"> = </w:t>
+      </w:r>
+      <w:proofErr w:type="spellStart"/>
+      <w:r>
+        <w:t>EBITDA</w:t>
+      </w:r>
+      <w:r>
+        <w:rPr>
+          <w:vertAlign w:val="subscript"/>
+        </w:rPr>
+        <w:t>t</w:t>
+      </w:r>
+      <w:proofErr w:type="spellEnd"/>
+      <w:r>
+        <w:t xml:space="preserve"> - </w:t>
+      </w:r>
+      <w:proofErr w:type="spellStart"/>
+      <w:r>
+        <w:t>AvgSTInt</w:t>
+      </w:r>
+      <w:r>
+        <w:rPr>
+          <w:vertAlign w:val="subscript"/>
+        </w:rPr>
+        <w:t>t</w:t>
+      </w:r>
+      <w:proofErr w:type="spellEnd"/>
+      <w:r>
+        <w:t xml:space="preserve"> – </w:t>
+      </w:r>
+      <w:proofErr w:type="spellStart"/>
+      <w:r>
+        <w:t>AvgLTInt</w:t>
+      </w:r>
+      <w:r>
+        <w:rPr>
+          <w:vertAlign w:val="subscript"/>
+        </w:rPr>
+        <w:t>t</w:t>
+      </w:r>
+      <w:proofErr w:type="spellEnd"/>
+      <w:r>
+        <w:t xml:space="preserve"> + %</w:t>
+      </w:r>
+      <w:proofErr w:type="spellStart"/>
+      <w:r>
+        <w:t>STReturn</w:t>
+      </w:r>
+      <w:proofErr w:type="spellEnd"/>
+      <w:r>
+        <w:t xml:space="preserve"> * (ST investment</w:t>
+      </w:r>
+      <w:r>
+        <w:rPr>
+          <w:vertAlign w:val="subscript"/>
+        </w:rPr>
+        <w:t>t-1</w:t>
+      </w:r>
+      <w:r>
+        <w:t>)</w:t>
+      </w:r>
+      <w:r>
+        <w:t xml:space="preserve">  </w:t>
+      </w:r>
+      <w:proofErr w:type="gramStart"/>
+      <w:r>
+        <w:t xml:space="preserve">   (</w:t>
+      </w:r>
+      <w:proofErr w:type="gramEnd"/>
+      <w:r>
+        <w:t>3</w:t>
+      </w:r>
+      <w:r>
+        <w:t>6</w:t>
+      </w:r>
+      <w:r>
+        <w:t>)</w:t>
+      </w:r>
+    </w:p>
+    <w:p/>
+    <w:p>
+      <w:r>
+        <w:lastRenderedPageBreak/>
+        <w:t>Net income</w:t>
+      </w:r>
+      <w:r>
+        <w:t xml:space="preserve"> (</w:t>
+      </w:r>
+      <w:proofErr w:type="spellStart"/>
+      <w:r>
+        <w:t>NI</w:t>
+      </w:r>
+      <w:r>
+        <w:rPr>
+          <w:vertAlign w:val="subscript"/>
+        </w:rPr>
+        <w:t>t</w:t>
+      </w:r>
+      <w:proofErr w:type="spellEnd"/>
+      <w:r>
+        <w:t>)</w:t>
+      </w:r>
+      <w:r>
+        <w:t xml:space="preserve"> is </w:t>
+      </w:r>
+      <w:r>
+        <w:t>determined by subtracting the income tax:</w:t>
+      </w:r>
+    </w:p>
+    <w:p/>
+    <w:p>
+      <w:pPr>
+        <w:jc w:val="center"/>
+      </w:pPr>
+      <w:proofErr w:type="spellStart"/>
+      <w:r>
+        <w:t>N</w:t>
+      </w:r>
+      <w:r>
+        <w:t>I</w:t>
+      </w:r>
+      <w:r>
+        <w:rPr>
+          <w:vertAlign w:val="subscript"/>
+        </w:rPr>
+        <w:t>t</w:t>
+      </w:r>
+      <w:proofErr w:type="spellEnd"/>
+      <w:r>
+        <w:t xml:space="preserve"> =</w:t>
+      </w:r>
+      <w:r>
+        <w:t xml:space="preserve"> EBT * (1 - %</w:t>
+      </w:r>
+      <w:proofErr w:type="gramStart"/>
+      <w:r>
+        <w:t xml:space="preserve">IT)   </w:t>
+      </w:r>
+      <w:proofErr w:type="gramEnd"/>
+      <w:r>
+        <w:t xml:space="preserve">  (3</w:t>
+      </w:r>
+      <w:r>
+        <w:t>7</w:t>
+      </w:r>
+      <w:r>
+        <w:t>)</w:t>
+      </w:r>
+    </w:p>
+    <w:p/>
+    <w:p>
+      <w:r>
+        <w:t>Next year’s dividends w</w:t>
+      </w:r>
+      <w:r>
+        <w:t>ere</w:t>
+      </w:r>
+      <w:r>
+        <w:t xml:space="preserve"> already modeled in Eq. (24)</w:t>
+      </w:r>
+    </w:p>
+    <w:p/>
+    <w:p>
+      <w:pPr>
+        <w:jc w:val="center"/>
+        <w:rPr>
+          <w:vertAlign w:val="subscript"/>
+        </w:rPr>
+      </w:pPr>
+      <w:proofErr w:type="spellStart"/>
+      <w:r>
+        <w:t>Dividends</w:t>
+      </w:r>
+      <w:r>
+        <w:rPr>
+          <w:vertAlign w:val="subscript"/>
+        </w:rPr>
+        <w:t>t</w:t>
+      </w:r>
+      <w:proofErr w:type="spellEnd"/>
+      <w:r>
+        <w:t xml:space="preserve"> = %Payout ratio * </w:t>
+      </w:r>
+      <w:proofErr w:type="spellStart"/>
+      <w:r>
+        <w:t>N</w:t>
+      </w:r>
+      <w:r>
+        <w:t>I</w:t>
+      </w:r>
+      <w:r>
+        <w:rPr>
+          <w:vertAlign w:val="subscript"/>
+        </w:rPr>
+        <w:t>t</w:t>
+      </w:r>
+      <w:proofErr w:type="spellEnd"/>
+      <w:r>
+        <w:t xml:space="preserve">      </w:t>
+      </w:r>
+      <w:r>
+        <w:t xml:space="preserve">from Eq. </w:t>
+      </w:r>
+      <w:r>
+        <w:t>(24)</w:t>
+      </w:r>
+    </w:p>
+    <w:p/>
+    <w:p>
+      <w:r>
+        <w:t>We now have everything we need to represent every element in the balance sheet as a time series.</w:t>
+      </w:r>
+    </w:p>
+    <w:p/>
+    <w:p/>
+    <w:p>
+      <w:pPr>
+        <w:pStyle w:val="ListParagraph"/>
+        <w:numPr>
+          <w:ilvl w:val="0"/>
+          <w:numId w:val="5"/>
+        </w:numPr>
+      </w:pPr>
+      <w:r>
+        <w:t>Time Series Representation</w:t>
+      </w:r>
+    </w:p>
+    <w:p/>
+    <w:p/>
     <w:sectPr>
       <w:pgSz w:w="12240" w:h="15840"/>
       <w:pgMar w:top="1440" w:right="1440" w:bottom="1440" w:left="1440" w:header="720" w:footer="720" w:gutter="0"/>

</xml_diff>

<commit_message>
forecast bayesian model from 2025 to 2028
</commit_message>
<xml_diff>
--- a/Report for JPMorgan Chase MLCOE internship - Q1 part 1.docx
+++ b/Report for JPMorgan Chase MLCOE internship - Q1 part 1.docx
@@ -714,7 +714,15 @@
       </w:r>
       <w:proofErr w:type="spellEnd"/>
       <w:r>
-        <w:t xml:space="preserve"> + Non-current </w:t>
+        <w:t xml:space="preserve"> + </w:t>
+      </w:r>
+      <w:proofErr w:type="gramStart"/>
+      <w:r>
+        <w:t>Non-current</w:t>
+      </w:r>
+      <w:proofErr w:type="gramEnd"/>
+      <w:r>
+        <w:t xml:space="preserve"> </w:t>
       </w:r>
       <w:proofErr w:type="spellStart"/>
       <w:r>
@@ -1803,10 +1811,106 @@
         <w:rPr>
           <w:vertAlign w:val="subscript"/>
         </w:rPr>
+        <w:t>t-</w:t>
+      </w:r>
+      <w:proofErr w:type="gramStart"/>
+      <w:r>
+        <w:rPr>
+          <w:vertAlign w:val="subscript"/>
+        </w:rPr>
+        <w:t>1</w:t>
+      </w:r>
+      <w:r>
+        <w:t xml:space="preserve"> :</w:t>
+      </w:r>
+      <w:proofErr w:type="gramEnd"/>
+      <w:r>
+        <w:t xml:space="preserve"> total stockholder equity last year</w:t>
+      </w:r>
+    </w:p>
+    <w:p>
+      <w:pPr>
+        <w:pStyle w:val="ListParagraph"/>
+        <w:numPr>
+          <w:ilvl w:val="2"/>
+          <w:numId w:val="2"/>
+        </w:numPr>
+      </w:pPr>
+      <w:proofErr w:type="spellStart"/>
+      <w:proofErr w:type="gramStart"/>
+      <w:r>
+        <w:t>EF</w:t>
+      </w:r>
+      <w:r>
+        <w:rPr>
+          <w:vertAlign w:val="subscript"/>
+        </w:rPr>
+        <w:t>t</w:t>
+      </w:r>
+      <w:proofErr w:type="spellEnd"/>
+      <w:r>
+        <w:t xml:space="preserve"> :</w:t>
+      </w:r>
+      <w:proofErr w:type="gramEnd"/>
+      <w:r>
+        <w:t xml:space="preserve"> equity financing to cover portion of </w:t>
+      </w:r>
+      <w:proofErr w:type="spellStart"/>
+      <w:r>
+        <w:t>CapEx</w:t>
+      </w:r>
+      <w:proofErr w:type="spellEnd"/>
+      <w:r>
+        <w:t xml:space="preserve"> spending</w:t>
+      </w:r>
+    </w:p>
+    <w:p>
+      <w:pPr>
+        <w:pStyle w:val="ListParagraph"/>
+        <w:numPr>
+          <w:ilvl w:val="2"/>
+          <w:numId w:val="2"/>
+        </w:numPr>
+      </w:pPr>
+      <w:proofErr w:type="spellStart"/>
+      <w:proofErr w:type="gramStart"/>
+      <w:r>
+        <w:t>NI</w:t>
+      </w:r>
+      <w:r>
+        <w:rPr>
+          <w:vertAlign w:val="subscript"/>
+        </w:rPr>
+        <w:t>t</w:t>
+      </w:r>
+      <w:proofErr w:type="spellEnd"/>
+      <w:r>
+        <w:t xml:space="preserve"> :</w:t>
+      </w:r>
+      <w:proofErr w:type="gramEnd"/>
+      <w:r>
+        <w:t xml:space="preserve"> net income this year</w:t>
+      </w:r>
+    </w:p>
+    <w:p>
+      <w:pPr>
+        <w:pStyle w:val="ListParagraph"/>
+        <w:numPr>
+          <w:ilvl w:val="2"/>
+          <w:numId w:val="2"/>
+        </w:numPr>
+      </w:pPr>
+      <w:r>
+        <w:t>Dividends</w:t>
+      </w:r>
+      <w:r>
+        <w:rPr>
+          <w:vertAlign w:val="subscript"/>
+        </w:rPr>
         <w:t>t-1</w:t>
       </w:r>
       <w:r>
-        <w:t xml:space="preserve"> : total stockholder equity last year</w:t>
+        <w:t xml:space="preserve"> = Dividends earned last year, paid this year</w:t>
       </w:r>
     </w:p>
     <w:p>
@@ -1818,81 +1922,7 @@
         </w:numPr>
       </w:pPr>
       <w:proofErr w:type="spellStart"/>
-      <w:r>
-        <w:t>EF</w:t>
-      </w:r>
-      <w:r>
-        <w:rPr>
-          <w:vertAlign w:val="subscript"/>
-        </w:rPr>
-        <w:t>t</w:t>
-      </w:r>
-      <w:proofErr w:type="spellEnd"/>
-      <w:r>
-        <w:t xml:space="preserve"> : equity financing to cover portion of </w:t>
-      </w:r>
-      <w:proofErr w:type="spellStart"/>
-      <w:r>
-        <w:t>CapEx</w:t>
-      </w:r>
-      <w:proofErr w:type="spellEnd"/>
-      <w:r>
-        <w:t xml:space="preserve"> spending</w:t>
-      </w:r>
-    </w:p>
-    <w:p>
-      <w:pPr>
-        <w:pStyle w:val="ListParagraph"/>
-        <w:numPr>
-          <w:ilvl w:val="2"/>
-          <w:numId w:val="2"/>
-        </w:numPr>
-      </w:pPr>
-      <w:proofErr w:type="spellStart"/>
-      <w:r>
-        <w:t>NI</w:t>
-      </w:r>
-      <w:r>
-        <w:rPr>
-          <w:vertAlign w:val="subscript"/>
-        </w:rPr>
-        <w:t>t</w:t>
-      </w:r>
-      <w:proofErr w:type="spellEnd"/>
-      <w:r>
-        <w:t xml:space="preserve"> : net income this year</w:t>
-      </w:r>
-    </w:p>
-    <w:p>
-      <w:pPr>
-        <w:pStyle w:val="ListParagraph"/>
-        <w:numPr>
-          <w:ilvl w:val="2"/>
-          <w:numId w:val="2"/>
-        </w:numPr>
-      </w:pPr>
-      <w:r>
-        <w:t>Dividends</w:t>
-      </w:r>
-      <w:r>
-        <w:rPr>
-          <w:vertAlign w:val="subscript"/>
-        </w:rPr>
-        <w:t>t-1</w:t>
-      </w:r>
-      <w:r>
-        <w:t xml:space="preserve"> = Dividends earned last year, paid this year</w:t>
-      </w:r>
-    </w:p>
-    <w:p>
-      <w:pPr>
-        <w:pStyle w:val="ListParagraph"/>
-        <w:numPr>
-          <w:ilvl w:val="2"/>
-          <w:numId w:val="2"/>
-        </w:numPr>
-      </w:pPr>
-      <w:proofErr w:type="spellStart"/>
+      <w:proofErr w:type="gramStart"/>
       <w:r>
         <w:t>BB</w:t>
       </w:r>
@@ -1904,7 +1934,11 @@
       </w:r>
       <w:proofErr w:type="spellEnd"/>
       <w:r>
-        <w:t xml:space="preserve"> : stock buyback this year</w:t>
+        <w:t xml:space="preserve"> :</w:t>
+      </w:r>
+      <w:proofErr w:type="gramEnd"/>
+      <w:r>
+        <w:t xml:space="preserve"> stock buyback this year</w:t>
       </w:r>
     </w:p>
     <w:p/>
@@ -1944,6 +1978,7 @@
         </w:numPr>
       </w:pPr>
       <w:proofErr w:type="spellStart"/>
+      <w:proofErr w:type="gramStart"/>
       <w:r>
         <w:t>Sales</w:t>
       </w:r>
@@ -1955,7 +1990,11 @@
       </w:r>
       <w:proofErr w:type="spellEnd"/>
       <w:r>
-        <w:t xml:space="preserve"> : the total revenue generated by the company in year t</w:t>
+        <w:t xml:space="preserve"> :</w:t>
+      </w:r>
+      <w:proofErr w:type="gramEnd"/>
+      <w:r>
+        <w:t xml:space="preserve"> the total revenue generated by the company in year t</w:t>
       </w:r>
     </w:p>
     <w:p>
@@ -1967,6 +2006,7 @@
         </w:numPr>
       </w:pPr>
       <w:proofErr w:type="spellStart"/>
+      <w:proofErr w:type="gramStart"/>
       <w:r>
         <w:t>Purchases</w:t>
       </w:r>
@@ -1978,7 +2018,11 @@
       </w:r>
       <w:proofErr w:type="spellEnd"/>
       <w:r>
-        <w:t xml:space="preserve"> : the total purchases made by the company in year t</w:t>
+        <w:t xml:space="preserve"> :</w:t>
+      </w:r>
+      <w:proofErr w:type="gramEnd"/>
+      <w:r>
+        <w:t xml:space="preserve"> the total purchases made by the company in year t</w:t>
       </w:r>
     </w:p>
     <w:p>
@@ -2111,14 +2155,24 @@
       </w:r>
       <w:proofErr w:type="spellEnd"/>
       <w:r>
-        <w:t xml:space="preserve">     (1)</w:t>
-      </w:r>
-    </w:p>
-    <w:p/>
-    <w:p>
+        <w:t xml:space="preserve">  </w:t>
+      </w:r>
+      <w:proofErr w:type="gramStart"/>
+      <w:r>
+        <w:t xml:space="preserve">   (</w:t>
+      </w:r>
+      <w:proofErr w:type="gramEnd"/>
+      <w:r>
+        <w:t>1)</w:t>
+      </w:r>
+    </w:p>
+    <w:p/>
+    <w:p>
+      <w:proofErr w:type="gramStart"/>
       <w:r>
         <w:t>where</w:t>
       </w:r>
+      <w:proofErr w:type="gramEnd"/>
     </w:p>
     <w:p>
       <w:pPr>
@@ -2150,7 +2204,15 @@
         <w:t>t-1</w:t>
       </w:r>
       <w:r>
-        <w:t xml:space="preserve"> * %Depreciation     (2)</w:t>
+        <w:t xml:space="preserve"> * %Depreciation  </w:t>
+      </w:r>
+      <w:proofErr w:type="gramStart"/>
+      <w:r>
+        <w:t xml:space="preserve">   (</w:t>
+      </w:r>
+      <w:proofErr w:type="gramEnd"/>
+      <w:r>
+        <w:t>2)</w:t>
       </w:r>
     </w:p>
     <w:p>
@@ -2202,7 +2264,15 @@
       </w:r>
       <w:proofErr w:type="spellEnd"/>
       <w:r>
-        <w:t xml:space="preserve"> * %Asset growth     (3)</w:t>
+        <w:t xml:space="preserve"> * %Asset growth  </w:t>
+      </w:r>
+      <w:proofErr w:type="gramStart"/>
+      <w:r>
+        <w:t xml:space="preserve">   (</w:t>
+      </w:r>
+      <w:proofErr w:type="gramEnd"/>
+      <w:r>
+        <w:t>3)</w:t>
       </w:r>
     </w:p>
     <w:p/>
@@ -2311,7 +2381,15 @@
         <w:t>t+1</w:t>
       </w:r>
       <w:r>
-        <w:t xml:space="preserve">     (4)</w:t>
+        <w:t xml:space="preserve">  </w:t>
+      </w:r>
+      <w:proofErr w:type="gramStart"/>
+      <w:r>
+        <w:t xml:space="preserve">   (</w:t>
+      </w:r>
+      <w:proofErr w:type="gramEnd"/>
+      <w:r>
+        <w:t>4)</w:t>
       </w:r>
     </w:p>
     <w:p/>
@@ -2399,7 +2477,15 @@
       </w:r>
       <w:proofErr w:type="spellEnd"/>
       <w:r>
-        <w:t xml:space="preserve">     (5)</w:t>
+        <w:t xml:space="preserve">  </w:t>
+      </w:r>
+      <w:proofErr w:type="gramStart"/>
+      <w:r>
+        <w:t xml:space="preserve">   (</w:t>
+      </w:r>
+      <w:proofErr w:type="gramEnd"/>
+      <w:r>
+        <w:t>5)</w:t>
       </w:r>
     </w:p>
     <w:p/>
@@ -2502,7 +2588,15 @@
       </w:r>
       <w:proofErr w:type="spellEnd"/>
       <w:r>
-        <w:t xml:space="preserve">     (6)</w:t>
+        <w:t xml:space="preserve">  </w:t>
+      </w:r>
+      <w:proofErr w:type="gramStart"/>
+      <w:r>
+        <w:t xml:space="preserve">   (</w:t>
+      </w:r>
+      <w:proofErr w:type="gramEnd"/>
+      <w:r>
+        <w:t>6)</w:t>
       </w:r>
     </w:p>
     <w:p/>
@@ -2542,7 +2636,15 @@
       </w:r>
       <w:proofErr w:type="spellEnd"/>
       <w:r>
-        <w:t xml:space="preserve">     (7)</w:t>
+        <w:t xml:space="preserve">  </w:t>
+      </w:r>
+      <w:proofErr w:type="gramStart"/>
+      <w:r>
+        <w:t xml:space="preserve">   (</w:t>
+      </w:r>
+      <w:proofErr w:type="gramEnd"/>
+      <w:r>
+        <w:t>7)</w:t>
       </w:r>
     </w:p>
     <w:p/>
@@ -2551,6 +2653,7 @@
         <w:t xml:space="preserve">such that we can rewrite (6) to represent </w:t>
       </w:r>
       <w:proofErr w:type="spellStart"/>
+      <w:proofErr w:type="gramStart"/>
       <w:r>
         <w:t>COGS</w:t>
       </w:r>
@@ -2564,6 +2667,7 @@
       <w:r>
         <w:t xml:space="preserve"> :</w:t>
       </w:r>
+      <w:proofErr w:type="gramEnd"/>
     </w:p>
     <w:p/>
     <w:p>
@@ -2622,7 +2726,15 @@
       </w:r>
       <w:proofErr w:type="spellEnd"/>
       <w:r>
-        <w:t xml:space="preserve">     (8)</w:t>
+        <w:t xml:space="preserve">  </w:t>
+      </w:r>
+      <w:proofErr w:type="gramStart"/>
+      <w:r>
+        <w:t xml:space="preserve">   (</w:t>
+      </w:r>
+      <w:proofErr w:type="gramEnd"/>
+      <w:r>
+        <w:t>8)</w:t>
       </w:r>
     </w:p>
     <w:p/>
@@ -2700,7 +2812,15 @@
       </w:r>
       <w:proofErr w:type="spellEnd"/>
       <w:r>
-        <w:t xml:space="preserve">     (9)</w:t>
+        <w:t xml:space="preserve">  </w:t>
+      </w:r>
+      <w:proofErr w:type="gramStart"/>
+      <w:r>
+        <w:t xml:space="preserve">   (</w:t>
+      </w:r>
+      <w:proofErr w:type="gramEnd"/>
+      <w:r>
+        <w:t>9)</w:t>
       </w:r>
     </w:p>
     <w:p>
@@ -2738,7 +2858,15 @@
       </w:r>
       <w:proofErr w:type="spellEnd"/>
       <w:r>
-        <w:t xml:space="preserve">     (10)</w:t>
+        <w:t xml:space="preserve">  </w:t>
+      </w:r>
+      <w:proofErr w:type="gramStart"/>
+      <w:r>
+        <w:t xml:space="preserve">   (</w:t>
+      </w:r>
+      <w:proofErr w:type="gramEnd"/>
+      <w:r>
+        <w:t>10)</w:t>
       </w:r>
     </w:p>
     <w:p>
@@ -2776,7 +2904,15 @@
       </w:r>
       <w:proofErr w:type="spellEnd"/>
       <w:r>
-        <w:t xml:space="preserve">     (11)</w:t>
+        <w:t xml:space="preserve">  </w:t>
+      </w:r>
+      <w:proofErr w:type="gramStart"/>
+      <w:r>
+        <w:t xml:space="preserve">   (</w:t>
+      </w:r>
+      <w:proofErr w:type="gramEnd"/>
+      <w:r>
+        <w:t>11)</w:t>
       </w:r>
     </w:p>
     <w:p/>
@@ -2920,12 +3056,17 @@
         <w:t xml:space="preserve"> * (1 - %AR - %</w:t>
       </w:r>
       <w:proofErr w:type="spellStart"/>
+      <w:proofErr w:type="gramStart"/>
       <w:r>
         <w:t>AdvPS</w:t>
       </w:r>
       <w:proofErr w:type="spellEnd"/>
       <w:r>
-        <w:t>)     (12)</w:t>
+        <w:t xml:space="preserve">)   </w:t>
+      </w:r>
+      <w:proofErr w:type="gramEnd"/>
+      <w:r>
+        <w:t xml:space="preserve">  (12)</w:t>
       </w:r>
     </w:p>
     <w:p>
@@ -3022,7 +3163,15 @@
       </w:r>
       <w:proofErr w:type="spellEnd"/>
       <w:r>
-        <w:t xml:space="preserve">    (13)</w:t>
+        <w:t xml:space="preserve"> </w:t>
+      </w:r>
+      <w:proofErr w:type="gramStart"/>
+      <w:r>
+        <w:t xml:space="preserve">   (</w:t>
+      </w:r>
+      <w:proofErr w:type="gramEnd"/>
+      <w:r>
+        <w:t>13)</w:t>
       </w:r>
     </w:p>
     <w:p>
@@ -3077,7 +3226,15 @@
       </w:r>
       <w:proofErr w:type="spellEnd"/>
       <w:r>
-        <w:t xml:space="preserve">     (14)</w:t>
+        <w:t xml:space="preserve">  </w:t>
+      </w:r>
+      <w:proofErr w:type="gramStart"/>
+      <w:r>
+        <w:t xml:space="preserve">   (</w:t>
+      </w:r>
+      <w:proofErr w:type="gramEnd"/>
+      <w:r>
+        <w:t>14)</w:t>
       </w:r>
     </w:p>
     <w:p>
@@ -3175,6 +3332,7 @@
         <w:t xml:space="preserve"> * (1 + </w:t>
       </w:r>
       <w:proofErr w:type="spellStart"/>
+      <w:proofErr w:type="gramStart"/>
       <w:r>
         <w:t>Inflation</w:t>
       </w:r>
@@ -3186,7 +3344,11 @@
       </w:r>
       <w:proofErr w:type="spellEnd"/>
       <w:r>
-        <w:t>)     (15)</w:t>
+        <w:t xml:space="preserve">)   </w:t>
+      </w:r>
+      <w:proofErr w:type="gramEnd"/>
+      <w:r>
+        <w:t xml:space="preserve">  (15)</w:t>
       </w:r>
     </w:p>
     <w:p/>
@@ -3495,7 +3657,15 @@
       </w:r>
       <w:proofErr w:type="spellEnd"/>
       <w:r>
-        <w:t xml:space="preserve"> * %Asset growth     (16)</w:t>
+        <w:t xml:space="preserve"> * %Asset growth  </w:t>
+      </w:r>
+      <w:proofErr w:type="gramStart"/>
+      <w:r>
+        <w:t xml:space="preserve">   (</w:t>
+      </w:r>
+      <w:proofErr w:type="gramEnd"/>
+      <w:r>
+        <w:t>16)</w:t>
       </w:r>
     </w:p>
     <w:p/>
@@ -3737,7 +3907,15 @@
         <w:t>)</w:t>
       </w:r>
       <w:r>
-        <w:t xml:space="preserve">     (17)</w:t>
+        <w:t xml:space="preserve">  </w:t>
+      </w:r>
+      <w:proofErr w:type="gramStart"/>
+      <w:r>
+        <w:t xml:space="preserve">   (</w:t>
+      </w:r>
+      <w:proofErr w:type="gramEnd"/>
+      <w:r>
+        <w:t>17)</w:t>
       </w:r>
     </w:p>
     <w:p/>
@@ -3868,11 +4046,16 @@
       <w:r>
         <w:t xml:space="preserve"> – 1</w:t>
       </w:r>
+      <w:proofErr w:type="gramStart"/>
       <w:r>
         <w:t>)</w:t>
       </w:r>
       <w:r>
-        <w:t>)     (18)</w:t>
+        <w:t xml:space="preserve">)   </w:t>
+      </w:r>
+      <w:proofErr w:type="gramEnd"/>
+      <w:r>
+        <w:t xml:space="preserve">  (18)</w:t>
       </w:r>
     </w:p>
     <w:p>
@@ -3949,11 +4132,16 @@
         <w:t>AvgM</w:t>
       </w:r>
       <w:proofErr w:type="spellEnd"/>
+      <w:proofErr w:type="gramStart"/>
       <w:r>
         <w:t>)</w:t>
       </w:r>
       <w:r>
-        <w:t>)     (19)</w:t>
+        <w:t xml:space="preserve">)   </w:t>
+      </w:r>
+      <w:proofErr w:type="gramEnd"/>
+      <w:r>
+        <w:t xml:space="preserve">  (19)</w:t>
       </w:r>
     </w:p>
     <w:p/>
@@ -4147,7 +4335,15 @@
       </w:r>
       <w:proofErr w:type="spellEnd"/>
       <w:r>
-        <w:t xml:space="preserve">     (20)</w:t>
+        <w:t xml:space="preserve">  </w:t>
+      </w:r>
+      <w:proofErr w:type="gramStart"/>
+      <w:r>
+        <w:t xml:space="preserve">   (</w:t>
+      </w:r>
+      <w:proofErr w:type="gramEnd"/>
+      <w:r>
+        <w:t>20)</w:t>
       </w:r>
     </w:p>
     <w:p/>
@@ -4199,6 +4395,7 @@
         <w:t xml:space="preserve">) – </w:t>
       </w:r>
       <w:proofErr w:type="spellStart"/>
+      <w:proofErr w:type="gramStart"/>
       <w:r>
         <w:t>TL</w:t>
       </w:r>
@@ -4210,7 +4407,11 @@
       </w:r>
       <w:proofErr w:type="spellEnd"/>
       <w:r>
-        <w:t>)    (21)</w:t>
+        <w:t xml:space="preserve">)   </w:t>
+      </w:r>
+      <w:proofErr w:type="gramEnd"/>
+      <w:r>
+        <w:t xml:space="preserve"> (21)</w:t>
       </w:r>
     </w:p>
     <w:p/>
@@ -4327,14 +4528,24 @@
       </w:r>
       <w:proofErr w:type="spellEnd"/>
       <w:r>
-        <w:t xml:space="preserve">    (22)</w:t>
-      </w:r>
-    </w:p>
-    <w:p/>
-    <w:p>
+        <w:t xml:space="preserve"> </w:t>
+      </w:r>
+      <w:proofErr w:type="gramStart"/>
+      <w:r>
+        <w:t xml:space="preserve">   (</w:t>
+      </w:r>
+      <w:proofErr w:type="gramEnd"/>
+      <w:r>
+        <w:t>22)</w:t>
+      </w:r>
+    </w:p>
+    <w:p/>
+    <w:p>
+      <w:proofErr w:type="gramStart"/>
       <w:r>
         <w:t>where</w:t>
       </w:r>
+      <w:proofErr w:type="gramEnd"/>
     </w:p>
     <w:p/>
     <w:p>
@@ -4370,7 +4581,15 @@
       </w:r>
       <w:proofErr w:type="spellEnd"/>
       <w:r>
-        <w:t xml:space="preserve"> * %EF / (1 - %EF)     (23)</w:t>
+        <w:t xml:space="preserve"> * %EF / (1 - %</w:t>
+      </w:r>
+      <w:proofErr w:type="gramStart"/>
+      <w:r>
+        <w:t xml:space="preserve">EF)   </w:t>
+      </w:r>
+      <w:proofErr w:type="gramEnd"/>
+      <w:r>
+        <w:t xml:space="preserve">  (23)</w:t>
       </w:r>
     </w:p>
     <w:p>
@@ -4404,7 +4623,15 @@
         <w:t>t-1</w:t>
       </w:r>
       <w:r>
-        <w:t xml:space="preserve">      (24)</w:t>
+        <w:t xml:space="preserve">   </w:t>
+      </w:r>
+      <w:proofErr w:type="gramStart"/>
+      <w:r>
+        <w:t xml:space="preserve">   (</w:t>
+      </w:r>
+      <w:proofErr w:type="gramEnd"/>
+      <w:r>
+        <w:t>24)</w:t>
       </w:r>
     </w:p>
     <w:p>
@@ -4445,7 +4672,15 @@
       </w:r>
       <w:proofErr w:type="spellEnd"/>
       <w:r>
-        <w:t xml:space="preserve">     (25)</w:t>
+        <w:t xml:space="preserve">  </w:t>
+      </w:r>
+      <w:proofErr w:type="gramStart"/>
+      <w:r>
+        <w:t xml:space="preserve">   (</w:t>
+      </w:r>
+      <w:proofErr w:type="gramEnd"/>
+      <w:r>
+        <w:t>25)</w:t>
       </w:r>
     </w:p>
     <w:p/>
@@ -4653,7 +4888,15 @@
         <w:t xml:space="preserve"> </w:t>
       </w:r>
       <w:r>
-        <w:t xml:space="preserve">    (26)</w:t>
+        <w:t xml:space="preserve"> </w:t>
+      </w:r>
+      <w:proofErr w:type="gramStart"/>
+      <w:r>
+        <w:t xml:space="preserve">   (</w:t>
+      </w:r>
+      <w:proofErr w:type="gramEnd"/>
+      <w:r>
+        <w:t>26)</w:t>
       </w:r>
     </w:p>
     <w:p>
@@ -4664,7 +4907,15 @@
         </w:rPr>
       </w:pPr>
       <w:r>
-        <w:t xml:space="preserve">+ Owners transaction </w:t>
+        <w:t xml:space="preserve">+ </w:t>
+      </w:r>
+      <w:proofErr w:type="gramStart"/>
+      <w:r>
+        <w:t>Owners</w:t>
+      </w:r>
+      <w:proofErr w:type="gramEnd"/>
+      <w:r>
+        <w:t xml:space="preserve"> transaction </w:t>
       </w:r>
       <w:proofErr w:type="spellStart"/>
       <w:r>
@@ -4797,7 +5048,15 @@
       </w:r>
       <w:proofErr w:type="spellEnd"/>
       <w:r>
-        <w:t xml:space="preserve">     (27)</w:t>
+        <w:t xml:space="preserve">  </w:t>
+      </w:r>
+      <w:proofErr w:type="gramStart"/>
+      <w:r>
+        <w:t xml:space="preserve">   (</w:t>
+      </w:r>
+      <w:proofErr w:type="gramEnd"/>
+      <w:r>
+        <w:t>27)</w:t>
       </w:r>
     </w:p>
     <w:p/>
@@ -4877,7 +5136,15 @@
         <w:t>t+1</w:t>
       </w:r>
       <w:r>
-        <w:t xml:space="preserve">     (28)</w:t>
+        <w:t xml:space="preserve">  </w:t>
+      </w:r>
+      <w:proofErr w:type="gramStart"/>
+      <w:r>
+        <w:t xml:space="preserve">   (</w:t>
+      </w:r>
+      <w:proofErr w:type="gramEnd"/>
+      <w:r>
+        <w:t>28)</w:t>
       </w:r>
     </w:p>
     <w:p/>
@@ -5066,7 +5333,15 @@
         <w:t>t-1</w:t>
       </w:r>
       <w:r>
-        <w:t xml:space="preserve">     (29)</w:t>
+        <w:t xml:space="preserve">  </w:t>
+      </w:r>
+      <w:proofErr w:type="gramStart"/>
+      <w:r>
+        <w:t xml:space="preserve">   (</w:t>
+      </w:r>
+      <w:proofErr w:type="gramEnd"/>
+      <w:r>
+        <w:t>29)</w:t>
       </w:r>
     </w:p>
     <w:p/>
@@ -5086,7 +5361,15 @@
       </w:r>
       <w:proofErr w:type="spellEnd"/>
       <w:r>
-        <w:t xml:space="preserve"> = max(0, Short-term cash </w:t>
+        <w:t xml:space="preserve"> = </w:t>
+      </w:r>
+      <w:proofErr w:type="gramStart"/>
+      <w:r>
+        <w:t>max(</w:t>
+      </w:r>
+      <w:proofErr w:type="gramEnd"/>
+      <w:r>
+        <w:t xml:space="preserve">0, Short-term cash </w:t>
       </w:r>
       <w:proofErr w:type="spellStart"/>
       <w:r>
@@ -5164,7 +5447,15 @@
       </w:r>
       <w:proofErr w:type="spellEnd"/>
       <w:r>
-        <w:t xml:space="preserve"> = max(0, Short-term cash </w:t>
+        <w:t xml:space="preserve"> = </w:t>
+      </w:r>
+      <w:proofErr w:type="gramStart"/>
+      <w:r>
+        <w:t>max(</w:t>
+      </w:r>
+      <w:proofErr w:type="gramEnd"/>
+      <w:r>
+        <w:t xml:space="preserve">0, Short-term cash </w:t>
       </w:r>
       <w:proofErr w:type="spellStart"/>
       <w:r>
@@ -5349,7 +5640,15 @@
         <w:t xml:space="preserve"> – 1)</w:t>
       </w:r>
       <w:r>
-        <w:t xml:space="preserve">     (32)</w:t>
+        <w:t xml:space="preserve">  </w:t>
+      </w:r>
+      <w:proofErr w:type="gramStart"/>
+      <w:r>
+        <w:t xml:space="preserve">   (</w:t>
+      </w:r>
+      <w:proofErr w:type="gramEnd"/>
+      <w:r>
+        <w:t>32)</w:t>
       </w:r>
     </w:p>
     <w:p/>
@@ -5428,6 +5727,7 @@
         <w:t xml:space="preserve"> * (1 – 1/</w:t>
       </w:r>
       <w:proofErr w:type="spellStart"/>
+      <w:proofErr w:type="gramStart"/>
       <w:r>
         <w:t>AvgM</w:t>
       </w:r>
@@ -5436,13 +5736,22 @@
         <w:t>)</w:t>
       </w:r>
       <w:r>
-        <w:t xml:space="preserve">     (33)</w:t>
-      </w:r>
-    </w:p>
-    <w:p/>
-    <w:p>
-      <w:r>
-        <w:t xml:space="preserve">where </w:t>
+        <w:t xml:space="preserve">   </w:t>
+      </w:r>
+      <w:proofErr w:type="gramEnd"/>
+      <w:r>
+        <w:t xml:space="preserve">  (33)</w:t>
+      </w:r>
+    </w:p>
+    <w:p/>
+    <w:p>
+      <w:proofErr w:type="gramStart"/>
+      <w:r>
+        <w:t>where</w:t>
+      </w:r>
+      <w:proofErr w:type="gramEnd"/>
+      <w:r>
+        <w:t xml:space="preserve"> </w:t>
       </w:r>
     </w:p>
     <w:p/>
@@ -5488,7 +5797,15 @@
         <w:t>t-1</w:t>
       </w:r>
       <w:r>
-        <w:t xml:space="preserve">     (34)</w:t>
+        <w:t xml:space="preserve">  </w:t>
+      </w:r>
+      <w:proofErr w:type="gramStart"/>
+      <w:r>
+        <w:t xml:space="preserve">   (</w:t>
+      </w:r>
+      <w:proofErr w:type="gramEnd"/>
+      <w:r>
+        <w:t>34)</w:t>
       </w:r>
     </w:p>
     <w:p/>
@@ -5603,7 +5920,15 @@
         <w:t xml:space="preserve">  </w:t>
       </w:r>
       <w:r>
-        <w:t xml:space="preserve">     (35)</w:t>
+        <w:t xml:space="preserve">  </w:t>
+      </w:r>
+      <w:proofErr w:type="gramStart"/>
+      <w:r>
+        <w:t xml:space="preserve">   (</w:t>
+      </w:r>
+      <w:proofErr w:type="gramEnd"/>
+      <w:r>
+        <w:t>35)</w:t>
       </w:r>
     </w:p>
     <w:p>
@@ -5612,9 +5937,11 @@
       </w:pPr>
     </w:p>
     <w:p>
+      <w:proofErr w:type="gramStart"/>
       <w:r>
         <w:t>where</w:t>
       </w:r>
+      <w:proofErr w:type="gramEnd"/>
     </w:p>
     <w:p>
       <w:pPr>
@@ -5654,7 +5981,15 @@
         <w:t xml:space="preserve"> / (1 - %EF) * %EF</w:t>
       </w:r>
       <w:r>
-        <w:t xml:space="preserve">     (36)</w:t>
+        <w:t xml:space="preserve">  </w:t>
+      </w:r>
+      <w:proofErr w:type="gramStart"/>
+      <w:r>
+        <w:t xml:space="preserve">   (</w:t>
+      </w:r>
+      <w:proofErr w:type="gramEnd"/>
+      <w:r>
+        <w:t>36)</w:t>
       </w:r>
     </w:p>
     <w:p>
@@ -5685,7 +6020,15 @@
         <w:t>t-1</w:t>
       </w:r>
       <w:r>
-        <w:t xml:space="preserve">     (37)</w:t>
+        <w:t xml:space="preserve">  </w:t>
+      </w:r>
+      <w:proofErr w:type="gramStart"/>
+      <w:r>
+        <w:t xml:space="preserve">   (</w:t>
+      </w:r>
+      <w:proofErr w:type="gramEnd"/>
+      <w:r>
+        <w:t>37)</w:t>
       </w:r>
     </w:p>
     <w:p>
@@ -5718,7 +6061,15 @@
         <w:t>t-1</w:t>
       </w:r>
       <w:r>
-        <w:t xml:space="preserve">     (38)</w:t>
+        <w:t xml:space="preserve">  </w:t>
+      </w:r>
+      <w:proofErr w:type="gramStart"/>
+      <w:r>
+        <w:t xml:space="preserve">   (</w:t>
+      </w:r>
+      <w:proofErr w:type="gramEnd"/>
+      <w:r>
+        <w:t>38)</w:t>
       </w:r>
     </w:p>
     <w:p/>
@@ -5830,7 +6181,15 @@
       </w:r>
       <w:proofErr w:type="spellEnd"/>
       <w:r>
-        <w:t xml:space="preserve">     (39)</w:t>
+        <w:t xml:space="preserve">  </w:t>
+      </w:r>
+      <w:proofErr w:type="gramStart"/>
+      <w:r>
+        <w:t xml:space="preserve">   (</w:t>
+      </w:r>
+      <w:proofErr w:type="gramEnd"/>
+      <w:r>
+        <w:t>39)</w:t>
       </w:r>
     </w:p>
     <w:p/>
@@ -5935,7 +6294,15 @@
         <w:t xml:space="preserve"> </w:t>
       </w:r>
       <w:r>
-        <w:t xml:space="preserve">    (40)</w:t>
+        <w:t xml:space="preserve"> </w:t>
+      </w:r>
+      <w:proofErr w:type="gramStart"/>
+      <w:r>
+        <w:t xml:space="preserve">   (</w:t>
+      </w:r>
+      <w:proofErr w:type="gramEnd"/>
+      <w:r>
+        <w:t>40)</w:t>
       </w:r>
     </w:p>
     <w:p/>
@@ -5975,7 +6342,15 @@
       </w:r>
       <w:proofErr w:type="spellEnd"/>
       <w:r>
-        <w:t xml:space="preserve"> = EBT * (1 - %IT)     (41)</w:t>
+        <w:t xml:space="preserve"> = EBT * (1 - %</w:t>
+      </w:r>
+      <w:proofErr w:type="gramStart"/>
+      <w:r>
+        <w:t xml:space="preserve">IT)   </w:t>
+      </w:r>
+      <w:proofErr w:type="gramEnd"/>
+      <w:r>
+        <w:t xml:space="preserve">  (41)</w:t>
       </w:r>
     </w:p>
     <w:p/>
@@ -6119,7 +6494,15 @@
         </w:numPr>
       </w:pPr>
       <w:r>
-        <w:t>%AG : Asset growth rate as a percentage of non-current assets</w:t>
+        <w:t>%</w:t>
+      </w:r>
+      <w:proofErr w:type="gramStart"/>
+      <w:r>
+        <w:t>AG :</w:t>
+      </w:r>
+      <w:proofErr w:type="gramEnd"/>
+      <w:r>
+        <w:t xml:space="preserve"> Asset growth rate as a percentage of non-current assets</w:t>
       </w:r>
     </w:p>
     <w:p>
@@ -6134,12 +6517,17 @@
         <w:t>%</w:t>
       </w:r>
       <w:proofErr w:type="spellStart"/>
+      <w:proofErr w:type="gramStart"/>
       <w:r>
         <w:t>Depr</w:t>
       </w:r>
       <w:proofErr w:type="spellEnd"/>
       <w:r>
-        <w:t xml:space="preserve"> : Depreciation rate as a percentage of non-current assets</w:t>
+        <w:t xml:space="preserve"> :</w:t>
+      </w:r>
+      <w:proofErr w:type="gramEnd"/>
+      <w:r>
+        <w:t xml:space="preserve"> Depreciation rate as a percentage of non-current assets</w:t>
       </w:r>
     </w:p>
     <w:p>
@@ -6154,12 +6542,17 @@
         <w:t>%</w:t>
       </w:r>
       <w:proofErr w:type="spellStart"/>
+      <w:proofErr w:type="gramStart"/>
       <w:r>
         <w:t>AdvPS</w:t>
       </w:r>
       <w:proofErr w:type="spellEnd"/>
       <w:r>
-        <w:t xml:space="preserve"> : </w:t>
+        <w:t xml:space="preserve"> :</w:t>
+      </w:r>
+      <w:proofErr w:type="gramEnd"/>
+      <w:r>
+        <w:t xml:space="preserve"> </w:t>
       </w:r>
       <w:r>
         <w:t>A</w:t>
@@ -6186,12 +6579,17 @@
         <w:t>%</w:t>
       </w:r>
       <w:proofErr w:type="spellStart"/>
+      <w:proofErr w:type="gramStart"/>
       <w:r>
         <w:t>AdvPP</w:t>
       </w:r>
       <w:proofErr w:type="spellEnd"/>
       <w:r>
-        <w:t xml:space="preserve"> : </w:t>
+        <w:t xml:space="preserve"> :</w:t>
+      </w:r>
+      <w:proofErr w:type="gramEnd"/>
+      <w:r>
+        <w:t xml:space="preserve"> </w:t>
       </w:r>
       <w:r>
         <w:t>A</w:t>
@@ -6215,7 +6613,15 @@
         </w:numPr>
       </w:pPr>
       <w:r>
-        <w:t xml:space="preserve">%AR : </w:t>
+        <w:t>%</w:t>
+      </w:r>
+      <w:proofErr w:type="gramStart"/>
+      <w:r>
+        <w:t>AR :</w:t>
+      </w:r>
+      <w:proofErr w:type="gramEnd"/>
+      <w:r>
+        <w:t xml:space="preserve"> </w:t>
       </w:r>
       <w:r>
         <w:t>A</w:t>
@@ -6239,7 +6645,15 @@
         </w:numPr>
       </w:pPr>
       <w:r>
-        <w:t xml:space="preserve">%AP : </w:t>
+        <w:t>%</w:t>
+      </w:r>
+      <w:proofErr w:type="gramStart"/>
+      <w:r>
+        <w:t>AP :</w:t>
+      </w:r>
+      <w:proofErr w:type="gramEnd"/>
+      <w:r>
+        <w:t xml:space="preserve"> </w:t>
       </w:r>
       <w:r>
         <w:t>A</w:t>
@@ -6263,7 +6677,15 @@
         </w:numPr>
       </w:pPr>
       <w:r>
-        <w:t>%Inv : Inventory target as a percentage of this year’s sales</w:t>
+        <w:t>%</w:t>
+      </w:r>
+      <w:proofErr w:type="gramStart"/>
+      <w:r>
+        <w:t>Inv :</w:t>
+      </w:r>
+      <w:proofErr w:type="gramEnd"/>
+      <w:r>
+        <w:t xml:space="preserve"> Inventory target as a percentage of this year’s sales</w:t>
       </w:r>
     </w:p>
     <w:p>
@@ -6275,7 +6697,15 @@
         </w:numPr>
       </w:pPr>
       <w:r>
-        <w:t>%TL : Total liquidity as a percentage of this year’s sales</w:t>
+        <w:t>%</w:t>
+      </w:r>
+      <w:proofErr w:type="gramStart"/>
+      <w:r>
+        <w:t>TL :</w:t>
+      </w:r>
+      <w:proofErr w:type="gramEnd"/>
+      <w:r>
+        <w:t xml:space="preserve"> Total liquidity as a percentage of this year’s sales</w:t>
       </w:r>
     </w:p>
     <w:p>
@@ -6287,7 +6717,15 @@
         </w:numPr>
       </w:pPr>
       <w:r>
-        <w:t>%Cash : Cash as a percentage of total liquidity</w:t>
+        <w:t>%</w:t>
+      </w:r>
+      <w:proofErr w:type="gramStart"/>
+      <w:r>
+        <w:t>Cash :</w:t>
+      </w:r>
+      <w:proofErr w:type="gramEnd"/>
+      <w:r>
+        <w:t xml:space="preserve"> Cash as a percentage of total liquidity</w:t>
       </w:r>
     </w:p>
     <w:p>
@@ -6300,7 +6738,15 @@
       </w:pPr>
       <w:r>
         <w:lastRenderedPageBreak/>
-        <w:t>%IT : Income tax as a percentage of net income this year</w:t>
+        <w:t>%</w:t>
+      </w:r>
+      <w:proofErr w:type="gramStart"/>
+      <w:r>
+        <w:t>IT :</w:t>
+      </w:r>
+      <w:proofErr w:type="gramEnd"/>
+      <w:r>
+        <w:t xml:space="preserve"> Income tax as a percentage of net income this year</w:t>
       </w:r>
     </w:p>
     <w:p>
@@ -6312,7 +6758,15 @@
         </w:numPr>
       </w:pPr>
       <w:r>
-        <w:t xml:space="preserve">%OR : Variable portion of </w:t>
+        <w:t>%</w:t>
+      </w:r>
+      <w:proofErr w:type="gramStart"/>
+      <w:r>
+        <w:t>OR :</w:t>
+      </w:r>
+      <w:proofErr w:type="gramEnd"/>
+      <w:r>
+        <w:t xml:space="preserve"> Variable portion of </w:t>
       </w:r>
       <w:proofErr w:type="spellStart"/>
       <w:r>
@@ -6339,11 +6793,22 @@
         <w:rPr>
           <w:vertAlign w:val="subscript"/>
         </w:rPr>
-        <w:t>T_start</w:t>
-      </w:r>
-      <w:proofErr w:type="spellEnd"/>
-      <w:r>
-        <w:t xml:space="preserve"> : Baseline </w:t>
+        <w:t>T_</w:t>
+      </w:r>
+      <w:proofErr w:type="gramStart"/>
+      <w:r>
+        <w:rPr>
+          <w:vertAlign w:val="subscript"/>
+        </w:rPr>
+        <w:t>start</w:t>
+      </w:r>
+      <w:proofErr w:type="spellEnd"/>
+      <w:r>
+        <w:t xml:space="preserve"> :</w:t>
+      </w:r>
+      <w:proofErr w:type="gramEnd"/>
+      <w:r>
+        <w:t xml:space="preserve"> Baseline </w:t>
       </w:r>
       <w:proofErr w:type="spellStart"/>
       <w:r>
@@ -6366,12 +6831,17 @@
         <w:t>%</w:t>
       </w:r>
       <w:proofErr w:type="spellStart"/>
+      <w:proofErr w:type="gramStart"/>
       <w:r>
         <w:t>AvgSTInt</w:t>
       </w:r>
       <w:proofErr w:type="spellEnd"/>
       <w:r>
-        <w:t xml:space="preserve"> : Average short-term interest on the effective short-term loan</w:t>
+        <w:t xml:space="preserve"> :</w:t>
+      </w:r>
+      <w:proofErr w:type="gramEnd"/>
+      <w:r>
+        <w:t xml:space="preserve"> Average short-term interest on the effective short-term loan</w:t>
       </w:r>
     </w:p>
     <w:p>
@@ -6386,12 +6856,17 @@
         <w:t>%</w:t>
       </w:r>
       <w:proofErr w:type="spellStart"/>
+      <w:proofErr w:type="gramStart"/>
       <w:r>
         <w:t>AvgLTInt</w:t>
       </w:r>
       <w:proofErr w:type="spellEnd"/>
       <w:r>
-        <w:t xml:space="preserve"> : Average interest on total long-term liabilities</w:t>
+        <w:t xml:space="preserve"> :</w:t>
+      </w:r>
+      <w:proofErr w:type="gramEnd"/>
+      <w:r>
+        <w:t xml:space="preserve"> Average interest on total long-term liabilities</w:t>
       </w:r>
     </w:p>
     <w:p>
@@ -6403,12 +6878,17 @@
         </w:numPr>
       </w:pPr>
       <w:proofErr w:type="spellStart"/>
+      <w:proofErr w:type="gramStart"/>
       <w:r>
         <w:t>AvgM</w:t>
       </w:r>
       <w:proofErr w:type="spellEnd"/>
       <w:r>
-        <w:t xml:space="preserve"> : Average maturity of total long-term liability</w:t>
+        <w:t xml:space="preserve"> :</w:t>
+      </w:r>
+      <w:proofErr w:type="gramEnd"/>
+      <w:r>
+        <w:t xml:space="preserve"> Average maturity of total long-term liability</w:t>
       </w:r>
     </w:p>
     <w:p>
@@ -6423,12 +6903,17 @@
         <w:t>%</w:t>
       </w:r>
       <w:proofErr w:type="spellStart"/>
+      <w:proofErr w:type="gramStart"/>
       <w:r>
         <w:t>MSReturn</w:t>
       </w:r>
       <w:proofErr w:type="spellEnd"/>
       <w:r>
-        <w:t xml:space="preserve"> : Percentage return on the investment in market securities</w:t>
+        <w:t xml:space="preserve"> :</w:t>
+      </w:r>
+      <w:proofErr w:type="gramEnd"/>
+      <w:r>
+        <w:t xml:space="preserve"> Percentage return on the investment in market securities</w:t>
       </w:r>
     </w:p>
     <w:p>
@@ -6440,7 +6925,15 @@
         </w:numPr>
       </w:pPr>
       <w:r>
-        <w:t>%EF : Equity financing as a percentage of total excess cash needed after accounting for long-term investments and long-term obligations</w:t>
+        <w:t>%</w:t>
+      </w:r>
+      <w:proofErr w:type="gramStart"/>
+      <w:r>
+        <w:t>EF :</w:t>
+      </w:r>
+      <w:proofErr w:type="gramEnd"/>
+      <w:r>
+        <w:t xml:space="preserve"> Equity financing as a percentage of total excess cash needed after accounting for long-term investments and long-term obligations</w:t>
       </w:r>
     </w:p>
     <w:p>
@@ -6452,7 +6945,15 @@
         </w:numPr>
       </w:pPr>
       <w:r>
-        <w:t>%PR : Dividends payout ratio as a percentage of net income this year, paid next year</w:t>
+        <w:t>%</w:t>
+      </w:r>
+      <w:proofErr w:type="gramStart"/>
+      <w:r>
+        <w:t>PR :</w:t>
+      </w:r>
+      <w:proofErr w:type="gramEnd"/>
+      <w:r>
+        <w:t xml:space="preserve"> Dividends payout ratio as a percentage of net income this year, paid next year</w:t>
       </w:r>
     </w:p>
     <w:p>
@@ -6464,7 +6965,15 @@
         </w:numPr>
       </w:pPr>
       <w:r>
-        <w:t>%BB : Stock buyback as a percentage of asset depreciation this year</w:t>
+        <w:t>%</w:t>
+      </w:r>
+      <w:proofErr w:type="gramStart"/>
+      <w:r>
+        <w:t>BB :</w:t>
+      </w:r>
+      <w:proofErr w:type="gramEnd"/>
+      <w:r>
+        <w:t xml:space="preserve"> Stock buyback as a percentage of asset depreciation this year</w:t>
       </w:r>
     </w:p>
     <w:p/>
@@ -6503,6 +7012,7 @@
         </w:numPr>
       </w:pPr>
       <w:proofErr w:type="spellStart"/>
+      <w:proofErr w:type="gramStart"/>
       <w:r>
         <w:t>Inflation</w:t>
       </w:r>
@@ -6514,7 +7024,11 @@
       </w:r>
       <w:proofErr w:type="spellEnd"/>
       <w:r>
-        <w:t xml:space="preserve"> : Average inflation at year t</w:t>
+        <w:t xml:space="preserve"> :</w:t>
+      </w:r>
+      <w:proofErr w:type="gramEnd"/>
+      <w:r>
+        <w:t xml:space="preserve"> Average inflation at year t</w:t>
       </w:r>
     </w:p>
     <w:p/>
@@ -6980,7 +7494,15 @@
       </w:r>
       <w:proofErr w:type="spellEnd"/>
       <w:r>
-        <w:t xml:space="preserve"> + Owners transactions </w:t>
+        <w:t xml:space="preserve"> + </w:t>
+      </w:r>
+      <w:proofErr w:type="gramStart"/>
+      <w:r>
+        <w:t>Owners</w:t>
+      </w:r>
+      <w:proofErr w:type="gramEnd"/>
+      <w:r>
+        <w:t xml:space="preserve"> transactions </w:t>
       </w:r>
       <w:proofErr w:type="spellStart"/>
       <w:r>
@@ -7202,9 +7724,11 @@
         <w:pStyle w:val="ListParagraph"/>
         <w:ind w:left="1440"/>
       </w:pPr>
+      <w:proofErr w:type="gramStart"/>
       <w:r>
         <w:t>where</w:t>
       </w:r>
+      <w:proofErr w:type="gramEnd"/>
     </w:p>
     <w:p>
       <w:pPr>
@@ -7226,7 +7750,15 @@
       </w:r>
       <w:proofErr w:type="spellEnd"/>
       <w:r>
-        <w:t xml:space="preserve"> = max(0, </w:t>
+        <w:t xml:space="preserve"> = </w:t>
+      </w:r>
+      <w:proofErr w:type="gramStart"/>
+      <w:r>
+        <w:t>max(</w:t>
+      </w:r>
+      <w:proofErr w:type="gramEnd"/>
+      <w:r>
+        <w:t xml:space="preserve">0, </w:t>
       </w:r>
       <w:proofErr w:type="spellStart"/>
       <w:r>
@@ -7866,8 +8398,13 @@
       <w:pPr>
         <w:ind w:left="720" w:firstLine="720"/>
       </w:pPr>
-      <w:r>
-        <w:t xml:space="preserve">where </w:t>
+      <w:proofErr w:type="gramStart"/>
+      <w:r>
+        <w:t>where</w:t>
+      </w:r>
+      <w:proofErr w:type="gramEnd"/>
+      <w:r>
+        <w:t xml:space="preserve"> </w:t>
       </w:r>
     </w:p>
     <w:p>
@@ -7893,7 +8430,15 @@
         <w:t xml:space="preserve"> = </w:t>
       </w:r>
       <w:r>
-        <w:t>(max(0,</w:t>
+        <w:t>(</w:t>
+      </w:r>
+      <w:proofErr w:type="gramStart"/>
+      <w:r>
+        <w:t>max(</w:t>
+      </w:r>
+      <w:proofErr w:type="gramEnd"/>
+      <w:r>
+        <w:t>0,</w:t>
       </w:r>
       <w:r>
         <w:t xml:space="preserve"> </w:t>
@@ -8115,10 +8660,21 @@
         <w:rPr>
           <w:vertAlign w:val="subscript"/>
         </w:rPr>
-        <w:t>t-1</w:t>
-      </w:r>
-      <w:r>
-        <w:t xml:space="preserve"> : net income from last year</w:t>
+        <w:t>t-</w:t>
+      </w:r>
+      <w:proofErr w:type="gramStart"/>
+      <w:r>
+        <w:rPr>
+          <w:vertAlign w:val="subscript"/>
+        </w:rPr>
+        <w:t>1</w:t>
+      </w:r>
+      <w:r>
+        <w:t xml:space="preserve"> :</w:t>
+      </w:r>
+      <w:proofErr w:type="gramEnd"/>
+      <w:r>
+        <w:t xml:space="preserve"> net income from last year</w:t>
       </w:r>
     </w:p>
     <w:p>
@@ -8688,7 +9244,71 @@
       <w:r>
         <w:t>This forward model has been implemented in Python in simple_financial_model.py</w:t>
       </w:r>
-    </w:p>
+      <w:r>
+        <w:t xml:space="preserve"> using data from Apple’s financial statements</w:t>
+      </w:r>
+      <w:r>
+        <w:t xml:space="preserve">. The following is the output of the code when run with: </w:t>
+      </w:r>
+      <w:proofErr w:type="gramStart"/>
+      <w:r>
+        <w:t>python .</w:t>
+      </w:r>
+      <w:proofErr w:type="gramEnd"/>
+      <w:r>
+        <w:t>\simple_financial_mode.py :</w:t>
+      </w:r>
+    </w:p>
+    <w:p/>
+    <w:p>
+      <w:pPr>
+        <w:jc w:val="center"/>
+      </w:pPr>
+      <w:r>
+        <w:drawing>
+          <wp:inline distT="0" distB="0" distL="0" distR="0" wp14:anchorId="467C484B" wp14:editId="7FCBB2DA">
+            <wp:extent cx="3959604" cy="784729"/>
+            <wp:effectExtent l="0" t="0" r="3175" b="3175"/>
+            <wp:docPr id="127760805" name="Picture 2"/>
+            <wp:cNvGraphicFramePr>
+              <a:graphicFrameLocks xmlns:a="http://schemas.openxmlformats.org/drawingml/2006/main" noChangeAspect="1"/>
+            </wp:cNvGraphicFramePr>
+            <a:graphic xmlns:a="http://schemas.openxmlformats.org/drawingml/2006/main">
+              <a:graphicData uri="http://schemas.openxmlformats.org/drawingml/2006/picture">
+                <pic:pic xmlns:pic="http://schemas.openxmlformats.org/drawingml/2006/picture">
+                  <pic:nvPicPr>
+                    <pic:cNvPr id="127760805" name=""/>
+                    <pic:cNvPicPr/>
+                  </pic:nvPicPr>
+                  <pic:blipFill>
+                    <a:blip r:embed="rId5"/>
+                    <a:stretch>
+                      <a:fillRect/>
+                    </a:stretch>
+                  </pic:blipFill>
+                  <pic:spPr>
+                    <a:xfrm>
+                      <a:off x="0" y="0"/>
+                      <a:ext cx="4138169" cy="820118"/>
+                    </a:xfrm>
+                    <a:prstGeom prst="rect">
+                      <a:avLst/>
+                    </a:prstGeom>
+                  </pic:spPr>
+                </pic:pic>
+              </a:graphicData>
+            </a:graphic>
+          </wp:inline>
+        </w:drawing>
+      </w:r>
+    </w:p>
+    <w:p/>
+    <w:p>
+      <w:r>
+        <w:t>Even without using any plugs, we see that the assets = liabilities + equity identity is satisfied because our model follows the double-entry principle with any inflows and outflows on the balance sheet as done by Pareja09.</w:t>
+      </w:r>
+    </w:p>
+    <w:p/>
     <w:p/>
     <w:p>
       <w:pPr>
@@ -8718,6 +9338,7 @@
         </w:numPr>
       </w:pPr>
       <w:proofErr w:type="spellStart"/>
+      <w:proofErr w:type="gramStart"/>
       <w:r>
         <w:t>Sales</w:t>
       </w:r>
@@ -8729,7 +9350,11 @@
       </w:r>
       <w:proofErr w:type="spellEnd"/>
       <w:r>
-        <w:t xml:space="preserve"> : Total revenue in balance sheet</w:t>
+        <w:t xml:space="preserve"> :</w:t>
+      </w:r>
+      <w:proofErr w:type="gramEnd"/>
+      <w:r>
+        <w:t xml:space="preserve"> Total revenue in balance sheet</w:t>
       </w:r>
     </w:p>
     <w:p>
@@ -8741,6 +9366,7 @@
         </w:numPr>
       </w:pPr>
       <w:proofErr w:type="spellStart"/>
+      <w:proofErr w:type="gramStart"/>
       <w:r>
         <w:t>Purchases</w:t>
       </w:r>
@@ -8752,7 +9378,11 @@
       </w:r>
       <w:proofErr w:type="spellEnd"/>
       <w:r>
-        <w:t xml:space="preserve"> : </w:t>
+        <w:t xml:space="preserve"> :</w:t>
+      </w:r>
+      <w:proofErr w:type="gramEnd"/>
+      <w:r>
+        <w:t xml:space="preserve"> </w:t>
       </w:r>
       <w:proofErr w:type="spellStart"/>
       <w:r>
@@ -8808,7 +9438,15 @@
         </w:numPr>
       </w:pPr>
       <w:r>
-        <w:t>%AG : Learn from change in all non-current assets in balance sheet</w:t>
+        <w:t>%</w:t>
+      </w:r>
+      <w:proofErr w:type="gramStart"/>
+      <w:r>
+        <w:t>AG :</w:t>
+      </w:r>
+      <w:proofErr w:type="gramEnd"/>
+      <w:r>
+        <w:t xml:space="preserve"> Learn from change in all non-current assets in balance sheet</w:t>
       </w:r>
     </w:p>
     <w:p>
@@ -8823,12 +9461,17 @@
         <w:t>%</w:t>
       </w:r>
       <w:proofErr w:type="spellStart"/>
+      <w:proofErr w:type="gramStart"/>
       <w:r>
         <w:t>Depr</w:t>
       </w:r>
       <w:proofErr w:type="spellEnd"/>
       <w:r>
-        <w:t xml:space="preserve"> : Learn from depreciation in income statement and non-current assets in balance sheet</w:t>
+        <w:t xml:space="preserve"> :</w:t>
+      </w:r>
+      <w:proofErr w:type="gramEnd"/>
+      <w:r>
+        <w:t xml:space="preserve"> Learn from depreciation in income statement and non-current assets in balance sheet</w:t>
       </w:r>
     </w:p>
     <w:p>
@@ -8840,7 +9483,15 @@
         </w:numPr>
       </w:pPr>
       <w:r>
-        <w:t>%AR : Learn from Sales and account receivables data in balance sheet</w:t>
+        <w:t>%</w:t>
+      </w:r>
+      <w:proofErr w:type="gramStart"/>
+      <w:r>
+        <w:t>AR :</w:t>
+      </w:r>
+      <w:proofErr w:type="gramEnd"/>
+      <w:r>
+        <w:t xml:space="preserve"> Learn from Sales and account receivables data in balance sheet</w:t>
       </w:r>
     </w:p>
     <w:p>
@@ -8852,7 +9503,15 @@
         </w:numPr>
       </w:pPr>
       <w:r>
-        <w:t>%AP : Learn from Purchases and account payables data in balance sheet</w:t>
+        <w:t>%</w:t>
+      </w:r>
+      <w:proofErr w:type="gramStart"/>
+      <w:r>
+        <w:t>AP :</w:t>
+      </w:r>
+      <w:proofErr w:type="gramEnd"/>
+      <w:r>
+        <w:t xml:space="preserve"> Learn from Purchases and account payables data in balance sheet</w:t>
       </w:r>
     </w:p>
     <w:p>
@@ -8867,12 +9526,17 @@
         <w:t>%</w:t>
       </w:r>
       <w:proofErr w:type="spellStart"/>
+      <w:proofErr w:type="gramStart"/>
       <w:r>
         <w:t>AdvPS</w:t>
       </w:r>
       <w:proofErr w:type="spellEnd"/>
       <w:r>
-        <w:t xml:space="preserve"> : Learn from current deferred revenue data and next year’s Sales in balance sheet</w:t>
+        <w:t xml:space="preserve"> :</w:t>
+      </w:r>
+      <w:proofErr w:type="gramEnd"/>
+      <w:r>
+        <w:t xml:space="preserve"> Learn from current deferred revenue data and next year’s Sales in balance sheet</w:t>
       </w:r>
     </w:p>
     <w:p>
@@ -8887,12 +9551,17 @@
         <w:t>%</w:t>
       </w:r>
       <w:proofErr w:type="spellStart"/>
+      <w:proofErr w:type="gramStart"/>
       <w:r>
         <w:t>AdvPP</w:t>
       </w:r>
       <w:proofErr w:type="spellEnd"/>
       <w:r>
-        <w:t xml:space="preserve"> : Learn from Purchases and current other assets in balance sheet</w:t>
+        <w:t xml:space="preserve"> :</w:t>
+      </w:r>
+      <w:proofErr w:type="gramEnd"/>
+      <w:r>
+        <w:t xml:space="preserve"> Learn from Purchases and current other assets in balance sheet</w:t>
       </w:r>
     </w:p>
     <w:p>
@@ -8904,7 +9573,15 @@
         </w:numPr>
       </w:pPr>
       <w:r>
-        <w:t>%Inv : Learn from inventory data in balance sheet</w:t>
+        <w:t>%</w:t>
+      </w:r>
+      <w:proofErr w:type="gramStart"/>
+      <w:r>
+        <w:t>Inv :</w:t>
+      </w:r>
+      <w:proofErr w:type="gramEnd"/>
+      <w:r>
+        <w:t xml:space="preserve"> Learn from inventory data in balance sheet</w:t>
       </w:r>
     </w:p>
     <w:p>
@@ -8916,7 +9593,15 @@
         </w:numPr>
       </w:pPr>
       <w:r>
-        <w:t>%Cash : Learn from short-term investments in balance sheet</w:t>
+        <w:t>%</w:t>
+      </w:r>
+      <w:proofErr w:type="gramStart"/>
+      <w:r>
+        <w:t>Cash :</w:t>
+      </w:r>
+      <w:proofErr w:type="gramEnd"/>
+      <w:r>
+        <w:t xml:space="preserve"> Learn from short-term investments in balance sheet</w:t>
       </w:r>
     </w:p>
     <w:p>
@@ -8928,7 +9613,15 @@
         </w:numPr>
       </w:pPr>
       <w:r>
-        <w:t xml:space="preserve">%TL : Learn from revenue and </w:t>
+        <w:t>%</w:t>
+      </w:r>
+      <w:proofErr w:type="gramStart"/>
+      <w:r>
+        <w:t>TL :</w:t>
+      </w:r>
+      <w:proofErr w:type="gramEnd"/>
+      <w:r>
+        <w:t xml:space="preserve"> Learn from revenue and </w:t>
       </w:r>
       <w:r>
         <w:t>Cash Equivalents And Short Term Investments</w:t>
@@ -8937,102 +9630,6 @@
         <w:t xml:space="preserve"> in balance sheet</w:t>
       </w:r>
     </w:p>
-    <w:p>
-      <w:pPr>
-        <w:pStyle w:val="ListParagraph"/>
-        <w:numPr>
-          <w:ilvl w:val="0"/>
-          <w:numId w:val="2"/>
-        </w:numPr>
-      </w:pPr>
-      <w:r>
-        <w:t>%IT : Learn from net income and tax provision in income statement</w:t>
-      </w:r>
-    </w:p>
-    <w:p>
-      <w:pPr>
-        <w:pStyle w:val="ListParagraph"/>
-        <w:numPr>
-          <w:ilvl w:val="0"/>
-          <w:numId w:val="2"/>
-        </w:numPr>
-      </w:pPr>
-      <w:r>
-        <w:t xml:space="preserve">%OR, </w:t>
-      </w:r>
-      <w:proofErr w:type="spellStart"/>
-      <w:r>
-        <w:t>OB</w:t>
-      </w:r>
-      <w:r>
-        <w:rPr>
-          <w:vertAlign w:val="subscript"/>
-        </w:rPr>
-        <w:t>T_start</w:t>
-      </w:r>
-      <w:proofErr w:type="spellEnd"/>
-      <w:r>
-        <w:t xml:space="preserve"> : Learn from inflation data and operating expense in income statement</w:t>
-      </w:r>
-    </w:p>
-    <w:p>
-      <w:pPr>
-        <w:pStyle w:val="ListParagraph"/>
-        <w:numPr>
-          <w:ilvl w:val="0"/>
-          <w:numId w:val="2"/>
-        </w:numPr>
-      </w:pPr>
-      <w:r>
-        <w:t>%PR : Learn from common stock dividends in Cash Flow and net income in income statement</w:t>
-      </w:r>
-    </w:p>
-    <w:p>
-      <w:pPr>
-        <w:pStyle w:val="ListParagraph"/>
-        <w:numPr>
-          <w:ilvl w:val="0"/>
-          <w:numId w:val="2"/>
-        </w:numPr>
-      </w:pPr>
-      <w:r>
-        <w:t xml:space="preserve">%BB : Learn from </w:t>
-      </w:r>
-      <w:r>
-        <w:t>Repurchase Of Capital Stock</w:t>
-      </w:r>
-      <w:r>
-        <w:t xml:space="preserve"> and depreciation in Cash Flow</w:t>
-      </w:r>
-    </w:p>
-    <w:p/>
-    <w:p>
-      <w:r>
-        <w:t>Each of the variables above can be related to an element from Cash Flow, Balance Sheet, or Income Statement, and can be trained with a simple mean-square-error minimization for each.</w:t>
-      </w:r>
-    </w:p>
-    <w:p/>
-    <w:p>
-      <w:r>
-        <w:t>The following variables</w:t>
-      </w:r>
-      <w:r>
-        <w:t xml:space="preserve"> (i.e. structural parameters)</w:t>
-      </w:r>
-      <w:r>
-        <w:t xml:space="preserve"> </w:t>
-      </w:r>
-      <w:r>
-        <w:t xml:space="preserve">can be trained </w:t>
-      </w:r>
-      <w:r>
-        <w:t xml:space="preserve">together </w:t>
-      </w:r>
-      <w:r>
-        <w:t>using the above trained variables:</w:t>
-      </w:r>
-    </w:p>
-    <w:p/>
     <w:p>
       <w:pPr>
         <w:pStyle w:val="ListParagraph"/>
@@ -9045,13 +9642,157 @@
         <w:lastRenderedPageBreak/>
         <w:t>%</w:t>
       </w:r>
-      <w:proofErr w:type="spellStart"/>
+      <w:proofErr w:type="gramStart"/>
+      <w:r>
+        <w:t>IT :</w:t>
+      </w:r>
+      <w:proofErr w:type="gramEnd"/>
+      <w:r>
+        <w:t xml:space="preserve"> Learn from net income and tax provision in income statement</w:t>
+      </w:r>
+    </w:p>
+    <w:p>
+      <w:pPr>
+        <w:pStyle w:val="ListParagraph"/>
+        <w:numPr>
+          <w:ilvl w:val="0"/>
+          <w:numId w:val="2"/>
+        </w:numPr>
+      </w:pPr>
+      <w:r>
+        <w:t xml:space="preserve">%OR, </w:t>
+      </w:r>
+      <w:proofErr w:type="spellStart"/>
+      <w:r>
+        <w:t>OB</w:t>
+      </w:r>
+      <w:r>
+        <w:rPr>
+          <w:vertAlign w:val="subscript"/>
+        </w:rPr>
+        <w:t>T_</w:t>
+      </w:r>
+      <w:proofErr w:type="gramStart"/>
+      <w:r>
+        <w:rPr>
+          <w:vertAlign w:val="subscript"/>
+        </w:rPr>
+        <w:t>start</w:t>
+      </w:r>
+      <w:proofErr w:type="spellEnd"/>
+      <w:r>
+        <w:t xml:space="preserve"> :</w:t>
+      </w:r>
+      <w:proofErr w:type="gramEnd"/>
+      <w:r>
+        <w:t xml:space="preserve"> Learn from inflation data and operating expense in income statement</w:t>
+      </w:r>
+    </w:p>
+    <w:p>
+      <w:pPr>
+        <w:pStyle w:val="ListParagraph"/>
+        <w:numPr>
+          <w:ilvl w:val="0"/>
+          <w:numId w:val="2"/>
+        </w:numPr>
+      </w:pPr>
+      <w:r>
+        <w:t>%</w:t>
+      </w:r>
+      <w:proofErr w:type="gramStart"/>
+      <w:r>
+        <w:t>PR :</w:t>
+      </w:r>
+      <w:proofErr w:type="gramEnd"/>
+      <w:r>
+        <w:t xml:space="preserve"> Learn from common stock dividends in Cash Flow and net income in income statement</w:t>
+      </w:r>
+    </w:p>
+    <w:p>
+      <w:pPr>
+        <w:pStyle w:val="ListParagraph"/>
+        <w:numPr>
+          <w:ilvl w:val="0"/>
+          <w:numId w:val="2"/>
+        </w:numPr>
+      </w:pPr>
+      <w:r>
+        <w:t>%</w:t>
+      </w:r>
+      <w:proofErr w:type="gramStart"/>
+      <w:r>
+        <w:t>BB :</w:t>
+      </w:r>
+      <w:proofErr w:type="gramEnd"/>
+      <w:r>
+        <w:t xml:space="preserve"> Learn from </w:t>
+      </w:r>
+      <w:r>
+        <w:t>Repurchase Of Capital Stock</w:t>
+      </w:r>
+      <w:r>
+        <w:t xml:space="preserve"> and depreciation in Cash Flow</w:t>
+      </w:r>
+    </w:p>
+    <w:p/>
+    <w:p>
+      <w:r>
+        <w:t>Each of the variables above can be related to an element from Cash Flow, Balance Sheet, or Income Statement, and can be trained with a simple mean-square-error minimization for each.</w:t>
+      </w:r>
+    </w:p>
+    <w:p/>
+    <w:p>
+      <w:r>
+        <w:t>The following variables</w:t>
+      </w:r>
+      <w:r>
+        <w:t xml:space="preserve"> (</w:t>
+      </w:r>
+      <w:proofErr w:type="gramStart"/>
+      <w:r>
+        <w:t>i.e.</w:t>
+      </w:r>
+      <w:proofErr w:type="gramEnd"/>
+      <w:r>
+        <w:t xml:space="preserve"> structural parameters)</w:t>
+      </w:r>
+      <w:r>
+        <w:t xml:space="preserve"> </w:t>
+      </w:r>
+      <w:r>
+        <w:t xml:space="preserve">can be trained </w:t>
+      </w:r>
+      <w:r>
+        <w:t xml:space="preserve">together </w:t>
+      </w:r>
+      <w:r>
+        <w:t>using the above trained variables:</w:t>
+      </w:r>
+    </w:p>
+    <w:p/>
+    <w:p>
+      <w:pPr>
+        <w:pStyle w:val="ListParagraph"/>
+        <w:numPr>
+          <w:ilvl w:val="0"/>
+          <w:numId w:val="2"/>
+        </w:numPr>
+      </w:pPr>
+      <w:r>
+        <w:t>%</w:t>
+      </w:r>
+      <w:proofErr w:type="spellStart"/>
+      <w:proofErr w:type="gramStart"/>
       <w:r>
         <w:t>AvgSTInt</w:t>
       </w:r>
       <w:proofErr w:type="spellEnd"/>
       <w:r>
-        <w:t xml:space="preserve"> : Average short-term interest on the effective short-term loan</w:t>
+        <w:t xml:space="preserve"> :</w:t>
+      </w:r>
+      <w:proofErr w:type="gramEnd"/>
+      <w:r>
+        <w:t xml:space="preserve"> Average short-term interest on the effective short-term loan</w:t>
       </w:r>
     </w:p>
     <w:p>
@@ -9066,12 +9807,17 @@
         <w:t>%</w:t>
       </w:r>
       <w:proofErr w:type="spellStart"/>
+      <w:proofErr w:type="gramStart"/>
       <w:r>
         <w:t>AvgLTInt</w:t>
       </w:r>
       <w:proofErr w:type="spellEnd"/>
       <w:r>
-        <w:t xml:space="preserve"> : Average interest on total long-term liabilities</w:t>
+        <w:t xml:space="preserve"> :</w:t>
+      </w:r>
+      <w:proofErr w:type="gramEnd"/>
+      <w:r>
+        <w:t xml:space="preserve"> Average interest on total long-term liabilities</w:t>
       </w:r>
     </w:p>
     <w:p>
@@ -9083,12 +9829,17 @@
         </w:numPr>
       </w:pPr>
       <w:proofErr w:type="spellStart"/>
+      <w:proofErr w:type="gramStart"/>
       <w:r>
         <w:t>AvgM</w:t>
       </w:r>
       <w:proofErr w:type="spellEnd"/>
       <w:r>
-        <w:t xml:space="preserve"> : Average maturity of total long-term liability</w:t>
+        <w:t xml:space="preserve"> :</w:t>
+      </w:r>
+      <w:proofErr w:type="gramEnd"/>
+      <w:r>
+        <w:t xml:space="preserve"> Average maturity of total long-term liability</w:t>
       </w:r>
     </w:p>
     <w:p>
@@ -9103,12 +9854,17 @@
         <w:t>%</w:t>
       </w:r>
       <w:proofErr w:type="spellStart"/>
+      <w:proofErr w:type="gramStart"/>
       <w:r>
         <w:t>MSReturn</w:t>
       </w:r>
       <w:proofErr w:type="spellEnd"/>
       <w:r>
-        <w:t xml:space="preserve"> : Percentage return on the investment in market securities</w:t>
+        <w:t xml:space="preserve"> :</w:t>
+      </w:r>
+      <w:proofErr w:type="gramEnd"/>
+      <w:r>
+        <w:t xml:space="preserve"> Percentage return on the investment in market securities</w:t>
       </w:r>
     </w:p>
     <w:p>
@@ -9120,7 +9876,15 @@
         </w:numPr>
       </w:pPr>
       <w:r>
-        <w:t>%EF : Equity financing as a percentage of total excess cash needed after accounting for long-term investments and long-term obligations</w:t>
+        <w:t>%</w:t>
+      </w:r>
+      <w:proofErr w:type="gramStart"/>
+      <w:r>
+        <w:t>EF :</w:t>
+      </w:r>
+      <w:proofErr w:type="gramEnd"/>
+      <w:r>
+        <w:t xml:space="preserve"> Equity financing as a percentage of total excess cash needed after accounting for long-term investments and long-term obligations</w:t>
       </w:r>
     </w:p>
     <w:p/>
@@ -9132,7 +9896,15 @@
         <w:t xml:space="preserve"> net income,</w:t>
       </w:r>
       <w:r>
-        <w:t xml:space="preserve"> stockholders equity and current and non-current liabilities data, we can train </w:t>
+        <w:t xml:space="preserve"> </w:t>
+      </w:r>
+      <w:proofErr w:type="gramStart"/>
+      <w:r>
+        <w:t>stockholders</w:t>
+      </w:r>
+      <w:proofErr w:type="gramEnd"/>
+      <w:r>
+        <w:t xml:space="preserve"> equity and current and non-current liabilities data, we can train </w:t>
       </w:r>
       <w:proofErr w:type="spellStart"/>
       <w:r>
@@ -9189,7 +9961,812 @@
       </w:r>
     </w:p>
     <w:p/>
-    <w:p/>
+    <w:p>
+      <w:r>
+        <w:t xml:space="preserve">In order to test the model’s prediction capability, we train the parameters from </w:t>
+      </w:r>
+      <w:r>
+        <w:t xml:space="preserve">Apple’s </w:t>
+      </w:r>
+      <w:r>
+        <w:t>2018~2024 data, predict 2025 data, and compare it with the actual data. The following is the output after running trainable_financial_model.py</w:t>
+      </w:r>
+      <w:r>
+        <w:t>:</w:t>
+      </w:r>
+    </w:p>
+    <w:p/>
+    <w:p>
+      <w:r>
+        <w:lastRenderedPageBreak/>
+        <w:drawing>
+          <wp:inline distT="0" distB="0" distL="0" distR="0" wp14:anchorId="5E0C4608" wp14:editId="29BDFC22">
+            <wp:extent cx="3305134" cy="5561441"/>
+            <wp:effectExtent l="0" t="0" r="0" b="1270"/>
+            <wp:docPr id="550675264" name="Picture 3"/>
+            <wp:cNvGraphicFramePr>
+              <a:graphicFrameLocks xmlns:a="http://schemas.openxmlformats.org/drawingml/2006/main" noChangeAspect="1"/>
+            </wp:cNvGraphicFramePr>
+            <a:graphic xmlns:a="http://schemas.openxmlformats.org/drawingml/2006/main">
+              <a:graphicData uri="http://schemas.openxmlformats.org/drawingml/2006/picture">
+                <pic:pic xmlns:pic="http://schemas.openxmlformats.org/drawingml/2006/picture">
+                  <pic:nvPicPr>
+                    <pic:cNvPr id="550675264" name=""/>
+                    <pic:cNvPicPr/>
+                  </pic:nvPicPr>
+                  <pic:blipFill>
+                    <a:blip r:embed="rId6"/>
+                    <a:stretch>
+                      <a:fillRect/>
+                    </a:stretch>
+                  </pic:blipFill>
+                  <pic:spPr>
+                    <a:xfrm>
+                      <a:off x="0" y="0"/>
+                      <a:ext cx="3305134" cy="5561441"/>
+                    </a:xfrm>
+                    <a:prstGeom prst="rect">
+                      <a:avLst/>
+                    </a:prstGeom>
+                  </pic:spPr>
+                </pic:pic>
+              </a:graphicData>
+            </a:graphic>
+          </wp:inline>
+        </w:drawing>
+      </w:r>
+      <w:r>
+        <w:lastRenderedPageBreak/>
+        <w:drawing>
+          <wp:inline distT="0" distB="0" distL="0" distR="0" wp14:anchorId="6DF74B1E" wp14:editId="1B7EC964">
+            <wp:extent cx="5943600" cy="4404360"/>
+            <wp:effectExtent l="0" t="0" r="0" b="2540"/>
+            <wp:docPr id="1268983562" name="Picture 1"/>
+            <wp:cNvGraphicFramePr>
+              <a:graphicFrameLocks xmlns:a="http://schemas.openxmlformats.org/drawingml/2006/main" noChangeAspect="1"/>
+            </wp:cNvGraphicFramePr>
+            <a:graphic xmlns:a="http://schemas.openxmlformats.org/drawingml/2006/main">
+              <a:graphicData uri="http://schemas.openxmlformats.org/drawingml/2006/picture">
+                <pic:pic xmlns:pic="http://schemas.openxmlformats.org/drawingml/2006/picture">
+                  <pic:nvPicPr>
+                    <pic:cNvPr id="1268983562" name=""/>
+                    <pic:cNvPicPr/>
+                  </pic:nvPicPr>
+                  <pic:blipFill>
+                    <a:blip r:embed="rId7"/>
+                    <a:stretch>
+                      <a:fillRect/>
+                    </a:stretch>
+                  </pic:blipFill>
+                  <pic:spPr>
+                    <a:xfrm>
+                      <a:off x="0" y="0"/>
+                      <a:ext cx="5943600" cy="4404360"/>
+                    </a:xfrm>
+                    <a:prstGeom prst="rect">
+                      <a:avLst/>
+                    </a:prstGeom>
+                  </pic:spPr>
+                </pic:pic>
+              </a:graphicData>
+            </a:graphic>
+          </wp:inline>
+        </w:drawing>
+      </w:r>
+    </w:p>
+    <w:p/>
+    <w:p>
+      <w:r>
+        <w:t xml:space="preserve">It shows a modest prediction ability, which is unsurprising because we have lumped various balance sheet elements together to form several elements to be more consistent with models described in Pareja07 and Pareja09, as we have explained in </w:t>
+      </w:r>
+      <w:r>
+        <w:rPr>
+          <w:b/>
+          <w:bCs/>
+        </w:rPr>
+        <w:t>1. The Balance Sheet Elements</w:t>
+      </w:r>
+      <w:r>
+        <w:t>. Also, there is a limitation of assuming a liquidity balance (cash + investment in market securities) that varies linearly with sales, especially for a cash-rich company like Apple</w:t>
+      </w:r>
+      <w:r>
+        <w:t xml:space="preserve"> whose cash balance and stock buybacks are governed by the recent buyback programs in order to reduce its cash balance instead of being proportional to asset depreciation, which is done here as done by Pareja09.</w:t>
+      </w:r>
+    </w:p>
+    <w:p/>
+    <w:p>
+      <w:r>
+        <w:t>Our model can also forecast earnings because net income is automatically calculated when predicting the elements on the balance sheet, and is outputted as “</w:t>
+      </w:r>
+      <w:proofErr w:type="spellStart"/>
+      <w:r>
+        <w:t>net_income</w:t>
+      </w:r>
+      <w:proofErr w:type="spellEnd"/>
+      <w:r>
+        <w:t>” as shown above.</w:t>
+      </w:r>
+    </w:p>
+    <w:p/>
+    <w:p/>
+    <w:p>
+      <w:pPr>
+        <w:pStyle w:val="ListParagraph"/>
+        <w:numPr>
+          <w:ilvl w:val="0"/>
+          <w:numId w:val="5"/>
+        </w:numPr>
+        <w:rPr>
+          <w:b/>
+          <w:bCs/>
+        </w:rPr>
+      </w:pPr>
+      <w:r>
+        <w:rPr>
+          <w:b/>
+          <w:bCs/>
+        </w:rPr>
+        <w:t>Applying Machine Learning</w:t>
+      </w:r>
+    </w:p>
+    <w:p/>
+    <w:p>
+      <w:r>
+        <w:t>As our model is rather a simple model based on Pareja09, there is a lot of improvements that could make the model more performant. A short list of potential improvements is as follows:</w:t>
+      </w:r>
+    </w:p>
+    <w:p>
+      <w:pPr>
+        <w:pStyle w:val="ListParagraph"/>
+        <w:numPr>
+          <w:ilvl w:val="0"/>
+          <w:numId w:val="2"/>
+        </w:numPr>
+      </w:pPr>
+      <w:r>
+        <w:lastRenderedPageBreak/>
+        <w:t>Predicting purchases and sales of future years using Long Short-Term Memory and macroeconomic indicators (e.g., inflation, interest rate)</w:t>
+      </w:r>
+    </w:p>
+    <w:p>
+      <w:pPr>
+        <w:pStyle w:val="ListParagraph"/>
+        <w:numPr>
+          <w:ilvl w:val="0"/>
+          <w:numId w:val="2"/>
+        </w:numPr>
+      </w:pPr>
+      <w:r>
+        <w:t xml:space="preserve">Implementing Bayesian model to account for probability distribution of accounting variables (e.g., company policy for capital expenditure, operating expense prediction, cash balance targets) to account for the noise term, n(t). </w:t>
+      </w:r>
+    </w:p>
+    <w:p>
+      <w:pPr>
+        <w:pStyle w:val="ListParagraph"/>
+        <w:numPr>
+          <w:ilvl w:val="0"/>
+          <w:numId w:val="2"/>
+        </w:numPr>
+      </w:pPr>
+      <w:r>
+        <w:t>Implementing neural networks for each accounting variables that take into consideration macroeconomic signals (e.g., incorporate consumer price index, GDP growth, and interest rates to predict advance purchases percentage)</w:t>
+      </w:r>
+    </w:p>
+    <w:p>
+      <w:pPr>
+        <w:pStyle w:val="ListParagraph"/>
+        <w:numPr>
+          <w:ilvl w:val="0"/>
+          <w:numId w:val="2"/>
+        </w:numPr>
+      </w:pPr>
+      <w:r>
+        <w:t>Incorporating the company’s stock buyback target if it has been disclosed publicly</w:t>
+      </w:r>
+      <w:r>
+        <w:t xml:space="preserve"> into training the buyback ratio with a neural network</w:t>
+      </w:r>
+    </w:p>
+    <w:p/>
+    <w:p>
+      <w:r>
+        <w:t>For our model, we implement Bayesian learning with Variational Inference method to train the operational expense because</w:t>
+      </w:r>
+    </w:p>
+    <w:p>
+      <w:pPr>
+        <w:pStyle w:val="ListParagraph"/>
+        <w:numPr>
+          <w:ilvl w:val="0"/>
+          <w:numId w:val="6"/>
+        </w:numPr>
+      </w:pPr>
+      <w:proofErr w:type="spellStart"/>
+      <w:r>
+        <w:t>OpEx</w:t>
+      </w:r>
+      <w:proofErr w:type="spellEnd"/>
+      <w:r>
+        <w:t xml:space="preserve"> is </w:t>
+      </w:r>
+      <w:r>
+        <w:t>influential in the net income value</w:t>
+      </w:r>
+    </w:p>
+    <w:p>
+      <w:pPr>
+        <w:pStyle w:val="ListParagraph"/>
+        <w:numPr>
+          <w:ilvl w:val="0"/>
+          <w:numId w:val="6"/>
+        </w:numPr>
+      </w:pPr>
+      <w:proofErr w:type="spellStart"/>
+      <w:r>
+        <w:t>OpEx</w:t>
+      </w:r>
+      <w:proofErr w:type="spellEnd"/>
+      <w:r>
+        <w:t>, in our model, is heavily influenced by sales revenue, which is one of the main drivers in our model</w:t>
+      </w:r>
+      <w:r>
+        <w:t xml:space="preserve">, </w:t>
+      </w:r>
+      <w:r>
+        <w:t>up to 23%</w:t>
+      </w:r>
+    </w:p>
+    <w:p/>
+    <w:p>
+      <w:pPr>
+        <w:rPr>
+          <w:rFonts w:ascii="Calibri" w:hAnsi="Calibri" w:cs="Calibri"/>
+        </w:rPr>
+      </w:pPr>
+      <w:r>
+        <w:t xml:space="preserve">Most of the code from </w:t>
+      </w:r>
+      <w:r>
+        <w:rPr>
+          <w:rFonts w:ascii="Calibri" w:hAnsi="Calibri" w:cs="Calibri"/>
+        </w:rPr>
+        <w:t>trainable_financial_model.py</w:t>
+      </w:r>
+      <w:r>
+        <w:rPr>
+          <w:rFonts w:ascii="Calibri" w:hAnsi="Calibri" w:cs="Calibri"/>
+        </w:rPr>
+        <w:t xml:space="preserve"> remains unchanged except how we model the </w:t>
+      </w:r>
+      <w:proofErr w:type="spellStart"/>
+      <w:r>
+        <w:rPr>
+          <w:rFonts w:ascii="Calibri" w:hAnsi="Calibri" w:cs="Calibri"/>
+        </w:rPr>
+        <w:t>OpEx</w:t>
+      </w:r>
+      <w:proofErr w:type="spellEnd"/>
+      <w:r>
+        <w:rPr>
+          <w:rFonts w:ascii="Calibri" w:hAnsi="Calibri" w:cs="Calibri"/>
+        </w:rPr>
+        <w:t xml:space="preserve"> during training.</w:t>
+      </w:r>
+      <w:r>
+        <w:rPr>
+          <w:rFonts w:ascii="Calibri" w:hAnsi="Calibri" w:cs="Calibri"/>
+        </w:rPr>
+        <w:t xml:space="preserve"> The following updates are made:</w:t>
+      </w:r>
+    </w:p>
+    <w:p>
+      <w:pPr>
+        <w:rPr>
+          <w:rFonts w:ascii="Calibri" w:hAnsi="Calibri" w:cs="Calibri"/>
+        </w:rPr>
+      </w:pPr>
+    </w:p>
+    <w:p>
+      <w:pPr>
+        <w:numPr>
+          <w:ilvl w:val="0"/>
+          <w:numId w:val="7"/>
+        </w:numPr>
+        <w:autoSpaceDE w:val="0"/>
+        <w:autoSpaceDN w:val="0"/>
+        <w:adjustRightInd w:val="0"/>
+        <w:ind w:left="0" w:firstLine="0"/>
+        <w:rPr>
+          <w:rFonts w:ascii="Calibri" w:hAnsi="Calibri" w:cs="Calibri"/>
+        </w:rPr>
+      </w:pPr>
+      <w:r>
+        <w:rPr>
+          <w:rFonts w:ascii="Calibri" w:hAnsi="Calibri" w:cs="Calibri"/>
+        </w:rPr>
+        <w:t>Bayesian Conversion</w:t>
+      </w:r>
+      <w:r>
+        <w:rPr>
+          <w:rFonts w:ascii="Calibri" w:hAnsi="Calibri" w:cs="Calibri"/>
+        </w:rPr>
+        <w:t xml:space="preserve">: Replaced the deterministic </w:t>
+      </w:r>
+      <w:r>
+        <w:t xml:space="preserve">%OR </w:t>
+      </w:r>
+      <w:r>
+        <w:t xml:space="preserve">and </w:t>
+      </w:r>
+      <w:proofErr w:type="spellStart"/>
+      <w:r>
+        <w:t>OB</w:t>
+      </w:r>
+      <w:r>
+        <w:rPr>
+          <w:vertAlign w:val="subscript"/>
+        </w:rPr>
+        <w:t>T_start</w:t>
+      </w:r>
+      <w:proofErr w:type="spellEnd"/>
+      <w:r>
+        <w:t xml:space="preserve"> </w:t>
+      </w:r>
+      <w:r>
+        <w:rPr>
+          <w:rFonts w:ascii="Calibri" w:hAnsi="Calibri" w:cs="Calibri"/>
+        </w:rPr>
+        <w:t xml:space="preserve">variables with </w:t>
+      </w:r>
+      <w:r>
+        <w:rPr>
+          <w:rFonts w:ascii="Calibri" w:hAnsi="Calibri" w:cs="Calibri"/>
+        </w:rPr>
+        <w:t>Variational Posteriors</w:t>
+      </w:r>
+      <w:r>
+        <w:rPr>
+          <w:rFonts w:ascii="Calibri" w:hAnsi="Calibri" w:cs="Calibri"/>
+        </w:rPr>
+        <w:t>.</w:t>
+      </w:r>
+    </w:p>
+    <w:p>
+      <w:pPr>
+        <w:pStyle w:val="ListParagraph"/>
+        <w:numPr>
+          <w:ilvl w:val="0"/>
+          <w:numId w:val="2"/>
+        </w:numPr>
+        <w:autoSpaceDE w:val="0"/>
+        <w:autoSpaceDN w:val="0"/>
+        <w:adjustRightInd w:val="0"/>
+        <w:rPr>
+          <w:rFonts w:ascii="Calibri" w:hAnsi="Calibri" w:cs="Calibri"/>
+        </w:rPr>
+      </w:pPr>
+      <w:r>
+        <w:rPr>
+          <w:rFonts w:ascii="Calibri" w:hAnsi="Calibri" w:cs="Calibri"/>
+        </w:rPr>
+        <w:t>We learn a Mean (</w:t>
+      </w:r>
+      <w:r>
+        <w:rPr>
+          <w:rFonts w:ascii="Calibri" w:hAnsi="Calibri" w:cs="Calibri"/>
+        </w:rPr>
+        <w:t>µ</w:t>
+      </w:r>
+      <w:r>
+        <w:rPr>
+          <w:rFonts w:ascii="Calibri" w:hAnsi="Calibri" w:cs="Calibri"/>
+        </w:rPr>
+        <w:t>) and a Standard Deviation</w:t>
+      </w:r>
+      <w:r>
+        <w:rPr>
+          <w:rFonts w:ascii="Calibri" w:hAnsi="Calibri" w:cs="Calibri"/>
+        </w:rPr>
+        <w:t>(σ</w:t>
+      </w:r>
+      <w:r>
+        <w:rPr>
+          <w:rFonts w:ascii="Calibri" w:hAnsi="Calibri" w:cs="Calibri"/>
+        </w:rPr>
+        <w:t xml:space="preserve">) for </w:t>
+      </w:r>
+      <w:r>
+        <w:rPr>
+          <w:rFonts w:ascii="Calibri" w:hAnsi="Calibri" w:cs="Calibri"/>
+        </w:rPr>
+        <w:t>each of these</w:t>
+      </w:r>
+      <w:r>
+        <w:rPr>
+          <w:rFonts w:ascii="Calibri" w:hAnsi="Calibri" w:cs="Calibri"/>
+        </w:rPr>
+        <w:t xml:space="preserve"> variables.</w:t>
+      </w:r>
+    </w:p>
+    <w:p>
+      <w:pPr>
+        <w:pStyle w:val="ListParagraph"/>
+        <w:numPr>
+          <w:ilvl w:val="0"/>
+          <w:numId w:val="2"/>
+        </w:numPr>
+        <w:autoSpaceDE w:val="0"/>
+        <w:autoSpaceDN w:val="0"/>
+        <w:adjustRightInd w:val="0"/>
+        <w:rPr>
+          <w:rFonts w:ascii="Calibri" w:hAnsi="Calibri" w:cs="Calibri"/>
+        </w:rPr>
+      </w:pPr>
+      <w:r>
+        <w:rPr>
+          <w:rFonts w:ascii="Calibri" w:hAnsi="Calibri" w:cs="Calibri"/>
+        </w:rPr>
+        <w:t>During training/inference, we sample</w:t>
+      </w:r>
+      <w:r>
+        <w:rPr>
+          <w:rFonts w:ascii="Calibri" w:hAnsi="Calibri" w:cs="Calibri"/>
+        </w:rPr>
+        <w:t xml:space="preserve"> their values from their distributions</w:t>
+      </w:r>
+      <w:r>
+        <w:rPr>
+          <w:rFonts w:ascii="Calibri" w:hAnsi="Calibri" w:cs="Calibri"/>
+        </w:rPr>
+        <w:t xml:space="preserve">: </w:t>
+      </w:r>
+    </w:p>
+    <w:p>
+      <w:pPr>
+        <w:pStyle w:val="ListParagraph"/>
+        <w:numPr>
+          <w:ilvl w:val="1"/>
+          <w:numId w:val="2"/>
+        </w:numPr>
+        <w:autoSpaceDE w:val="0"/>
+        <w:autoSpaceDN w:val="0"/>
+        <w:adjustRightInd w:val="0"/>
+        <w:rPr>
+          <w:rFonts w:ascii="Calibri" w:hAnsi="Calibri" w:cs="Calibri"/>
+        </w:rPr>
+      </w:pPr>
+      <w:r>
+        <w:rPr>
+          <w:rFonts w:ascii="Calibri" w:hAnsi="Calibri" w:cs="Calibri"/>
+        </w:rPr>
+        <w:t xml:space="preserve">Value </w:t>
+      </w:r>
+      <w:r>
+        <w:rPr>
+          <w:rFonts w:ascii="Calibri" w:hAnsi="Calibri" w:cs="Calibri"/>
+        </w:rPr>
+        <w:t>=</w:t>
+      </w:r>
+      <w:r>
+        <w:rPr>
+          <w:rFonts w:ascii="Calibri" w:hAnsi="Calibri" w:cs="Calibri"/>
+        </w:rPr>
+        <w:t xml:space="preserve"> µ + </w:t>
+      </w:r>
+      <w:r>
+        <w:rPr>
+          <w:rFonts w:ascii="Calibri" w:hAnsi="Calibri" w:cs="Calibri"/>
+        </w:rPr>
+        <w:t>σ</w:t>
+      </w:r>
+      <w:r>
+        <w:rPr>
+          <w:rFonts w:ascii="Calibri" w:hAnsi="Calibri" w:cs="Calibri"/>
+        </w:rPr>
+        <w:t xml:space="preserve"> * ϵ, where </w:t>
+      </w:r>
+      <w:r>
+        <w:rPr>
+          <w:rFonts w:ascii="Calibri" w:hAnsi="Calibri" w:cs="Calibri"/>
+        </w:rPr>
+        <w:t>ϵ</w:t>
+      </w:r>
+      <w:r>
+        <w:rPr>
+          <w:rFonts w:ascii="Calibri" w:hAnsi="Calibri" w:cs="Calibri"/>
+        </w:rPr>
+        <w:t xml:space="preserve"> </w:t>
+      </w:r>
+      <w:r>
+        <w:rPr>
+          <w:rFonts w:ascii="Calibri" w:hAnsi="Calibri" w:cs="Calibri" w:hint="eastAsia"/>
+        </w:rPr>
+        <w:t>～</w:t>
+      </w:r>
+      <w:r>
+        <w:rPr>
+          <w:rFonts w:ascii="Cambria Math" w:hAnsi="Cambria Math" w:cs="Calibri" w:hint="eastAsia"/>
+        </w:rPr>
+        <w:t>𝒩</w:t>
+      </w:r>
+      <w:r>
+        <w:rPr>
+          <w:rFonts w:ascii="Cambria Math" w:hAnsi="Cambria Math" w:cs="Calibri"/>
+        </w:rPr>
+        <w:t>(0, 1)</w:t>
+      </w:r>
+    </w:p>
+    <w:p>
+      <w:pPr>
+        <w:numPr>
+          <w:ilvl w:val="0"/>
+          <w:numId w:val="7"/>
+        </w:numPr>
+        <w:autoSpaceDE w:val="0"/>
+        <w:autoSpaceDN w:val="0"/>
+        <w:adjustRightInd w:val="0"/>
+        <w:ind w:left="0" w:firstLine="0"/>
+        <w:rPr>
+          <w:rFonts w:ascii="Calibri" w:hAnsi="Calibri" w:cs="Calibri"/>
+        </w:rPr>
+      </w:pPr>
+      <w:r>
+        <w:rPr>
+          <w:rFonts w:ascii="Calibri" w:hAnsi="Calibri" w:cs="Calibri"/>
+        </w:rPr>
+        <w:t>Loss Function</w:t>
+      </w:r>
+      <w:r>
+        <w:rPr>
+          <w:rFonts w:ascii="Calibri" w:hAnsi="Calibri" w:cs="Calibri"/>
+        </w:rPr>
+        <w:t xml:space="preserve">: Replaced the simple Mean Squared Error (MSE) for </w:t>
+      </w:r>
+      <w:proofErr w:type="spellStart"/>
+      <w:r>
+        <w:rPr>
+          <w:rFonts w:ascii="Calibri" w:hAnsi="Calibri" w:cs="Calibri"/>
+        </w:rPr>
+        <w:t>OpEx</w:t>
+      </w:r>
+      <w:proofErr w:type="spellEnd"/>
+      <w:r>
+        <w:rPr>
+          <w:rFonts w:ascii="Calibri" w:hAnsi="Calibri" w:cs="Calibri"/>
+        </w:rPr>
+        <w:t xml:space="preserve"> with Negative Log Likelihood + KL Divergence.</w:t>
+      </w:r>
+    </w:p>
+    <w:p>
+      <w:pPr>
+        <w:pStyle w:val="ListParagraph"/>
+        <w:numPr>
+          <w:ilvl w:val="0"/>
+          <w:numId w:val="2"/>
+        </w:numPr>
+        <w:autoSpaceDE w:val="0"/>
+        <w:autoSpaceDN w:val="0"/>
+        <w:adjustRightInd w:val="0"/>
+        <w:rPr>
+          <w:rFonts w:ascii="Calibri" w:hAnsi="Calibri" w:cs="Calibri"/>
+        </w:rPr>
+      </w:pPr>
+      <w:proofErr w:type="gramStart"/>
+      <w:r>
+        <w:rPr>
+          <w:rFonts w:ascii="Calibri" w:hAnsi="Calibri" w:cs="Calibri"/>
+        </w:rPr>
+        <w:t>This balances</w:t>
+      </w:r>
+      <w:proofErr w:type="gramEnd"/>
+      <w:r>
+        <w:rPr>
+          <w:rFonts w:ascii="Calibri" w:hAnsi="Calibri" w:cs="Calibri"/>
+        </w:rPr>
+        <w:t xml:space="preserve"> fitting the data (Likelihood) with keeping the distribution close to our prior beliefs (KL).</w:t>
+      </w:r>
+    </w:p>
+    <w:p>
+      <w:pPr>
+        <w:numPr>
+          <w:ilvl w:val="0"/>
+          <w:numId w:val="7"/>
+        </w:numPr>
+        <w:autoSpaceDE w:val="0"/>
+        <w:autoSpaceDN w:val="0"/>
+        <w:adjustRightInd w:val="0"/>
+        <w:ind w:left="0" w:firstLine="0"/>
+        <w:rPr>
+          <w:rFonts w:ascii="Calibri" w:hAnsi="Calibri" w:cs="Calibri"/>
+        </w:rPr>
+      </w:pPr>
+      <w:r>
+        <w:rPr>
+          <w:rFonts w:ascii="Calibri" w:hAnsi="Calibri" w:cs="Calibri"/>
+        </w:rPr>
+        <w:t>Monte Carlo Simulation</w:t>
+      </w:r>
+      <w:r>
+        <w:rPr>
+          <w:rFonts w:ascii="Calibri" w:hAnsi="Calibri" w:cs="Calibri"/>
+        </w:rPr>
+        <w:t xml:space="preserve">: Added a </w:t>
+      </w:r>
+      <w:proofErr w:type="spellStart"/>
+      <w:r>
+        <w:rPr>
+          <w:rFonts w:ascii="Calibri" w:hAnsi="Calibri" w:cs="Calibri"/>
+        </w:rPr>
+        <w:t>run_monte_carlo_forecast</w:t>
+      </w:r>
+      <w:proofErr w:type="spellEnd"/>
+      <w:r>
+        <w:rPr>
+          <w:rFonts w:ascii="Calibri" w:hAnsi="Calibri" w:cs="Calibri"/>
+        </w:rPr>
+        <w:t xml:space="preserve"> function. Instead of predicting one single Net Income line, we run the forecast 1,000 times, sampling different </w:t>
+      </w:r>
+      <w:proofErr w:type="spellStart"/>
+      <w:r>
+        <w:rPr>
+          <w:rFonts w:ascii="Calibri" w:hAnsi="Calibri" w:cs="Calibri"/>
+        </w:rPr>
+        <w:t>OpEx</w:t>
+      </w:r>
+      <w:proofErr w:type="spellEnd"/>
+      <w:r>
+        <w:rPr>
+          <w:rFonts w:ascii="Calibri" w:hAnsi="Calibri" w:cs="Calibri"/>
+        </w:rPr>
+        <w:t xml:space="preserve"> values each time, to generate </w:t>
+      </w:r>
+      <w:r>
+        <w:rPr>
+          <w:rFonts w:ascii="Calibri" w:hAnsi="Calibri" w:cs="Calibri"/>
+        </w:rPr>
+        <w:t>Confidence Intervals</w:t>
+      </w:r>
+      <w:r>
+        <w:rPr>
+          <w:rFonts w:ascii="Calibri" w:hAnsi="Calibri" w:cs="Calibri"/>
+        </w:rPr>
+        <w:t>.</w:t>
+      </w:r>
+    </w:p>
+    <w:p>
+      <w:pPr>
+        <w:autoSpaceDE w:val="0"/>
+        <w:autoSpaceDN w:val="0"/>
+        <w:adjustRightInd w:val="0"/>
+        <w:rPr>
+          <w:rFonts w:ascii="Calibri" w:hAnsi="Calibri" w:cs="Calibri"/>
+        </w:rPr>
+      </w:pPr>
+    </w:p>
+    <w:p>
+      <w:pPr>
+        <w:autoSpaceDE w:val="0"/>
+        <w:autoSpaceDN w:val="0"/>
+        <w:adjustRightInd w:val="0"/>
+        <w:rPr>
+          <w:rFonts w:ascii="Calibri" w:hAnsi="Calibri" w:cs="Calibri"/>
+        </w:rPr>
+      </w:pPr>
+      <w:r>
+        <w:rPr>
+          <w:rFonts w:ascii="Calibri" w:hAnsi="Calibri" w:cs="Calibri"/>
+        </w:rPr>
+        <w:t>So, to answer the ‘Hint’, we are improving the model such that when we predict the earnings (</w:t>
+      </w:r>
+      <w:proofErr w:type="gramStart"/>
+      <w:r>
+        <w:rPr>
+          <w:rFonts w:ascii="Calibri" w:hAnsi="Calibri" w:cs="Calibri"/>
+        </w:rPr>
+        <w:t>i.e.</w:t>
+      </w:r>
+      <w:proofErr w:type="gramEnd"/>
+      <w:r>
+        <w:rPr>
+          <w:rFonts w:ascii="Calibri" w:hAnsi="Calibri" w:cs="Calibri"/>
+        </w:rPr>
+        <w:t xml:space="preserve"> net income), we can now model n(t) with the confidence intervals given by the Monte Carlo simulation. After we have trained all the variables, </w:t>
+      </w:r>
+      <w:r>
+        <w:rPr>
+          <w:rFonts w:ascii="Calibri" w:hAnsi="Calibri" w:cs="Calibri"/>
+        </w:rPr>
+        <w:t>they become the very function that take in this year’s y(t) and input x(t) to predict y(t+1). T</w:t>
+      </w:r>
+      <w:r>
+        <w:rPr>
+          <w:rFonts w:ascii="Calibri" w:hAnsi="Calibri" w:cs="Calibri"/>
+        </w:rPr>
+        <w:t xml:space="preserve">he input x(t) </w:t>
+      </w:r>
+      <w:r>
+        <w:rPr>
+          <w:rFonts w:ascii="Calibri" w:hAnsi="Calibri" w:cs="Calibri"/>
+        </w:rPr>
+        <w:t>includes</w:t>
+      </w:r>
+      <w:r>
+        <w:rPr>
+          <w:rFonts w:ascii="Calibri" w:hAnsi="Calibri" w:cs="Calibri"/>
+        </w:rPr>
+        <w:t xml:space="preserve"> the primary drivers, which are sales and purchases</w:t>
+      </w:r>
+      <w:r>
+        <w:rPr>
+          <w:rFonts w:ascii="Calibri" w:hAnsi="Calibri" w:cs="Calibri"/>
+        </w:rPr>
+        <w:t xml:space="preserve"> time series</w:t>
+      </w:r>
+      <w:r>
+        <w:rPr>
+          <w:rFonts w:ascii="Calibri" w:hAnsi="Calibri" w:cs="Calibri"/>
+        </w:rPr>
+        <w:t xml:space="preserve">, and inflation, which is the external environment variable that we include in the model for predicting the operating expense. </w:t>
+      </w:r>
+    </w:p>
+    <w:p>
+      <w:pPr>
+        <w:autoSpaceDE w:val="0"/>
+        <w:autoSpaceDN w:val="0"/>
+        <w:adjustRightInd w:val="0"/>
+        <w:rPr>
+          <w:rFonts w:ascii="Calibri" w:hAnsi="Calibri" w:cs="Calibri"/>
+        </w:rPr>
+      </w:pPr>
+    </w:p>
+    <w:p>
+      <w:r>
+        <w:rPr>
+          <w:rFonts w:ascii="Calibri" w:hAnsi="Calibri" w:cs="Calibri"/>
+        </w:rPr>
+        <w:t xml:space="preserve">We implemented the updated Bayesian model in </w:t>
+      </w:r>
+      <w:r>
+        <w:t>trainable_financial_model</w:t>
+      </w:r>
+      <w:r>
+        <w:t>_bayesian_vi</w:t>
+      </w:r>
+      <w:r>
+        <w:t>.py</w:t>
+      </w:r>
+      <w:r>
+        <w:t>, and the output is reproduced below:</w:t>
+      </w:r>
+    </w:p>
+    <w:p/>
+    <w:p>
+      <w:pPr>
+        <w:autoSpaceDE w:val="0"/>
+        <w:autoSpaceDN w:val="0"/>
+        <w:adjustRightInd w:val="0"/>
+        <w:rPr>
+          <w:rFonts w:ascii="Calibri" w:hAnsi="Calibri" w:cs="Calibri"/>
+        </w:rPr>
+      </w:pPr>
+    </w:p>
+    <w:p>
+      <w:pPr>
+        <w:autoSpaceDE w:val="0"/>
+        <w:autoSpaceDN w:val="0"/>
+        <w:adjustRightInd w:val="0"/>
+        <w:rPr>
+          <w:rFonts w:ascii="Calibri" w:hAnsi="Calibri" w:cs="Calibri"/>
+        </w:rPr>
+      </w:pPr>
+    </w:p>
+    <w:p>
+      <w:pPr>
+        <w:rPr>
+          <w:rFonts w:ascii="Calibri" w:hAnsi="Calibri" w:cs="Calibri"/>
+        </w:rPr>
+      </w:pPr>
+    </w:p>
     <w:sectPr>
       <w:pgSz w:w="12240" w:h="15840"/>
       <w:pgMar w:top="1440" w:right="1440" w:bottom="1440" w:left="1440" w:header="720" w:footer="720" w:gutter="0"/>
@@ -9203,6 +10780,64 @@
 <file path=word/numbering.xml><?xml version="1.0" encoding="utf-8"?>
 <w:numbering xmlns:wpc="http://schemas.microsoft.com/office/word/2010/wordprocessingCanvas" xmlns:cx="http://schemas.microsoft.com/office/drawing/2014/chartex" xmlns:cx1="http://schemas.microsoft.com/office/drawing/2015/9/8/chartex" xmlns:cx2="http://schemas.microsoft.com/office/drawing/2015/10/21/chartex" xmlns:cx3="http://schemas.microsoft.com/office/drawing/2016/5/9/chartex" xmlns:cx4="http://schemas.microsoft.com/office/drawing/2016/5/10/chartex" xmlns:cx5="http://schemas.microsoft.com/office/drawing/2016/5/11/chartex" xmlns:cx6="http://schemas.microsoft.com/office/drawing/2016/5/12/chartex" xmlns:cx7="http://schemas.microsoft.com/office/drawing/2016/5/13/chartex" xmlns:cx8="http://schemas.microsoft.com/office/drawing/2016/5/14/chartex" xmlns:mc="http://schemas.openxmlformats.org/markup-compatibility/2006" xmlns:aink="http://schemas.microsoft.com/office/drawing/2016/ink" xmlns:am3d="http://schemas.microsoft.com/office/drawing/2017/model3d" xmlns:o="urn:schemas-microsoft-com:office:office" xmlns:oel="http://schemas.microsoft.com/office/2019/extlst" xmlns:r="http://schemas.openxmlformats.org/officeDocument/2006/relationships" xmlns:m="http://schemas.openxmlformats.org/officeDocument/2006/math" xmlns:v="urn:schemas-microsoft-com:vml" xmlns:wp14="http://schemas.microsoft.com/office/word/2010/wordprocessingDrawing" xmlns:wp="http://schemas.openxmlformats.org/drawingml/2006/wordprocessingDrawing" xmlns:w10="urn:schemas-microsoft-com:office:word" xmlns:w="http://schemas.openxmlformats.org/wordprocessingml/2006/main" xmlns:w14="http://schemas.microsoft.com/office/word/2010/wordml" xmlns:w15="http://schemas.microsoft.com/office/word/2012/wordml" xmlns:w16cex="http://schemas.microsoft.com/office/word/2018/wordml/cex" xmlns:w16cid="http://schemas.microsoft.com/office/word/2016/wordml/cid" xmlns:w16="http://schemas.microsoft.com/office/word/2018/wordml" xmlns:w16sdtdh="http://schemas.microsoft.com/office/word/2020/wordml/sdtdatahash" xmlns:w16se="http://schemas.microsoft.com/office/word/2015/wordml/symex" xmlns:wpg="http://schemas.microsoft.com/office/word/2010/wordprocessingGroup" xmlns:wpi="http://schemas.microsoft.com/office/word/2010/wordprocessingInk" xmlns:wne="http://schemas.microsoft.com/office/word/2006/wordml" xmlns:wps="http://schemas.microsoft.com/office/word/2010/wordprocessingShape" mc:Ignorable="w14 w15 w16se w16cid w16 w16cex w16sdtdh wp14">
   <w:abstractNum w:abstractNumId="0" w15:restartNumberingAfterBreak="0">
+    <w:nsid w:val="00000001"/>
+    <w:multiLevelType w:val="hybridMultilevel"/>
+    <w:tmpl w:val="FFFFFFFF"/>
+    <w:lvl w:ilvl="0" w:tplc="00000001">
+      <w:start w:val="1"/>
+      <w:numFmt w:val="decimal"/>
+      <w:lvlText w:val="%1."/>
+      <w:lvlJc w:val="left"/>
+      <w:pPr>
+        <w:ind w:left="720" w:hanging="360"/>
+      </w:pPr>
+    </w:lvl>
+    <w:lvl w:ilvl="1" w:tplc="00000002">
+      <w:start w:val="1"/>
+      <w:numFmt w:val="bullet"/>
+      <w:lvlText w:val="•"/>
+      <w:lvlJc w:val="left"/>
+      <w:pPr>
+        <w:ind w:left="1440" w:hanging="360"/>
+      </w:pPr>
+    </w:lvl>
+    <w:lvl w:ilvl="2" w:tplc="FFFFFFFF">
+      <w:numFmt w:val="decimal"/>
+      <w:lvlText w:val=""/>
+      <w:lvlJc w:val="left"/>
+    </w:lvl>
+    <w:lvl w:ilvl="3" w:tplc="FFFFFFFF">
+      <w:numFmt w:val="decimal"/>
+      <w:lvlText w:val=""/>
+      <w:lvlJc w:val="left"/>
+    </w:lvl>
+    <w:lvl w:ilvl="4" w:tplc="FFFFFFFF">
+      <w:numFmt w:val="decimal"/>
+      <w:lvlText w:val=""/>
+      <w:lvlJc w:val="left"/>
+    </w:lvl>
+    <w:lvl w:ilvl="5" w:tplc="FFFFFFFF">
+      <w:numFmt w:val="decimal"/>
+      <w:lvlText w:val=""/>
+      <w:lvlJc w:val="left"/>
+    </w:lvl>
+    <w:lvl w:ilvl="6" w:tplc="FFFFFFFF">
+      <w:numFmt w:val="decimal"/>
+      <w:lvlText w:val=""/>
+      <w:lvlJc w:val="left"/>
+    </w:lvl>
+    <w:lvl w:ilvl="7" w:tplc="FFFFFFFF">
+      <w:numFmt w:val="decimal"/>
+      <w:lvlText w:val=""/>
+      <w:lvlJc w:val="left"/>
+    </w:lvl>
+    <w:lvl w:ilvl="8" w:tplc="FFFFFFFF">
+      <w:numFmt w:val="decimal"/>
+      <w:lvlText w:val=""/>
+      <w:lvlJc w:val="left"/>
+    </w:lvl>
+  </w:abstractNum>
+  <w:abstractNum w:abstractNumId="1" w15:restartNumberingAfterBreak="0">
     <w:nsid w:val="146100C4"/>
     <w:multiLevelType w:val="multilevel"/>
     <w:tmpl w:val="645A55BC"/>
@@ -9323,14 +10958,14 @@
       </w:rPr>
     </w:lvl>
   </w:abstractNum>
-  <w:abstractNum w:abstractNumId="1" w15:restartNumberingAfterBreak="0">
-    <w:nsid w:val="2CBB2EF9"/>
+  <w:abstractNum w:abstractNumId="2" w15:restartNumberingAfterBreak="0">
+    <w:nsid w:val="26CE7701"/>
     <w:multiLevelType w:val="hybridMultilevel"/>
-    <w:tmpl w:val="C800399C"/>
-    <w:lvl w:ilvl="0" w:tplc="04090017">
+    <w:tmpl w:val="3832334C"/>
+    <w:lvl w:ilvl="0" w:tplc="04090019">
       <w:start w:val="1"/>
       <w:numFmt w:val="lowerLetter"/>
-      <w:lvlText w:val="%1)"/>
+      <w:lvlText w:val="%1."/>
       <w:lvlJc w:val="left"/>
       <w:pPr>
         <w:ind w:left="720" w:hanging="360"/>
@@ -9412,7 +11047,96 @@
       </w:pPr>
     </w:lvl>
   </w:abstractNum>
-  <w:abstractNum w:abstractNumId="2" w15:restartNumberingAfterBreak="0">
+  <w:abstractNum w:abstractNumId="3" w15:restartNumberingAfterBreak="0">
+    <w:nsid w:val="2CBB2EF9"/>
+    <w:multiLevelType w:val="hybridMultilevel"/>
+    <w:tmpl w:val="C800399C"/>
+    <w:lvl w:ilvl="0" w:tplc="04090017">
+      <w:start w:val="1"/>
+      <w:numFmt w:val="lowerLetter"/>
+      <w:lvlText w:val="%1)"/>
+      <w:lvlJc w:val="left"/>
+      <w:pPr>
+        <w:ind w:left="720" w:hanging="360"/>
+      </w:pPr>
+      <w:rPr>
+        <w:rFonts w:hint="default"/>
+      </w:rPr>
+    </w:lvl>
+    <w:lvl w:ilvl="1" w:tplc="04090019" w:tentative="1">
+      <w:start w:val="1"/>
+      <w:numFmt w:val="lowerLetter"/>
+      <w:lvlText w:val="%2."/>
+      <w:lvlJc w:val="left"/>
+      <w:pPr>
+        <w:ind w:left="1440" w:hanging="360"/>
+      </w:pPr>
+    </w:lvl>
+    <w:lvl w:ilvl="2" w:tplc="0409001B" w:tentative="1">
+      <w:start w:val="1"/>
+      <w:numFmt w:val="lowerRoman"/>
+      <w:lvlText w:val="%3."/>
+      <w:lvlJc w:val="right"/>
+      <w:pPr>
+        <w:ind w:left="2160" w:hanging="180"/>
+      </w:pPr>
+    </w:lvl>
+    <w:lvl w:ilvl="3" w:tplc="0409000F" w:tentative="1">
+      <w:start w:val="1"/>
+      <w:numFmt w:val="decimal"/>
+      <w:lvlText w:val="%4."/>
+      <w:lvlJc w:val="left"/>
+      <w:pPr>
+        <w:ind w:left="2880" w:hanging="360"/>
+      </w:pPr>
+    </w:lvl>
+    <w:lvl w:ilvl="4" w:tplc="04090019" w:tentative="1">
+      <w:start w:val="1"/>
+      <w:numFmt w:val="lowerLetter"/>
+      <w:lvlText w:val="%5."/>
+      <w:lvlJc w:val="left"/>
+      <w:pPr>
+        <w:ind w:left="3600" w:hanging="360"/>
+      </w:pPr>
+    </w:lvl>
+    <w:lvl w:ilvl="5" w:tplc="0409001B" w:tentative="1">
+      <w:start w:val="1"/>
+      <w:numFmt w:val="lowerRoman"/>
+      <w:lvlText w:val="%6."/>
+      <w:lvlJc w:val="right"/>
+      <w:pPr>
+        <w:ind w:left="4320" w:hanging="180"/>
+      </w:pPr>
+    </w:lvl>
+    <w:lvl w:ilvl="6" w:tplc="0409000F" w:tentative="1">
+      <w:start w:val="1"/>
+      <w:numFmt w:val="decimal"/>
+      <w:lvlText w:val="%7."/>
+      <w:lvlJc w:val="left"/>
+      <w:pPr>
+        <w:ind w:left="5040" w:hanging="360"/>
+      </w:pPr>
+    </w:lvl>
+    <w:lvl w:ilvl="7" w:tplc="04090019" w:tentative="1">
+      <w:start w:val="1"/>
+      <w:numFmt w:val="lowerLetter"/>
+      <w:lvlText w:val="%8."/>
+      <w:lvlJc w:val="left"/>
+      <w:pPr>
+        <w:ind w:left="5760" w:hanging="360"/>
+      </w:pPr>
+    </w:lvl>
+    <w:lvl w:ilvl="8" w:tplc="0409001B" w:tentative="1">
+      <w:start w:val="1"/>
+      <w:numFmt w:val="lowerRoman"/>
+      <w:lvlText w:val="%9."/>
+      <w:lvlJc w:val="right"/>
+      <w:pPr>
+        <w:ind w:left="6480" w:hanging="180"/>
+      </w:pPr>
+    </w:lvl>
+  </w:abstractNum>
+  <w:abstractNum w:abstractNumId="4" w15:restartNumberingAfterBreak="0">
     <w:nsid w:val="59C23A50"/>
     <w:multiLevelType w:val="hybridMultilevel"/>
     <w:tmpl w:val="3FC8477C"/>
@@ -9524,7 +11248,7 @@
       </w:rPr>
     </w:lvl>
   </w:abstractNum>
-  <w:abstractNum w:abstractNumId="3" w15:restartNumberingAfterBreak="0">
+  <w:abstractNum w:abstractNumId="5" w15:restartNumberingAfterBreak="0">
     <w:nsid w:val="64A66E2D"/>
     <w:multiLevelType w:val="hybridMultilevel"/>
     <w:tmpl w:val="64885436"/>
@@ -9636,7 +11360,7 @@
       </w:rPr>
     </w:lvl>
   </w:abstractNum>
-  <w:abstractNum w:abstractNumId="4" w15:restartNumberingAfterBreak="0">
+  <w:abstractNum w:abstractNumId="6" w15:restartNumberingAfterBreak="0">
     <w:nsid w:val="7F3A1906"/>
     <w:multiLevelType w:val="hybridMultilevel"/>
     <w:tmpl w:val="896EC934"/>
@@ -9749,18 +11473,24 @@
     </w:lvl>
   </w:abstractNum>
   <w:num w:numId="1" w16cid:durableId="375814598">
+    <w:abstractNumId w:val="5"/>
+  </w:num>
+  <w:num w:numId="2" w16cid:durableId="561990017">
+    <w:abstractNumId w:val="4"/>
+  </w:num>
+  <w:num w:numId="3" w16cid:durableId="1268656398">
+    <w:abstractNumId w:val="6"/>
+  </w:num>
+  <w:num w:numId="4" w16cid:durableId="1721518323">
     <w:abstractNumId w:val="3"/>
   </w:num>
-  <w:num w:numId="2" w16cid:durableId="561990017">
+  <w:num w:numId="5" w16cid:durableId="838352861">
+    <w:abstractNumId w:val="1"/>
+  </w:num>
+  <w:num w:numId="6" w16cid:durableId="569387794">
     <w:abstractNumId w:val="2"/>
   </w:num>
-  <w:num w:numId="3" w16cid:durableId="1268656398">
-    <w:abstractNumId w:val="4"/>
-  </w:num>
-  <w:num w:numId="4" w16cid:durableId="1721518323">
-    <w:abstractNumId w:val="1"/>
-  </w:num>
-  <w:num w:numId="5" w16cid:durableId="838352861">
+  <w:num w:numId="7" w16cid:durableId="1116827277">
     <w:abstractNumId w:val="0"/>
   </w:num>
 </w:numbering>
@@ -10160,7 +11890,7 @@
   <w:style w:type="paragraph" w:default="1" w:styleId="Normal">
     <w:name w:val="Normal"/>
     <w:qFormat/>
-    <w:rsid w:val="00BD78A6"/>
+    <w:rsid w:val="00FD598F"/>
   </w:style>
   <w:style w:type="character" w:default="1" w:styleId="DefaultParagraphFont">
     <w:name w:val="Default Paragraph Font"/>

</xml_diff>